<commit_message>
[PSKS]: lab 4 final result
</commit_message>
<xml_diff>
--- a/semester_6/PSKS/labs/lab4/lab4_PSKS.docx
+++ b/semester_6/PSKS/labs/lab4/lab4_PSKS.docx
@@ -1,6 +1,6 @@
 
 <file path=word/document.xml><?xml version="1.0" encoding="utf-8"?>
-<w:document xmlns:wpc="http://schemas.microsoft.com/office/word/2010/wordprocessingCanvas" xmlns:cx="http://schemas.microsoft.com/office/drawing/2014/chartex" xmlns:cx1="http://schemas.microsoft.com/office/drawing/2015/9/8/chartex" xmlns:cx2="http://schemas.microsoft.com/office/drawing/2015/10/21/chartex" xmlns:cx3="http://schemas.microsoft.com/office/drawing/2016/5/9/chartex" xmlns:cx4="http://schemas.microsoft.com/office/drawing/2016/5/10/chartex" xmlns:cx5="http://schemas.microsoft.com/office/drawing/2016/5/11/chartex" xmlns:cx6="http://schemas.microsoft.com/office/drawing/2016/5/12/chartex" xmlns:cx7="http://schemas.microsoft.com/office/drawing/2016/5/13/chartex" xmlns:cx8="http://schemas.microsoft.com/office/drawing/2016/5/14/chartex" xmlns:mc="http://schemas.openxmlformats.org/markup-compatibility/2006" xmlns:aink="http://schemas.microsoft.com/office/drawing/2016/ink" xmlns:am3d="http://schemas.microsoft.com/office/drawing/2017/model3d" xmlns:o="urn:schemas-microsoft-com:office:office" xmlns:r="http://schemas.openxmlformats.org/officeDocument/2006/relationships" xmlns:m="http://schemas.openxmlformats.org/officeDocument/2006/math" xmlns:v="urn:schemas-microsoft-com:vml" xmlns:wp14="http://schemas.microsoft.com/office/word/2010/wordprocessingDrawing" xmlns:wp="http://schemas.openxmlformats.org/drawingml/2006/wordprocessingDrawing" xmlns:w10="urn:schemas-microsoft-com:office:word" xmlns:w="http://schemas.openxmlformats.org/wordprocessingml/2006/main" xmlns:w14="http://schemas.microsoft.com/office/word/2010/wordml" xmlns:w15="http://schemas.microsoft.com/office/word/2012/wordml" xmlns:w16cex="http://schemas.microsoft.com/office/word/2018/wordml/cex" xmlns:w16cid="http://schemas.microsoft.com/office/word/2016/wordml/cid" xmlns:w16="http://schemas.microsoft.com/office/word/2018/wordml" xmlns:w16sdtdh="http://schemas.microsoft.com/office/word/2020/wordml/sdtdatahash" xmlns:w16se="http://schemas.microsoft.com/office/word/2015/wordml/symex" xmlns:wpg="http://schemas.microsoft.com/office/word/2010/wordprocessingGroup" xmlns:wpi="http://schemas.microsoft.com/office/word/2010/wordprocessingInk" xmlns:wne="http://schemas.microsoft.com/office/word/2006/wordml" xmlns:wps="http://schemas.microsoft.com/office/word/2010/wordprocessingShape" mc:Ignorable="w14 w15 w16se w16cid w16 w16cex w16sdtdh wp14">
+<w:document xmlns:wpc="http://schemas.microsoft.com/office/word/2010/wordprocessingCanvas" xmlns:mc="http://schemas.openxmlformats.org/markup-compatibility/2006" xmlns:o="urn:schemas-microsoft-com:office:office" xmlns:r="http://schemas.openxmlformats.org/officeDocument/2006/relationships" xmlns:m="http://schemas.openxmlformats.org/officeDocument/2006/math" xmlns:v="urn:schemas-microsoft-com:vml" xmlns:wp14="http://schemas.microsoft.com/office/word/2010/wordprocessingDrawing" xmlns:wp="http://schemas.openxmlformats.org/drawingml/2006/wordprocessingDrawing" xmlns:w10="urn:schemas-microsoft-com:office:word" xmlns:w="http://schemas.openxmlformats.org/wordprocessingml/2006/main" xmlns:w14="http://schemas.microsoft.com/office/word/2010/wordml" xmlns:w15="http://schemas.microsoft.com/office/word/2012/wordml" xmlns:wpg="http://schemas.microsoft.com/office/word/2010/wordprocessingGroup" xmlns:wpi="http://schemas.microsoft.com/office/word/2010/wordprocessingInk" xmlns:wne="http://schemas.microsoft.com/office/word/2006/wordml" xmlns:wps="http://schemas.microsoft.com/office/word/2010/wordprocessingShape" mc:Ignorable="w14 w15 wp14">
   <w:body>
     <w:p>
       <w:pPr>
@@ -197,25 +197,39 @@
           <w:sz w:val="32"/>
           <w:szCs w:val="32"/>
         </w:rPr>
-        <w:t xml:space="preserve">по дисциплине «Программные средства </w:t>
-      </w:r>
-      <w:proofErr w:type="spellStart"/>
-      <w:r>
+        <w:t>по дисциплине «Программные средства кибертехнических систем»</w:t>
+      </w:r>
+    </w:p>
+    <w:p>
+      <w:pPr>
+        <w:tabs>
+          <w:tab w:val="left" w:pos="994"/>
+          <w:tab w:val="left" w:pos="5516"/>
+        </w:tabs>
+        <w:spacing w:after="0" w:line="360" w:lineRule="auto"/>
+        <w:ind w:hanging="142"/>
+        <w:jc w:val="center"/>
         <w:rPr>
           <w:rFonts w:ascii="Times New Roman" w:hAnsi="Times New Roman" w:cs="Times New Roman"/>
           <w:sz w:val="32"/>
           <w:szCs w:val="32"/>
         </w:rPr>
-        <w:t>кибертехнических</w:t>
-      </w:r>
-      <w:proofErr w:type="spellEnd"/>
+      </w:pPr>
       <w:r>
         <w:rPr>
           <w:rFonts w:ascii="Times New Roman" w:hAnsi="Times New Roman" w:cs="Times New Roman"/>
           <w:sz w:val="32"/>
           <w:szCs w:val="32"/>
         </w:rPr>
-        <w:t xml:space="preserve"> систем»</w:t>
+        <w:t xml:space="preserve">Вариант № </w:t>
+      </w:r>
+      <w:r>
+        <w:rPr>
+          <w:rFonts w:ascii="Times New Roman" w:hAnsi="Times New Roman" w:cs="Times New Roman"/>
+          <w:sz w:val="32"/>
+          <w:szCs w:val="32"/>
+        </w:rPr>
+        <w:t>6</w:t>
       </w:r>
     </w:p>
     <w:p>
@@ -233,79 +247,29 @@
           <w:szCs w:val="32"/>
         </w:rPr>
       </w:pPr>
-      <w:r>
+    </w:p>
+    <w:p>
+      <w:pPr>
+        <w:tabs>
+          <w:tab w:val="left" w:pos="994"/>
+          <w:tab w:val="left" w:pos="5516"/>
+        </w:tabs>
+        <w:spacing w:after="0" w:line="360" w:lineRule="auto"/>
+        <w:ind w:hanging="142"/>
+        <w:jc w:val="right"/>
         <w:rPr>
           <w:rFonts w:ascii="Times New Roman" w:hAnsi="Times New Roman" w:cs="Times New Roman"/>
           <w:sz w:val="32"/>
           <w:szCs w:val="32"/>
         </w:rPr>
-        <w:t xml:space="preserve">Вариант № </w:t>
-      </w:r>
+      </w:pPr>
       <w:r>
         <w:rPr>
           <w:rFonts w:ascii="Times New Roman" w:hAnsi="Times New Roman" w:cs="Times New Roman"/>
           <w:sz w:val="32"/>
           <w:szCs w:val="32"/>
         </w:rPr>
-        <w:t>6</w:t>
-      </w:r>
-    </w:p>
-    <w:p>
-      <w:pPr>
-        <w:tabs>
-          <w:tab w:val="left" w:pos="994"/>
-          <w:tab w:val="left" w:pos="5516"/>
-        </w:tabs>
-        <w:spacing w:after="0" w:line="360" w:lineRule="auto"/>
-        <w:ind w:hanging="142"/>
-        <w:jc w:val="center"/>
-        <w:rPr>
-          <w:rFonts w:ascii="Times New Roman" w:hAnsi="Times New Roman" w:cs="Times New Roman"/>
-          <w:sz w:val="32"/>
-          <w:szCs w:val="32"/>
-        </w:rPr>
-      </w:pPr>
-    </w:p>
-    <w:p>
-      <w:pPr>
-        <w:tabs>
-          <w:tab w:val="left" w:pos="994"/>
-          <w:tab w:val="left" w:pos="5516"/>
-        </w:tabs>
-        <w:spacing w:after="0" w:line="360" w:lineRule="auto"/>
-        <w:ind w:hanging="142"/>
-        <w:jc w:val="right"/>
-        <w:rPr>
-          <w:rFonts w:ascii="Times New Roman" w:hAnsi="Times New Roman" w:cs="Times New Roman"/>
-          <w:sz w:val="32"/>
-          <w:szCs w:val="32"/>
-        </w:rPr>
-      </w:pPr>
-      <w:r>
-        <w:rPr>
-          <w:rFonts w:ascii="Times New Roman" w:hAnsi="Times New Roman" w:cs="Times New Roman"/>
-          <w:sz w:val="32"/>
-          <w:szCs w:val="32"/>
-        </w:rPr>
-        <w:t xml:space="preserve">выполнили: </w:t>
-      </w:r>
-      <w:proofErr w:type="spellStart"/>
-      <w:r>
-        <w:rPr>
-          <w:rFonts w:ascii="Times New Roman" w:hAnsi="Times New Roman" w:cs="Times New Roman"/>
-          <w:sz w:val="32"/>
-          <w:szCs w:val="32"/>
-        </w:rPr>
-        <w:t>ст</w:t>
-      </w:r>
-      <w:proofErr w:type="spellEnd"/>
-      <w:r>
-        <w:rPr>
-          <w:rFonts w:ascii="Times New Roman" w:hAnsi="Times New Roman" w:cs="Times New Roman"/>
-          <w:sz w:val="32"/>
-          <w:szCs w:val="32"/>
-        </w:rPr>
-        <w:t xml:space="preserve">-ты гр. 22ВВП1 </w:t>
+        <w:t xml:space="preserve">выполнили: ст-ты гр. 22ВВП1 </w:t>
       </w:r>
     </w:p>
     <w:p>
@@ -727,25 +691,7 @@
           <w:sz w:val="28"/>
           <w:szCs w:val="28"/>
         </w:rPr>
-        <w:t xml:space="preserve">1. </w:t>
-      </w:r>
-      <w:proofErr w:type="gramStart"/>
-      <w:r>
-        <w:rPr>
-          <w:rFonts w:ascii="Times New Roman" w:hAnsi="Times New Roman" w:cs="Times New Roman"/>
-          <w:sz w:val="28"/>
-          <w:szCs w:val="28"/>
-        </w:rPr>
-        <w:t>Бизнес цель</w:t>
-      </w:r>
-      <w:proofErr w:type="gramEnd"/>
-      <w:r>
-        <w:rPr>
-          <w:rFonts w:ascii="Times New Roman" w:hAnsi="Times New Roman" w:cs="Times New Roman"/>
-          <w:sz w:val="28"/>
-          <w:szCs w:val="28"/>
-        </w:rPr>
-        <w:t xml:space="preserve">. </w:t>
+        <w:t xml:space="preserve">1. Бизнес цель. </w:t>
       </w:r>
     </w:p>
     <w:p>
@@ -830,6 +776,136 @@
           <w:szCs w:val="28"/>
         </w:rPr>
         <w:t>6</w:t>
+      </w:r>
+    </w:p>
+    <w:p>
+      <w:pPr>
+        <w:pStyle w:val="4"/>
+        <w:spacing w:line="360" w:lineRule="auto"/>
+        <w:ind w:firstLine="709"/>
+        <w:jc w:val="both"/>
+        <w:rPr>
+          <w:rFonts w:ascii="Times New Roman" w:eastAsia="Times New Roman" w:hAnsi="Times New Roman" w:cs="Times New Roman"/>
+          <w:i w:val="0"/>
+          <w:iCs w:val="0"/>
+          <w:color w:val="auto"/>
+          <w:sz w:val="28"/>
+          <w:szCs w:val="28"/>
+        </w:rPr>
+      </w:pPr>
+      <w:r>
+        <w:rPr>
+          <w:rFonts w:ascii="Times New Roman" w:eastAsia="Times New Roman" w:hAnsi="Times New Roman" w:cs="Times New Roman"/>
+          <w:i w:val="0"/>
+          <w:iCs w:val="0"/>
+          <w:color w:val="auto"/>
+          <w:sz w:val="28"/>
+          <w:szCs w:val="28"/>
+        </w:rPr>
+        <w:t>Задача кредитного скоринга (15-й столбец набора данных</w:t>
+      </w:r>
+    </w:p>
+    <w:p>
+      <w:pPr>
+        <w:pStyle w:val="4"/>
+        <w:spacing w:line="360" w:lineRule="auto"/>
+        <w:ind w:firstLine="709"/>
+        <w:jc w:val="both"/>
+        <w:rPr>
+          <w:rFonts w:ascii="Times New Roman" w:eastAsia="Times New Roman" w:hAnsi="Times New Roman" w:cs="Times New Roman"/>
+          <w:i w:val="0"/>
+          <w:iCs w:val="0"/>
+          <w:color w:val="auto"/>
+          <w:sz w:val="28"/>
+          <w:szCs w:val="28"/>
+        </w:rPr>
+      </w:pPr>
+      <w:r>
+        <w:rPr>
+          <w:rFonts w:ascii="Times New Roman" w:eastAsia="Times New Roman" w:hAnsi="Times New Roman" w:cs="Times New Roman"/>
+          <w:i w:val="0"/>
+          <w:iCs w:val="0"/>
+          <w:color w:val="auto"/>
+          <w:sz w:val="28"/>
+          <w:szCs w:val="28"/>
+        </w:rPr>
+        <w:t>{1 – кредит выдан, 2 – кредит не выдан}) по 14 признакам.</w:t>
+      </w:r>
+    </w:p>
+    <w:p>
+      <w:pPr>
+        <w:pStyle w:val="4"/>
+        <w:spacing w:line="360" w:lineRule="auto"/>
+        <w:ind w:firstLine="709"/>
+        <w:jc w:val="both"/>
+        <w:rPr>
+          <w:rFonts w:ascii="Times New Roman" w:eastAsia="Times New Roman" w:hAnsi="Times New Roman" w:cs="Times New Roman"/>
+          <w:i w:val="0"/>
+          <w:iCs w:val="0"/>
+          <w:color w:val="auto"/>
+          <w:sz w:val="28"/>
+          <w:szCs w:val="28"/>
+        </w:rPr>
+      </w:pPr>
+      <w:r>
+        <w:rPr>
+          <w:rFonts w:ascii="Times New Roman" w:eastAsia="Times New Roman" w:hAnsi="Times New Roman" w:cs="Times New Roman"/>
+          <w:i w:val="0"/>
+          <w:iCs w:val="0"/>
+          <w:color w:val="auto"/>
+          <w:sz w:val="28"/>
+          <w:szCs w:val="28"/>
+        </w:rPr>
+        <w:t xml:space="preserve"> </w:t>
+      </w:r>
+      <w:r>
+        <w:rPr>
+          <w:rFonts w:ascii="Times New Roman" w:eastAsia="Times New Roman" w:hAnsi="Times New Roman" w:cs="Times New Roman"/>
+          <w:i w:val="0"/>
+          <w:iCs w:val="0"/>
+          <w:color w:val="auto"/>
+          <w:sz w:val="28"/>
+          <w:szCs w:val="28"/>
+        </w:rPr>
+        <w:t>Ссылка на репозиторий:</w:t>
+      </w:r>
+      <w:r>
+        <w:rPr>
+          <w:rFonts w:ascii="Times New Roman" w:eastAsia="Times New Roman" w:hAnsi="Times New Roman" w:cs="Times New Roman"/>
+          <w:i w:val="0"/>
+          <w:iCs w:val="0"/>
+          <w:color w:val="auto"/>
+          <w:sz w:val="28"/>
+          <w:szCs w:val="28"/>
+        </w:rPr>
+        <w:t xml:space="preserve"> </w:t>
+      </w:r>
+    </w:p>
+    <w:p>
+      <w:pPr>
+        <w:pStyle w:val="4"/>
+        <w:spacing w:line="360" w:lineRule="auto"/>
+        <w:ind w:firstLine="709"/>
+        <w:jc w:val="both"/>
+        <w:rPr>
+          <w:rFonts w:ascii="Times New Roman" w:eastAsia="Times New Roman" w:hAnsi="Times New Roman" w:cs="Times New Roman"/>
+          <w:i w:val="0"/>
+          <w:iCs w:val="0"/>
+          <w:color w:val="auto"/>
+          <w:sz w:val="28"/>
+          <w:szCs w:val="28"/>
+        </w:rPr>
+      </w:pPr>
+      <w:r>
+        <w:rPr>
+          <w:rFonts w:ascii="Times New Roman" w:eastAsia="Times New Roman" w:hAnsi="Times New Roman" w:cs="Times New Roman"/>
+          <w:i w:val="0"/>
+          <w:iCs w:val="0"/>
+          <w:color w:val="auto"/>
+          <w:sz w:val="28"/>
+          <w:szCs w:val="28"/>
+        </w:rPr>
+        <w:t>https://archive.ics.uci.edu/ml/datasets/Statlog+%28Australian+Credit+</w:t>
       </w:r>
     </w:p>
     <w:p>
@@ -838,6 +914,8 @@
         <w:spacing w:before="0" w:line="360" w:lineRule="auto"/>
         <w:ind w:firstLine="709"/>
         <w:jc w:val="both"/>
+      </w:pPr>
+      <w:r>
         <w:rPr>
           <w:rFonts w:ascii="Times New Roman" w:eastAsia="Times New Roman" w:hAnsi="Times New Roman" w:cs="Times New Roman"/>
           <w:i w:val="0"/>
@@ -846,328 +924,164 @@
           <w:sz w:val="28"/>
           <w:szCs w:val="28"/>
         </w:rPr>
-      </w:pPr>
-      <w:r>
-        <w:rPr>
-          <w:rFonts w:ascii="Times New Roman" w:eastAsia="Times New Roman" w:hAnsi="Times New Roman" w:cs="Times New Roman"/>
-          <w:i w:val="0"/>
-          <w:iCs w:val="0"/>
-          <w:color w:val="auto"/>
-          <w:sz w:val="28"/>
-          <w:szCs w:val="28"/>
-        </w:rPr>
-        <w:t xml:space="preserve">Задача определения качества преподавания предмета ассистентом преподавателя (Class </w:t>
-      </w:r>
-      <w:proofErr w:type="spellStart"/>
-      <w:r>
-        <w:rPr>
-          <w:rFonts w:ascii="Times New Roman" w:eastAsia="Times New Roman" w:hAnsi="Times New Roman" w:cs="Times New Roman"/>
-          <w:i w:val="0"/>
-          <w:iCs w:val="0"/>
-          <w:color w:val="auto"/>
-          <w:sz w:val="28"/>
-          <w:szCs w:val="28"/>
-        </w:rPr>
-        <w:t>attribute</w:t>
-      </w:r>
-      <w:proofErr w:type="spellEnd"/>
-      <w:r>
-        <w:rPr>
-          <w:rFonts w:ascii="Times New Roman" w:eastAsia="Times New Roman" w:hAnsi="Times New Roman" w:cs="Times New Roman"/>
-          <w:i w:val="0"/>
-          <w:iCs w:val="0"/>
-          <w:color w:val="auto"/>
-          <w:sz w:val="28"/>
-          <w:szCs w:val="28"/>
-        </w:rPr>
-        <w:t xml:space="preserve">: 6-й столбец набора </w:t>
-      </w:r>
-      <w:proofErr w:type="gramStart"/>
-      <w:r>
-        <w:rPr>
-          <w:rFonts w:ascii="Times New Roman" w:eastAsia="Times New Roman" w:hAnsi="Times New Roman" w:cs="Times New Roman"/>
-          <w:i w:val="0"/>
-          <w:iCs w:val="0"/>
-          <w:color w:val="auto"/>
-          <w:sz w:val="28"/>
-          <w:szCs w:val="28"/>
-        </w:rPr>
-        <w:t xml:space="preserve">дан </w:t>
-      </w:r>
-      <w:proofErr w:type="spellStart"/>
-      <w:r>
-        <w:rPr>
-          <w:rFonts w:ascii="Times New Roman" w:eastAsia="Times New Roman" w:hAnsi="Times New Roman" w:cs="Times New Roman"/>
-          <w:i w:val="0"/>
-          <w:iCs w:val="0"/>
-          <w:color w:val="auto"/>
-          <w:sz w:val="28"/>
-          <w:szCs w:val="28"/>
-        </w:rPr>
-        <w:t>ных</w:t>
-      </w:r>
-      <w:proofErr w:type="spellEnd"/>
-      <w:proofErr w:type="gramEnd"/>
-      <w:r>
-        <w:rPr>
-          <w:rFonts w:ascii="Times New Roman" w:eastAsia="Times New Roman" w:hAnsi="Times New Roman" w:cs="Times New Roman"/>
-          <w:i w:val="0"/>
-          <w:iCs w:val="0"/>
-          <w:color w:val="auto"/>
-          <w:sz w:val="28"/>
-          <w:szCs w:val="28"/>
-        </w:rPr>
-        <w:t xml:space="preserve"> {1 – Низкое, 2 – Среднее, 3 – Высокое}) по пяти атрибутам: </w:t>
-      </w:r>
-    </w:p>
-    <w:p>
-      <w:pPr>
-        <w:pStyle w:val="4"/>
-        <w:spacing w:before="0" w:line="360" w:lineRule="auto"/>
-        <w:ind w:firstLine="709"/>
+        <w:t>Approval%29</w:t>
+      </w:r>
+    </w:p>
+    <w:p>
+      <w:pPr>
+        <w:spacing w:after="0" w:line="360" w:lineRule="auto"/>
         <w:jc w:val="both"/>
         <w:rPr>
           <w:rFonts w:ascii="Times New Roman" w:eastAsia="Times New Roman" w:hAnsi="Times New Roman" w:cs="Times New Roman"/>
-          <w:i w:val="0"/>
-          <w:iCs w:val="0"/>
-          <w:color w:val="auto"/>
-          <w:sz w:val="28"/>
-          <w:szCs w:val="28"/>
-        </w:rPr>
-      </w:pPr>
-      <w:r>
-        <w:rPr>
-          <w:rFonts w:ascii="Times New Roman" w:eastAsia="Times New Roman" w:hAnsi="Times New Roman" w:cs="Times New Roman"/>
-          <w:i w:val="0"/>
-          <w:iCs w:val="0"/>
-          <w:color w:val="auto"/>
-          <w:sz w:val="28"/>
-          <w:szCs w:val="28"/>
-        </w:rPr>
-        <w:t xml:space="preserve">Родной английский язык {1 – Родной, 2 – Не родной} </w:t>
-      </w:r>
-    </w:p>
-    <w:p>
-      <w:pPr>
-        <w:pStyle w:val="4"/>
-        <w:spacing w:before="0" w:line="360" w:lineRule="auto"/>
-        <w:ind w:firstLine="709"/>
+          <w:b/>
+          <w:bCs/>
+          <w:sz w:val="32"/>
+          <w:szCs w:val="28"/>
+        </w:rPr>
+      </w:pPr>
+      <w:r>
+        <w:rPr>
+          <w:rFonts w:ascii="Times New Roman" w:eastAsia="Times New Roman" w:hAnsi="Times New Roman" w:cs="Times New Roman"/>
+          <w:b/>
+          <w:bCs/>
+          <w:sz w:val="32"/>
+          <w:szCs w:val="28"/>
+        </w:rPr>
+        <w:t>1. Бизнес цель</w:t>
+      </w:r>
+    </w:p>
+    <w:p>
+      <w:pPr>
+        <w:spacing w:after="0" w:line="360" w:lineRule="auto"/>
+        <w:ind w:firstLine="708"/>
         <w:jc w:val="both"/>
         <w:rPr>
           <w:rFonts w:ascii="Times New Roman" w:eastAsia="Times New Roman" w:hAnsi="Times New Roman" w:cs="Times New Roman"/>
-          <w:i w:val="0"/>
-          <w:iCs w:val="0"/>
-          <w:color w:val="auto"/>
-          <w:sz w:val="28"/>
-          <w:szCs w:val="28"/>
-        </w:rPr>
-      </w:pPr>
-      <w:r>
-        <w:rPr>
-          <w:rFonts w:ascii="Times New Roman" w:eastAsia="Times New Roman" w:hAnsi="Times New Roman" w:cs="Times New Roman"/>
-          <w:i w:val="0"/>
-          <w:iCs w:val="0"/>
-          <w:color w:val="auto"/>
-          <w:sz w:val="28"/>
-          <w:szCs w:val="28"/>
-        </w:rPr>
-        <w:t xml:space="preserve">Номер преподавателя {25 категорий} </w:t>
-      </w:r>
-    </w:p>
-    <w:p>
-      <w:pPr>
-        <w:pStyle w:val="4"/>
-        <w:spacing w:before="0" w:line="360" w:lineRule="auto"/>
-        <w:ind w:firstLine="709"/>
+          <w:bCs/>
+          <w:sz w:val="28"/>
+          <w:szCs w:val="28"/>
+        </w:rPr>
+      </w:pPr>
+      <w:r>
+        <w:rPr>
+          <w:rFonts w:ascii="Times New Roman" w:eastAsia="Times New Roman" w:hAnsi="Times New Roman" w:cs="Times New Roman"/>
+          <w:bCs/>
+          <w:sz w:val="28"/>
+          <w:szCs w:val="28"/>
+        </w:rPr>
+        <w:t>Целью исследования является разработка модели для кредитного скоринга, которая предсказывает вероятность получения кредита для клиента на основе 14 признаков. Признаки могут включать возраст, доход, кредитную историю, тип работы, количество задолженностей и другие факторы, которые могут влиять на решение банка о предоставлении кредита. Это поможет банкам и финансовым учреждениям улучшить процесс принятия решений, снижая риски невозврата кредита и повышая эффективность работы с клиентами.</w:t>
+      </w:r>
+    </w:p>
+    <w:p>
+      <w:pPr>
+        <w:spacing w:after="0" w:line="360" w:lineRule="auto"/>
+        <w:ind w:firstLine="708"/>
         <w:jc w:val="both"/>
         <w:rPr>
           <w:rFonts w:ascii="Times New Roman" w:eastAsia="Times New Roman" w:hAnsi="Times New Roman" w:cs="Times New Roman"/>
-          <w:i w:val="0"/>
-          <w:iCs w:val="0"/>
-          <w:color w:val="auto"/>
-          <w:sz w:val="28"/>
-          <w:szCs w:val="28"/>
-        </w:rPr>
-      </w:pPr>
-      <w:r>
-        <w:rPr>
-          <w:rFonts w:ascii="Times New Roman" w:eastAsia="Times New Roman" w:hAnsi="Times New Roman" w:cs="Times New Roman"/>
-          <w:i w:val="0"/>
-          <w:iCs w:val="0"/>
-          <w:color w:val="auto"/>
-          <w:sz w:val="28"/>
-          <w:szCs w:val="28"/>
-        </w:rPr>
-        <w:t xml:space="preserve">Номер предмета {26 категорий} </w:t>
-      </w:r>
-    </w:p>
-    <w:p>
-      <w:pPr>
-        <w:pStyle w:val="4"/>
-        <w:spacing w:before="0" w:line="360" w:lineRule="auto"/>
-        <w:ind w:firstLine="709"/>
+          <w:bCs/>
+          <w:sz w:val="28"/>
+          <w:szCs w:val="28"/>
+        </w:rPr>
+      </w:pPr>
+      <w:r>
+        <w:rPr>
+          <w:rFonts w:ascii="Times New Roman" w:eastAsia="Times New Roman" w:hAnsi="Times New Roman" w:cs="Times New Roman"/>
+          <w:bCs/>
+          <w:sz w:val="28"/>
+          <w:szCs w:val="28"/>
+        </w:rPr>
+        <w:t xml:space="preserve">Модель должна быть способна точно предсказать, будет ли клиент одобрен в кредите (1 – кредит выдан, 2 – кредит не выдан), основываясь на </w:t>
+      </w:r>
+      <w:r>
+        <w:rPr>
+          <w:rFonts w:ascii="Times New Roman" w:eastAsia="Times New Roman" w:hAnsi="Times New Roman" w:cs="Times New Roman"/>
+          <w:bCs/>
+          <w:sz w:val="28"/>
+          <w:szCs w:val="28"/>
+        </w:rPr>
+        <w:lastRenderedPageBreak/>
+        <w:t>доступных данных. Это улучшит процессы оценки и повысит точность кредитных решений, помогая уменьшить риски.</w:t>
+      </w:r>
+    </w:p>
+    <w:p>
+      <w:pPr>
+        <w:spacing w:after="0" w:line="360" w:lineRule="auto"/>
         <w:jc w:val="both"/>
         <w:rPr>
           <w:rFonts w:ascii="Times New Roman" w:eastAsia="Times New Roman" w:hAnsi="Times New Roman" w:cs="Times New Roman"/>
-          <w:i w:val="0"/>
-          <w:iCs w:val="0"/>
-          <w:color w:val="auto"/>
-          <w:sz w:val="28"/>
-          <w:szCs w:val="28"/>
-        </w:rPr>
-      </w:pPr>
-      <w:r>
-        <w:rPr>
-          <w:rFonts w:ascii="Times New Roman" w:eastAsia="Times New Roman" w:hAnsi="Times New Roman" w:cs="Times New Roman"/>
-          <w:i w:val="0"/>
-          <w:iCs w:val="0"/>
-          <w:color w:val="auto"/>
-          <w:sz w:val="28"/>
-          <w:szCs w:val="28"/>
-        </w:rPr>
-        <w:t xml:space="preserve">Тип семестра {1 – Летний, 2 – Обычный} </w:t>
-      </w:r>
-    </w:p>
-    <w:p>
-      <w:pPr>
-        <w:pStyle w:val="4"/>
-        <w:spacing w:before="0" w:line="360" w:lineRule="auto"/>
-        <w:ind w:firstLine="709"/>
+          <w:b/>
+          <w:bCs/>
+          <w:sz w:val="32"/>
+          <w:szCs w:val="28"/>
+        </w:rPr>
+      </w:pPr>
+      <w:r>
+        <w:rPr>
+          <w:rFonts w:ascii="Times New Roman" w:eastAsia="Times New Roman" w:hAnsi="Times New Roman" w:cs="Times New Roman"/>
+          <w:b/>
+          <w:bCs/>
+          <w:sz w:val="32"/>
+          <w:szCs w:val="28"/>
+        </w:rPr>
+        <w:t>2. Ресурсы и риски</w:t>
+      </w:r>
+    </w:p>
+    <w:p>
+      <w:pPr>
+        <w:spacing w:after="0" w:line="360" w:lineRule="auto"/>
         <w:jc w:val="both"/>
         <w:rPr>
           <w:rFonts w:ascii="Times New Roman" w:eastAsia="Times New Roman" w:hAnsi="Times New Roman" w:cs="Times New Roman"/>
-          <w:i w:val="0"/>
-          <w:iCs w:val="0"/>
-          <w:color w:val="auto"/>
-          <w:sz w:val="28"/>
-          <w:szCs w:val="28"/>
-        </w:rPr>
-      </w:pPr>
-      <w:r>
-        <w:rPr>
-          <w:rFonts w:ascii="Times New Roman" w:eastAsia="Times New Roman" w:hAnsi="Times New Roman" w:cs="Times New Roman"/>
-          <w:i w:val="0"/>
-          <w:iCs w:val="0"/>
-          <w:color w:val="auto"/>
-          <w:sz w:val="28"/>
-          <w:szCs w:val="28"/>
-        </w:rPr>
-        <w:t>Размер группы {численное значение}</w:t>
-      </w:r>
-    </w:p>
-    <w:p>
-      <w:pPr>
-        <w:pStyle w:val="4"/>
-        <w:spacing w:before="0" w:line="360" w:lineRule="auto"/>
-        <w:ind w:firstLine="709"/>
+          <w:b/>
+          <w:bCs/>
+          <w:sz w:val="28"/>
+          <w:szCs w:val="28"/>
+        </w:rPr>
+      </w:pPr>
+      <w:r>
+        <w:rPr>
+          <w:rFonts w:ascii="Times New Roman" w:eastAsia="Times New Roman" w:hAnsi="Times New Roman" w:cs="Times New Roman"/>
+          <w:b/>
+          <w:bCs/>
+          <w:sz w:val="28"/>
+          <w:szCs w:val="28"/>
+        </w:rPr>
+        <w:t>2.1 Доступные ресурсы</w:t>
+      </w:r>
+    </w:p>
+    <w:p>
+      <w:pPr>
+        <w:spacing w:after="0" w:line="360" w:lineRule="auto"/>
+        <w:ind w:left="720"/>
         <w:jc w:val="both"/>
         <w:rPr>
           <w:rFonts w:ascii="Times New Roman" w:eastAsia="Times New Roman" w:hAnsi="Times New Roman" w:cs="Times New Roman"/>
-          <w:i w:val="0"/>
-          <w:iCs w:val="0"/>
-          <w:color w:val="auto"/>
-          <w:sz w:val="28"/>
-          <w:szCs w:val="28"/>
-        </w:rPr>
-      </w:pPr>
-      <w:r>
-        <w:rPr>
-          <w:rFonts w:ascii="Times New Roman" w:eastAsia="Times New Roman" w:hAnsi="Times New Roman" w:cs="Times New Roman"/>
-          <w:i w:val="0"/>
-          <w:iCs w:val="0"/>
-          <w:color w:val="auto"/>
-          <w:sz w:val="28"/>
-          <w:szCs w:val="28"/>
-        </w:rPr>
-        <w:t>Ссылка на репозиторий:</w:t>
-      </w:r>
-    </w:p>
-    <w:p>
-      <w:pPr>
-        <w:pStyle w:val="4"/>
-        <w:spacing w:before="0" w:line="360" w:lineRule="auto"/>
-        <w:ind w:firstLine="709"/>
+          <w:bCs/>
+          <w:sz w:val="28"/>
+          <w:szCs w:val="28"/>
+        </w:rPr>
+      </w:pPr>
+      <w:r>
+        <w:rPr>
+          <w:rFonts w:ascii="Times New Roman" w:eastAsia="Times New Roman" w:hAnsi="Times New Roman" w:cs="Times New Roman"/>
+          <w:bCs/>
+          <w:sz w:val="28"/>
+          <w:szCs w:val="28"/>
+        </w:rPr>
+        <w:t>Источники данных: Набор данных с 14 признаками, включая социально-демографические характеристики клиентов и финансовые показатели. Этот набор будет использован для построения модели предсказания.</w:t>
+      </w:r>
+    </w:p>
+    <w:p>
+      <w:pPr>
+        <w:spacing w:after="0" w:line="360" w:lineRule="auto"/>
         <w:jc w:val="both"/>
         <w:rPr>
           <w:rFonts w:ascii="Times New Roman" w:eastAsia="Times New Roman" w:hAnsi="Times New Roman" w:cs="Times New Roman"/>
-          <w:i w:val="0"/>
-          <w:iCs w:val="0"/>
-          <w:color w:val="auto"/>
-          <w:sz w:val="28"/>
-          <w:szCs w:val="28"/>
-        </w:rPr>
-      </w:pPr>
-      <w:hyperlink r:id="rId5" w:history="1">
-        <w:r>
-          <w:rPr>
-            <w:rStyle w:val="a3"/>
-            <w:rFonts w:ascii="Times New Roman" w:eastAsia="Times New Roman" w:hAnsi="Times New Roman" w:cs="Times New Roman"/>
-            <w:i w:val="0"/>
-            <w:iCs w:val="0"/>
-            <w:sz w:val="28"/>
-            <w:szCs w:val="28"/>
-          </w:rPr>
-          <w:t>https://a</w:t>
-        </w:r>
-        <w:r>
-          <w:rPr>
-            <w:rStyle w:val="a3"/>
-            <w:rFonts w:ascii="Times New Roman" w:eastAsia="Times New Roman" w:hAnsi="Times New Roman" w:cs="Times New Roman"/>
-            <w:i w:val="0"/>
-            <w:iCs w:val="0"/>
-            <w:sz w:val="28"/>
-            <w:szCs w:val="28"/>
-          </w:rPr>
-          <w:t>r</w:t>
-        </w:r>
-        <w:r>
-          <w:rPr>
-            <w:rStyle w:val="a3"/>
-            <w:rFonts w:ascii="Times New Roman" w:eastAsia="Times New Roman" w:hAnsi="Times New Roman" w:cs="Times New Roman"/>
-            <w:i w:val="0"/>
-            <w:iCs w:val="0"/>
-            <w:sz w:val="28"/>
-            <w:szCs w:val="28"/>
-          </w:rPr>
-          <w:t>chive.ics.uci.edu/ml/datasets/Teaching+Assistant+Evaluation</w:t>
-        </w:r>
-      </w:hyperlink>
-    </w:p>
-    <w:p>
-      <w:pPr>
-        <w:jc w:val="center"/>
-      </w:pPr>
-    </w:p>
-    <w:p>
-      <w:pPr>
-        <w:jc w:val="center"/>
-      </w:pPr>
-    </w:p>
-    <w:p>
-      <w:pPr>
-        <w:jc w:val="center"/>
-      </w:pPr>
-    </w:p>
-    <w:p>
-      <w:pPr>
-        <w:jc w:val="center"/>
-      </w:pPr>
-    </w:p>
-    <w:p>
-      <w:pPr>
-        <w:jc w:val="center"/>
-      </w:pPr>
-    </w:p>
-    <w:p>
-      <w:pPr>
-        <w:spacing w:before="100" w:beforeAutospacing="1" w:after="100" w:afterAutospacing="1" w:line="240" w:lineRule="auto"/>
-        <w:outlineLvl w:val="1"/>
-        <w:rPr>
-          <w:rFonts w:ascii="Times New Roman" w:eastAsia="Times New Roman" w:hAnsi="Times New Roman" w:cs="Times New Roman"/>
           <w:b/>
           <w:bCs/>
-          <w:sz w:val="32"/>
-          <w:szCs w:val="32"/>
+          <w:sz w:val="28"/>
+          <w:szCs w:val="28"/>
         </w:rPr>
       </w:pPr>
       <w:r>
@@ -1175,332 +1089,246 @@
           <w:rFonts w:ascii="Times New Roman" w:eastAsia="Times New Roman" w:hAnsi="Times New Roman" w:cs="Times New Roman"/>
           <w:b/>
           <w:bCs/>
-          <w:sz w:val="32"/>
-          <w:szCs w:val="32"/>
-        </w:rPr>
-        <w:lastRenderedPageBreak/>
-        <w:t xml:space="preserve">1. </w:t>
-      </w:r>
-      <w:r>
-        <w:rPr>
-          <w:rFonts w:ascii="Times New Roman" w:eastAsia="Times New Roman" w:hAnsi="Times New Roman" w:cs="Times New Roman"/>
-          <w:b/>
-          <w:bCs/>
-          <w:sz w:val="32"/>
-          <w:szCs w:val="32"/>
-        </w:rPr>
-        <w:t>Бизнес-цель</w:t>
-      </w:r>
-    </w:p>
-    <w:p>
-      <w:pPr>
-        <w:spacing w:before="100" w:beforeAutospacing="1" w:after="100" w:afterAutospacing="1" w:line="240" w:lineRule="auto"/>
-        <w:rPr>
-          <w:rFonts w:ascii="Times New Roman" w:eastAsia="Times New Roman" w:hAnsi="Times New Roman" w:cs="Times New Roman"/>
-          <w:sz w:val="28"/>
-          <w:szCs w:val="28"/>
-        </w:rPr>
-      </w:pPr>
-      <w:r>
-        <w:rPr>
-          <w:rFonts w:ascii="Times New Roman" w:eastAsia="Times New Roman" w:hAnsi="Times New Roman" w:cs="Times New Roman"/>
-          <w:sz w:val="28"/>
-          <w:szCs w:val="28"/>
-        </w:rPr>
-        <w:t>Целью исследования является определение качества преподавания предмета ассистентом преподавателя на основе пяти атрибутов. Данный анализ позволит выявить закономерности и определить, какие факторы оказывают наибольшее влияние на уровень восприятия материала студентами. Это поможет в принятии решений по улучшению образовательного процесса и оптимизации преподавания. Кроме того, результаты анализа могут быть использованы для оценки эффективности различных методик преподавания и разработки рекомендаций по их усовершенствованию.</w:t>
-      </w:r>
-    </w:p>
-    <w:p>
-      <w:pPr>
-        <w:spacing w:before="100" w:beforeAutospacing="1" w:after="100" w:afterAutospacing="1" w:line="240" w:lineRule="auto"/>
-        <w:outlineLvl w:val="1"/>
-        <w:rPr>
-          <w:rFonts w:ascii="Times New Roman" w:eastAsia="Times New Roman" w:hAnsi="Times New Roman" w:cs="Times New Roman"/>
-          <w:b/>
-          <w:bCs/>
-          <w:sz w:val="32"/>
-          <w:szCs w:val="32"/>
-        </w:rPr>
-      </w:pPr>
-      <w:r>
-        <w:rPr>
-          <w:rFonts w:ascii="Times New Roman" w:eastAsia="Times New Roman" w:hAnsi="Times New Roman" w:cs="Times New Roman"/>
-          <w:b/>
-          <w:bCs/>
-          <w:sz w:val="32"/>
-          <w:szCs w:val="32"/>
-        </w:rPr>
-        <w:t>2. Ресурсы и риски</w:t>
-      </w:r>
-    </w:p>
-    <w:p>
-      <w:pPr>
-        <w:spacing w:before="100" w:beforeAutospacing="1" w:after="100" w:afterAutospacing="1" w:line="240" w:lineRule="auto"/>
-        <w:outlineLvl w:val="1"/>
-        <w:rPr>
-          <w:rFonts w:ascii="Times New Roman" w:eastAsia="Times New Roman" w:hAnsi="Times New Roman" w:cs="Times New Roman"/>
-          <w:b/>
-          <w:bCs/>
-          <w:sz w:val="28"/>
-          <w:szCs w:val="28"/>
-        </w:rPr>
-      </w:pPr>
-      <w:r>
-        <w:rPr>
-          <w:rFonts w:ascii="Times New Roman" w:eastAsia="Times New Roman" w:hAnsi="Times New Roman" w:cs="Times New Roman"/>
-          <w:b/>
-          <w:bCs/>
-          <w:sz w:val="28"/>
-          <w:szCs w:val="28"/>
-        </w:rPr>
-        <w:t>2.1 Доступные ресурсы</w:t>
+          <w:sz w:val="28"/>
+          <w:szCs w:val="28"/>
+        </w:rPr>
+        <w:t>2.2 Возможные риски</w:t>
       </w:r>
     </w:p>
     <w:p>
       <w:pPr>
         <w:numPr>
           <w:ilvl w:val="0"/>
-          <w:numId w:val="8"/>
+          <w:numId w:val="18"/>
         </w:numPr>
-        <w:spacing w:before="100" w:beforeAutospacing="1" w:after="100" w:afterAutospacing="1" w:line="240" w:lineRule="auto"/>
-        <w:rPr>
-          <w:rFonts w:ascii="Times New Roman" w:eastAsia="Times New Roman" w:hAnsi="Times New Roman" w:cs="Times New Roman"/>
-          <w:sz w:val="28"/>
-          <w:szCs w:val="28"/>
-        </w:rPr>
-      </w:pPr>
-      <w:r>
-        <w:rPr>
-          <w:rFonts w:ascii="Times New Roman" w:eastAsia="Times New Roman" w:hAnsi="Times New Roman" w:cs="Times New Roman"/>
-          <w:sz w:val="28"/>
-          <w:szCs w:val="28"/>
-        </w:rPr>
-        <w:t>Источники данных: информация о преподавателях, предмете, размере группы, типе семестра и родном языке студентов. Эти данные позволят провести комплексный анализ факторов, влияющих на качество преподавания.</w:t>
+        <w:spacing w:after="0" w:line="360" w:lineRule="auto"/>
+        <w:jc w:val="both"/>
+        <w:rPr>
+          <w:rFonts w:ascii="Times New Roman" w:eastAsia="Times New Roman" w:hAnsi="Times New Roman" w:cs="Times New Roman"/>
+          <w:bCs/>
+          <w:sz w:val="28"/>
+          <w:szCs w:val="28"/>
+        </w:rPr>
+      </w:pPr>
+      <w:r>
+        <w:rPr>
+          <w:rFonts w:ascii="Times New Roman" w:eastAsia="Times New Roman" w:hAnsi="Times New Roman" w:cs="Times New Roman"/>
+          <w:bCs/>
+          <w:sz w:val="28"/>
+          <w:szCs w:val="28"/>
+        </w:rPr>
+        <w:t>Неполнота или низкое качество данных: В данных могут быть пропуски или ошибки, что потребует дополнительной обработки и очистки.</w:t>
       </w:r>
     </w:p>
     <w:p>
       <w:pPr>
         <w:numPr>
           <w:ilvl w:val="0"/>
-          <w:numId w:val="8"/>
+          <w:numId w:val="18"/>
         </w:numPr>
-        <w:spacing w:before="100" w:beforeAutospacing="1" w:after="100" w:afterAutospacing="1" w:line="240" w:lineRule="auto"/>
-        <w:rPr>
-          <w:rFonts w:ascii="Times New Roman" w:eastAsia="Times New Roman" w:hAnsi="Times New Roman" w:cs="Times New Roman"/>
-          <w:sz w:val="28"/>
-          <w:szCs w:val="28"/>
-        </w:rPr>
-      </w:pPr>
-      <w:r>
-        <w:rPr>
-          <w:rFonts w:ascii="Times New Roman" w:eastAsia="Times New Roman" w:hAnsi="Times New Roman" w:cs="Times New Roman"/>
-          <w:sz w:val="28"/>
-          <w:szCs w:val="28"/>
-        </w:rPr>
-        <w:t>Технические ресурсы: вычислительные мощности, программное обеспечение для анализа данных, такие как Python, R, SQL и специализированные библиотеки машинного обучения (</w:t>
-      </w:r>
-      <w:proofErr w:type="spellStart"/>
-      <w:r>
-        <w:rPr>
-          <w:rFonts w:ascii="Times New Roman" w:eastAsia="Times New Roman" w:hAnsi="Times New Roman" w:cs="Times New Roman"/>
-          <w:sz w:val="28"/>
-          <w:szCs w:val="28"/>
-        </w:rPr>
-        <w:t>Scikit-learn</w:t>
-      </w:r>
-      <w:proofErr w:type="spellEnd"/>
-      <w:r>
-        <w:rPr>
-          <w:rFonts w:ascii="Times New Roman" w:eastAsia="Times New Roman" w:hAnsi="Times New Roman" w:cs="Times New Roman"/>
-          <w:sz w:val="28"/>
-          <w:szCs w:val="28"/>
-        </w:rPr>
-        <w:t xml:space="preserve">, </w:t>
-      </w:r>
-      <w:proofErr w:type="spellStart"/>
-      <w:r>
-        <w:rPr>
-          <w:rFonts w:ascii="Times New Roman" w:eastAsia="Times New Roman" w:hAnsi="Times New Roman" w:cs="Times New Roman"/>
-          <w:sz w:val="28"/>
-          <w:szCs w:val="28"/>
-        </w:rPr>
-        <w:t>TensorFlow</w:t>
-      </w:r>
-      <w:proofErr w:type="spellEnd"/>
-      <w:r>
-        <w:rPr>
-          <w:rFonts w:ascii="Times New Roman" w:eastAsia="Times New Roman" w:hAnsi="Times New Roman" w:cs="Times New Roman"/>
-          <w:sz w:val="28"/>
-          <w:szCs w:val="28"/>
-        </w:rPr>
-        <w:t xml:space="preserve"> и др.).</w:t>
+        <w:spacing w:after="0" w:line="360" w:lineRule="auto"/>
+        <w:jc w:val="both"/>
+        <w:rPr>
+          <w:rFonts w:ascii="Times New Roman" w:eastAsia="Times New Roman" w:hAnsi="Times New Roman" w:cs="Times New Roman"/>
+          <w:bCs/>
+          <w:sz w:val="28"/>
+          <w:szCs w:val="28"/>
+        </w:rPr>
+      </w:pPr>
+      <w:r>
+        <w:rPr>
+          <w:rFonts w:ascii="Times New Roman" w:eastAsia="Times New Roman" w:hAnsi="Times New Roman" w:cs="Times New Roman"/>
+          <w:bCs/>
+          <w:sz w:val="28"/>
+          <w:szCs w:val="28"/>
+        </w:rPr>
+        <w:t>Дисбаланс классов в данных: Если количество положительных (кредиты выданы) и отрицательных (кредиты не выданы) случаев сильно отличается, это может привести к искажению результатов модели.</w:t>
       </w:r>
     </w:p>
     <w:p>
       <w:pPr>
         <w:numPr>
           <w:ilvl w:val="0"/>
-          <w:numId w:val="8"/>
+          <w:numId w:val="18"/>
         </w:numPr>
-        <w:spacing w:before="100" w:beforeAutospacing="1" w:after="100" w:afterAutospacing="1" w:line="240" w:lineRule="auto"/>
-        <w:rPr>
-          <w:rFonts w:ascii="Times New Roman" w:eastAsia="Times New Roman" w:hAnsi="Times New Roman" w:cs="Times New Roman"/>
-          <w:sz w:val="28"/>
-          <w:szCs w:val="28"/>
-        </w:rPr>
-      </w:pPr>
-      <w:r>
-        <w:rPr>
-          <w:rFonts w:ascii="Times New Roman" w:eastAsia="Times New Roman" w:hAnsi="Times New Roman" w:cs="Times New Roman"/>
-          <w:sz w:val="28"/>
-          <w:szCs w:val="28"/>
-        </w:rPr>
-        <w:t>Человеческие ресурсы: специалисты по анализу данных, преподаватели, администрация учебного заведения, а также студенты, предоставляющие обратную связь.</w:t>
-      </w:r>
-    </w:p>
-    <w:p>
-      <w:pPr>
-        <w:spacing w:before="100" w:beforeAutospacing="1" w:after="100" w:afterAutospacing="1" w:line="240" w:lineRule="auto"/>
-        <w:outlineLvl w:val="1"/>
-        <w:rPr>
-          <w:rFonts w:ascii="Times New Roman" w:eastAsia="Times New Roman" w:hAnsi="Times New Roman" w:cs="Times New Roman"/>
-          <w:b/>
-          <w:bCs/>
-          <w:sz w:val="28"/>
-          <w:szCs w:val="28"/>
-        </w:rPr>
-      </w:pPr>
-      <w:r>
-        <w:rPr>
-          <w:rFonts w:ascii="Times New Roman" w:eastAsia="Times New Roman" w:hAnsi="Times New Roman" w:cs="Times New Roman"/>
-          <w:b/>
-          <w:bCs/>
-          <w:sz w:val="28"/>
-          <w:szCs w:val="28"/>
-        </w:rPr>
-        <w:t>2.2 Возможные риски</w:t>
+        <w:spacing w:after="0" w:line="360" w:lineRule="auto"/>
+        <w:jc w:val="both"/>
+        <w:rPr>
+          <w:rFonts w:ascii="Times New Roman" w:eastAsia="Times New Roman" w:hAnsi="Times New Roman" w:cs="Times New Roman"/>
+          <w:bCs/>
+          <w:sz w:val="28"/>
+          <w:szCs w:val="28"/>
+        </w:rPr>
+      </w:pPr>
+      <w:r>
+        <w:rPr>
+          <w:rFonts w:ascii="Times New Roman" w:eastAsia="Times New Roman" w:hAnsi="Times New Roman" w:cs="Times New Roman"/>
+          <w:bCs/>
+          <w:sz w:val="28"/>
+          <w:szCs w:val="28"/>
+        </w:rPr>
+        <w:t>Переобучение модели: Использование слишком сложных моделей может привести к переобучению на обучающих данных, что снизит ее обобщающую способность на новых данных.</w:t>
       </w:r>
     </w:p>
     <w:p>
       <w:pPr>
         <w:numPr>
           <w:ilvl w:val="0"/>
-          <w:numId w:val="9"/>
+          <w:numId w:val="18"/>
         </w:numPr>
-        <w:spacing w:before="100" w:beforeAutospacing="1" w:after="100" w:afterAutospacing="1" w:line="240" w:lineRule="auto"/>
-        <w:rPr>
-          <w:rFonts w:ascii="Times New Roman" w:eastAsia="Times New Roman" w:hAnsi="Times New Roman" w:cs="Times New Roman"/>
-          <w:sz w:val="28"/>
-          <w:szCs w:val="28"/>
-        </w:rPr>
-      </w:pPr>
-      <w:r>
-        <w:rPr>
-          <w:rFonts w:ascii="Times New Roman" w:eastAsia="Times New Roman" w:hAnsi="Times New Roman" w:cs="Times New Roman"/>
-          <w:sz w:val="28"/>
-          <w:szCs w:val="28"/>
-        </w:rPr>
-        <w:t>Неполнота или низкое качество данных: возможны пропуски в записях, ошибки при вводе данных, а также ограниченность выборки.</w:t>
+        <w:spacing w:after="0" w:line="360" w:lineRule="auto"/>
+        <w:jc w:val="both"/>
+        <w:rPr>
+          <w:rFonts w:ascii="Times New Roman" w:eastAsia="Times New Roman" w:hAnsi="Times New Roman" w:cs="Times New Roman"/>
+          <w:bCs/>
+          <w:sz w:val="28"/>
+          <w:szCs w:val="28"/>
+        </w:rPr>
+      </w:pPr>
+      <w:r>
+        <w:rPr>
+          <w:rFonts w:ascii="Times New Roman" w:eastAsia="Times New Roman" w:hAnsi="Times New Roman" w:cs="Times New Roman"/>
+          <w:bCs/>
+          <w:sz w:val="28"/>
+          <w:szCs w:val="28"/>
+        </w:rPr>
+        <w:t>Сложность интерпретации модели: Некоторые алгоритмы (например, нейронные сети) могут быть сложными для интерпретации, что ограничит их применимость в бизнесе.</w:t>
+      </w:r>
+    </w:p>
+    <w:p>
+      <w:pPr>
+        <w:spacing w:after="0" w:line="360" w:lineRule="auto"/>
+        <w:jc w:val="both"/>
+        <w:rPr>
+          <w:rFonts w:ascii="Times New Roman" w:eastAsia="Times New Roman" w:hAnsi="Times New Roman" w:cs="Times New Roman"/>
+          <w:b/>
+          <w:bCs/>
+          <w:sz w:val="32"/>
+          <w:szCs w:val="28"/>
+        </w:rPr>
+      </w:pPr>
+      <w:r>
+        <w:rPr>
+          <w:rFonts w:ascii="Times New Roman" w:eastAsia="Times New Roman" w:hAnsi="Times New Roman" w:cs="Times New Roman"/>
+          <w:b/>
+          <w:bCs/>
+          <w:sz w:val="32"/>
+          <w:szCs w:val="28"/>
+        </w:rPr>
+        <w:t>3. Цель анализа данных</w:t>
       </w:r>
     </w:p>
     <w:p>
       <w:pPr>
         <w:numPr>
           <w:ilvl w:val="0"/>
-          <w:numId w:val="9"/>
+          <w:numId w:val="19"/>
         </w:numPr>
-        <w:spacing w:before="100" w:beforeAutospacing="1" w:after="100" w:afterAutospacing="1" w:line="240" w:lineRule="auto"/>
-        <w:rPr>
-          <w:rFonts w:ascii="Times New Roman" w:eastAsia="Times New Roman" w:hAnsi="Times New Roman" w:cs="Times New Roman"/>
-          <w:sz w:val="28"/>
-          <w:szCs w:val="28"/>
-        </w:rPr>
-      </w:pPr>
-      <w:r>
-        <w:rPr>
-          <w:rFonts w:ascii="Times New Roman" w:eastAsia="Times New Roman" w:hAnsi="Times New Roman" w:cs="Times New Roman"/>
-          <w:sz w:val="28"/>
-          <w:szCs w:val="28"/>
-        </w:rPr>
-        <w:t>Дисбаланс классов в данных: неравномерное распределение меток качества преподавания может привести к смещенным результатам модели.</w:t>
+        <w:spacing w:after="0" w:line="360" w:lineRule="auto"/>
+        <w:jc w:val="both"/>
+        <w:rPr>
+          <w:rFonts w:ascii="Times New Roman" w:eastAsia="Times New Roman" w:hAnsi="Times New Roman" w:cs="Times New Roman"/>
+          <w:bCs/>
+          <w:sz w:val="28"/>
+          <w:szCs w:val="28"/>
+        </w:rPr>
+      </w:pPr>
+      <w:r>
+        <w:rPr>
+          <w:rFonts w:ascii="Times New Roman" w:eastAsia="Times New Roman" w:hAnsi="Times New Roman" w:cs="Times New Roman"/>
+          <w:bCs/>
+          <w:sz w:val="28"/>
+          <w:szCs w:val="28"/>
+        </w:rPr>
+        <w:t>Определить ключевые факторы, влияющие на решение о предоставлении кредита: Исследовать 14 признаков и их влияние на одобрение кредита.</w:t>
       </w:r>
     </w:p>
     <w:p>
       <w:pPr>
         <w:numPr>
           <w:ilvl w:val="0"/>
-          <w:numId w:val="9"/>
+          <w:numId w:val="19"/>
         </w:numPr>
-        <w:spacing w:before="100" w:beforeAutospacing="1" w:after="100" w:afterAutospacing="1" w:line="240" w:lineRule="auto"/>
-        <w:rPr>
-          <w:rFonts w:ascii="Times New Roman" w:eastAsia="Times New Roman" w:hAnsi="Times New Roman" w:cs="Times New Roman"/>
-          <w:sz w:val="28"/>
-          <w:szCs w:val="28"/>
-        </w:rPr>
-      </w:pPr>
-      <w:r>
-        <w:rPr>
-          <w:rFonts w:ascii="Times New Roman" w:eastAsia="Times New Roman" w:hAnsi="Times New Roman" w:cs="Times New Roman"/>
-          <w:sz w:val="28"/>
-          <w:szCs w:val="28"/>
-        </w:rPr>
-        <w:t>Субъективность оценок: качество преподавания может оцениваться студентами субъективно, что приведет к искажениям в данных.</w:t>
+        <w:spacing w:after="0" w:line="360" w:lineRule="auto"/>
+        <w:jc w:val="both"/>
+        <w:rPr>
+          <w:rFonts w:ascii="Times New Roman" w:eastAsia="Times New Roman" w:hAnsi="Times New Roman" w:cs="Times New Roman"/>
+          <w:bCs/>
+          <w:sz w:val="28"/>
+          <w:szCs w:val="28"/>
+        </w:rPr>
+      </w:pPr>
+      <w:r>
+        <w:rPr>
+          <w:rFonts w:ascii="Times New Roman" w:eastAsia="Times New Roman" w:hAnsi="Times New Roman" w:cs="Times New Roman"/>
+          <w:bCs/>
+          <w:sz w:val="28"/>
+          <w:szCs w:val="28"/>
+        </w:rPr>
+        <w:t>Построить модель предсказания: Создать модель, которая сможет предсказать вероятность получения кредита, что обеспечит автоматизацию процесса принятия решений.</w:t>
       </w:r>
     </w:p>
     <w:p>
       <w:pPr>
         <w:numPr>
           <w:ilvl w:val="0"/>
-          <w:numId w:val="9"/>
+          <w:numId w:val="19"/>
         </w:numPr>
-        <w:spacing w:before="100" w:beforeAutospacing="1" w:after="100" w:afterAutospacing="1" w:line="240" w:lineRule="auto"/>
-        <w:rPr>
-          <w:rFonts w:ascii="Times New Roman" w:eastAsia="Times New Roman" w:hAnsi="Times New Roman" w:cs="Times New Roman"/>
-          <w:sz w:val="28"/>
-          <w:szCs w:val="28"/>
-        </w:rPr>
-      </w:pPr>
-      <w:r>
-        <w:rPr>
-          <w:rFonts w:ascii="Times New Roman" w:eastAsia="Times New Roman" w:hAnsi="Times New Roman" w:cs="Times New Roman"/>
-          <w:sz w:val="28"/>
-          <w:szCs w:val="28"/>
-        </w:rPr>
-        <w:t>Ограниченность вычислительных мощностей: сложные модели требуют значительных ресурсов, что может затруднить их обучение.</w:t>
+        <w:spacing w:after="0" w:line="360" w:lineRule="auto"/>
+        <w:jc w:val="both"/>
+        <w:rPr>
+          <w:rFonts w:ascii="Times New Roman" w:eastAsia="Times New Roman" w:hAnsi="Times New Roman" w:cs="Times New Roman"/>
+          <w:bCs/>
+          <w:sz w:val="28"/>
+          <w:szCs w:val="28"/>
+        </w:rPr>
+      </w:pPr>
+      <w:r>
+        <w:rPr>
+          <w:rFonts w:ascii="Times New Roman" w:eastAsia="Times New Roman" w:hAnsi="Times New Roman" w:cs="Times New Roman"/>
+          <w:bCs/>
+          <w:sz w:val="28"/>
+          <w:szCs w:val="28"/>
+        </w:rPr>
+        <w:t>Выбрать метрики для оценки качества модели: Для этой задачи можно использовать такие метрики, как точность, F1-мера, ROC-AUC, чтобы оценить производительность модели.</w:t>
       </w:r>
     </w:p>
     <w:p>
       <w:pPr>
         <w:numPr>
           <w:ilvl w:val="0"/>
-          <w:numId w:val="9"/>
+          <w:numId w:val="19"/>
         </w:numPr>
-        <w:spacing w:before="100" w:beforeAutospacing="1" w:after="100" w:afterAutospacing="1" w:line="240" w:lineRule="auto"/>
-        <w:rPr>
-          <w:rFonts w:ascii="Times New Roman" w:eastAsia="Times New Roman" w:hAnsi="Times New Roman" w:cs="Times New Roman"/>
-          <w:sz w:val="28"/>
-          <w:szCs w:val="28"/>
-        </w:rPr>
-      </w:pPr>
-      <w:r>
-        <w:rPr>
-          <w:rFonts w:ascii="Times New Roman" w:eastAsia="Times New Roman" w:hAnsi="Times New Roman" w:cs="Times New Roman"/>
-          <w:sz w:val="28"/>
-          <w:szCs w:val="28"/>
-        </w:rPr>
-        <w:t>Возможное отсутствие значимых закономерностей в данных: если данные не содержат достаточной информации для выявления полезных закономерностей, эффективность моделей может быть низкой.</w:t>
-      </w:r>
-    </w:p>
-    <w:p>
-      <w:pPr>
-        <w:spacing w:before="100" w:beforeAutospacing="1" w:after="100" w:afterAutospacing="1" w:line="240" w:lineRule="auto"/>
-        <w:outlineLvl w:val="1"/>
+        <w:spacing w:after="0" w:line="360" w:lineRule="auto"/>
+        <w:jc w:val="both"/>
+        <w:rPr>
+          <w:rFonts w:ascii="Times New Roman" w:eastAsia="Times New Roman" w:hAnsi="Times New Roman" w:cs="Times New Roman"/>
+          <w:bCs/>
+          <w:sz w:val="28"/>
+          <w:szCs w:val="28"/>
+        </w:rPr>
+      </w:pPr>
+      <w:r>
+        <w:rPr>
+          <w:rFonts w:ascii="Times New Roman" w:eastAsia="Times New Roman" w:hAnsi="Times New Roman" w:cs="Times New Roman"/>
+          <w:bCs/>
+          <w:sz w:val="28"/>
+          <w:szCs w:val="28"/>
+        </w:rPr>
+        <w:lastRenderedPageBreak/>
+        <w:t>Предоставить рекомендации по улучшению процесса принятия решений: На основе анализа данных предоставить рекомендации для повышения качества кредитного скоринга.</w:t>
+      </w:r>
+    </w:p>
+    <w:p>
+      <w:pPr>
+        <w:spacing w:after="0" w:line="360" w:lineRule="auto"/>
+        <w:jc w:val="both"/>
         <w:rPr>
           <w:rFonts w:ascii="Times New Roman" w:eastAsia="Times New Roman" w:hAnsi="Times New Roman" w:cs="Times New Roman"/>
           <w:b/>
           <w:bCs/>
           <w:sz w:val="32"/>
-          <w:szCs w:val="32"/>
+          <w:szCs w:val="28"/>
         </w:rPr>
       </w:pPr>
       <w:r>
@@ -1509,110 +1337,157 @@
           <w:b/>
           <w:bCs/>
           <w:sz w:val="32"/>
-          <w:szCs w:val="32"/>
-        </w:rPr>
-        <w:t>3. Цель анализа данных</w:t>
+          <w:szCs w:val="28"/>
+        </w:rPr>
+        <w:t>4. План проекта</w:t>
+      </w:r>
+    </w:p>
+    <w:p>
+      <w:pPr>
+        <w:spacing w:after="0" w:line="360" w:lineRule="auto"/>
+        <w:jc w:val="both"/>
+        <w:rPr>
+          <w:rFonts w:ascii="Times New Roman" w:eastAsia="Times New Roman" w:hAnsi="Times New Roman" w:cs="Times New Roman"/>
+          <w:b/>
+          <w:bCs/>
+          <w:sz w:val="28"/>
+          <w:szCs w:val="28"/>
+        </w:rPr>
+      </w:pPr>
+      <w:r>
+        <w:rPr>
+          <w:rFonts w:ascii="Times New Roman" w:eastAsia="Times New Roman" w:hAnsi="Times New Roman" w:cs="Times New Roman"/>
+          <w:b/>
+          <w:bCs/>
+          <w:sz w:val="28"/>
+          <w:szCs w:val="28"/>
+        </w:rPr>
+        <w:t>4.1 Изучение данных (Data Understanding)</w:t>
       </w:r>
     </w:p>
     <w:p>
       <w:pPr>
         <w:numPr>
           <w:ilvl w:val="0"/>
-          <w:numId w:val="10"/>
+          <w:numId w:val="20"/>
         </w:numPr>
-        <w:spacing w:before="100" w:beforeAutospacing="1" w:after="100" w:afterAutospacing="1" w:line="240" w:lineRule="auto"/>
-        <w:rPr>
-          <w:rFonts w:ascii="Times New Roman" w:eastAsia="Times New Roman" w:hAnsi="Times New Roman" w:cs="Times New Roman"/>
-          <w:sz w:val="28"/>
-          <w:szCs w:val="28"/>
-        </w:rPr>
-      </w:pPr>
-      <w:r>
-        <w:rPr>
-          <w:rFonts w:ascii="Times New Roman" w:eastAsia="Times New Roman" w:hAnsi="Times New Roman" w:cs="Times New Roman"/>
-          <w:sz w:val="28"/>
-          <w:szCs w:val="28"/>
-        </w:rPr>
-        <w:lastRenderedPageBreak/>
-        <w:t>Определить наиболее значимые факторы, влияющие на качество преподавания, и выявить ключевые зависимости между параметрами преподавания и оценками студентов.</w:t>
+        <w:spacing w:after="0" w:line="360" w:lineRule="auto"/>
+        <w:jc w:val="both"/>
+        <w:rPr>
+          <w:rFonts w:ascii="Times New Roman" w:eastAsia="Times New Roman" w:hAnsi="Times New Roman" w:cs="Times New Roman"/>
+          <w:bCs/>
+          <w:sz w:val="28"/>
+          <w:szCs w:val="28"/>
+        </w:rPr>
+      </w:pPr>
+      <w:r>
+        <w:rPr>
+          <w:rFonts w:ascii="Times New Roman" w:eastAsia="Times New Roman" w:hAnsi="Times New Roman" w:cs="Times New Roman"/>
+          <w:bCs/>
+          <w:sz w:val="28"/>
+          <w:szCs w:val="28"/>
+        </w:rPr>
+        <w:t>Сбор данных: Описание и подготовка набора данных, который содержит 14 признаков, включая информацию о клиенте, его финансовом состоянии и истории кредитования.</w:t>
       </w:r>
     </w:p>
     <w:p>
       <w:pPr>
         <w:numPr>
           <w:ilvl w:val="0"/>
-          <w:numId w:val="10"/>
+          <w:numId w:val="20"/>
         </w:numPr>
-        <w:spacing w:before="100" w:beforeAutospacing="1" w:after="100" w:afterAutospacing="1" w:line="240" w:lineRule="auto"/>
-        <w:rPr>
-          <w:rFonts w:ascii="Times New Roman" w:eastAsia="Times New Roman" w:hAnsi="Times New Roman" w:cs="Times New Roman"/>
-          <w:sz w:val="28"/>
-          <w:szCs w:val="28"/>
-        </w:rPr>
-      </w:pPr>
-      <w:r>
-        <w:rPr>
-          <w:rFonts w:ascii="Times New Roman" w:eastAsia="Times New Roman" w:hAnsi="Times New Roman" w:cs="Times New Roman"/>
-          <w:sz w:val="28"/>
-          <w:szCs w:val="28"/>
-        </w:rPr>
-        <w:t>Построить модель, способную предсказывать уровень качества преподавания, что позволит автоматизировать процесс оценки и выявления проблемных зон.</w:t>
+        <w:spacing w:after="0" w:line="360" w:lineRule="auto"/>
+        <w:jc w:val="both"/>
+        <w:rPr>
+          <w:rFonts w:ascii="Times New Roman" w:eastAsia="Times New Roman" w:hAnsi="Times New Roman" w:cs="Times New Roman"/>
+          <w:bCs/>
+          <w:sz w:val="28"/>
+          <w:szCs w:val="28"/>
+        </w:rPr>
+      </w:pPr>
+      <w:r>
+        <w:rPr>
+          <w:rFonts w:ascii="Times New Roman" w:eastAsia="Times New Roman" w:hAnsi="Times New Roman" w:cs="Times New Roman"/>
+          <w:bCs/>
+          <w:sz w:val="28"/>
+          <w:szCs w:val="28"/>
+        </w:rPr>
+        <w:t>Анализ данных: Изучение статистики по признакам, выявление пропусков и аномальных значений. Анализ распределения классов (кредит выдан/не выдан).</w:t>
       </w:r>
     </w:p>
     <w:p>
       <w:pPr>
         <w:numPr>
           <w:ilvl w:val="0"/>
-          <w:numId w:val="10"/>
+          <w:numId w:val="20"/>
         </w:numPr>
-        <w:spacing w:before="100" w:beforeAutospacing="1" w:after="100" w:afterAutospacing="1" w:line="240" w:lineRule="auto"/>
-        <w:rPr>
-          <w:rFonts w:ascii="Times New Roman" w:eastAsia="Times New Roman" w:hAnsi="Times New Roman" w:cs="Times New Roman"/>
-          <w:sz w:val="28"/>
-          <w:szCs w:val="28"/>
-        </w:rPr>
-      </w:pPr>
-      <w:r>
-        <w:rPr>
-          <w:rFonts w:ascii="Times New Roman" w:eastAsia="Times New Roman" w:hAnsi="Times New Roman" w:cs="Times New Roman"/>
-          <w:sz w:val="28"/>
-          <w:szCs w:val="28"/>
-        </w:rPr>
-        <w:t>Выбрать подходящую метрику оценки качества модели (например, точность, F1-мера, ROC-AUC) для объективного сравнения различных методов анализа данных.</w:t>
+        <w:spacing w:after="0" w:line="360" w:lineRule="auto"/>
+        <w:jc w:val="both"/>
+        <w:rPr>
+          <w:rFonts w:ascii="Times New Roman" w:eastAsia="Times New Roman" w:hAnsi="Times New Roman" w:cs="Times New Roman"/>
+          <w:bCs/>
+          <w:sz w:val="28"/>
+          <w:szCs w:val="28"/>
+        </w:rPr>
+      </w:pPr>
+      <w:r>
+        <w:rPr>
+          <w:rFonts w:ascii="Times New Roman" w:eastAsia="Times New Roman" w:hAnsi="Times New Roman" w:cs="Times New Roman"/>
+          <w:bCs/>
+          <w:sz w:val="28"/>
+          <w:szCs w:val="28"/>
+        </w:rPr>
+        <w:t>Исследование зависимостей: Оценка корреляций между признаками и целевой переменной (выдан/не выдан кредит), визуализация данных с использованием графиков и диаграмм.</w:t>
       </w:r>
     </w:p>
     <w:p>
       <w:pPr>
         <w:numPr>
           <w:ilvl w:val="0"/>
-          <w:numId w:val="10"/>
+          <w:numId w:val="20"/>
         </w:numPr>
-        <w:spacing w:before="100" w:beforeAutospacing="1" w:after="100" w:afterAutospacing="1" w:line="240" w:lineRule="auto"/>
-        <w:rPr>
-          <w:rFonts w:ascii="Times New Roman" w:eastAsia="Times New Roman" w:hAnsi="Times New Roman" w:cs="Times New Roman"/>
-          <w:sz w:val="28"/>
-          <w:szCs w:val="28"/>
-        </w:rPr>
-      </w:pPr>
-      <w:r>
-        <w:rPr>
-          <w:rFonts w:ascii="Times New Roman" w:eastAsia="Times New Roman" w:hAnsi="Times New Roman" w:cs="Times New Roman"/>
-          <w:sz w:val="28"/>
-          <w:szCs w:val="28"/>
-        </w:rPr>
-        <w:t>Установить пороговое значение точности, обеспечивающее практическую применимость модели в образовательных процессах и позволяющее принимать обоснованные решения по оптимизации преподавания.</w:t>
-      </w:r>
-    </w:p>
-    <w:p>
-      <w:pPr>
-        <w:spacing w:before="100" w:beforeAutospacing="1" w:after="100" w:afterAutospacing="1" w:line="240" w:lineRule="auto"/>
-        <w:outlineLvl w:val="1"/>
+        <w:spacing w:after="0" w:line="360" w:lineRule="auto"/>
+        <w:jc w:val="both"/>
+        <w:rPr>
+          <w:rFonts w:ascii="Times New Roman" w:eastAsia="Times New Roman" w:hAnsi="Times New Roman" w:cs="Times New Roman"/>
+          <w:bCs/>
+          <w:sz w:val="28"/>
+          <w:szCs w:val="28"/>
+        </w:rPr>
+      </w:pPr>
+      <w:r>
+        <w:rPr>
+          <w:rFonts w:ascii="Times New Roman" w:eastAsia="Times New Roman" w:hAnsi="Times New Roman" w:cs="Times New Roman"/>
+          <w:bCs/>
+          <w:sz w:val="28"/>
+          <w:szCs w:val="28"/>
+        </w:rPr>
+        <w:t>Документирование: Описание всех этапов работы с данными, выявленные проблемы, принятые решения.</w:t>
+      </w:r>
+    </w:p>
+    <w:p>
+      <w:pPr>
+        <w:spacing w:after="0" w:line="360" w:lineRule="auto"/>
+        <w:ind w:left="720"/>
+        <w:jc w:val="both"/>
+        <w:rPr>
+          <w:rFonts w:ascii="Times New Roman" w:eastAsia="Times New Roman" w:hAnsi="Times New Roman" w:cs="Times New Roman"/>
+          <w:bCs/>
+          <w:sz w:val="28"/>
+          <w:szCs w:val="28"/>
+        </w:rPr>
+      </w:pPr>
+    </w:p>
+    <w:p>
+      <w:pPr>
+        <w:spacing w:after="0" w:line="360" w:lineRule="auto"/>
+        <w:jc w:val="both"/>
         <w:rPr>
           <w:rFonts w:ascii="Times New Roman" w:eastAsia="Times New Roman" w:hAnsi="Times New Roman" w:cs="Times New Roman"/>
           <w:b/>
           <w:bCs/>
-          <w:sz w:val="32"/>
-          <w:szCs w:val="32"/>
+          <w:sz w:val="28"/>
+          <w:szCs w:val="28"/>
         </w:rPr>
       </w:pPr>
       <w:r>
@@ -1620,173 +1495,129 @@
           <w:rFonts w:ascii="Times New Roman" w:eastAsia="Times New Roman" w:hAnsi="Times New Roman" w:cs="Times New Roman"/>
           <w:b/>
           <w:bCs/>
-          <w:sz w:val="32"/>
-          <w:szCs w:val="32"/>
-        </w:rPr>
-        <w:t>4. План проекта</w:t>
-      </w:r>
-    </w:p>
-    <w:p>
-      <w:pPr>
-        <w:spacing w:before="100" w:beforeAutospacing="1" w:after="100" w:afterAutospacing="1" w:line="240" w:lineRule="auto"/>
-        <w:rPr>
-          <w:rFonts w:ascii="Times New Roman" w:eastAsia="Times New Roman" w:hAnsi="Times New Roman" w:cs="Times New Roman"/>
-          <w:sz w:val="28"/>
-          <w:szCs w:val="28"/>
-        </w:rPr>
-      </w:pPr>
-      <w:r>
-        <w:rPr>
-          <w:rFonts w:ascii="Times New Roman" w:eastAsia="Times New Roman" w:hAnsi="Times New Roman" w:cs="Times New Roman"/>
-          <w:sz w:val="28"/>
-          <w:szCs w:val="28"/>
-        </w:rPr>
-        <w:t>Проект строится в соответствии с методологией CRISP-DM и включает следующие этапы:</w:t>
-      </w:r>
-    </w:p>
-    <w:p>
-      <w:pPr>
-        <w:spacing w:before="100" w:beforeAutospacing="1" w:after="100" w:afterAutospacing="1" w:line="240" w:lineRule="auto"/>
-        <w:outlineLvl w:val="2"/>
-        <w:rPr>
-          <w:rFonts w:ascii="Times New Roman" w:eastAsia="Times New Roman" w:hAnsi="Times New Roman" w:cs="Times New Roman"/>
-          <w:sz w:val="28"/>
-          <w:szCs w:val="28"/>
-        </w:rPr>
-      </w:pPr>
-      <w:r>
-        <w:rPr>
-          <w:rFonts w:ascii="Times New Roman" w:eastAsia="Times New Roman" w:hAnsi="Times New Roman" w:cs="Times New Roman"/>
-          <w:sz w:val="28"/>
-          <w:szCs w:val="28"/>
-        </w:rPr>
-        <w:t>4</w:t>
-      </w:r>
-      <w:r>
-        <w:rPr>
-          <w:rFonts w:ascii="Times New Roman" w:eastAsia="Times New Roman" w:hAnsi="Times New Roman" w:cs="Times New Roman"/>
-          <w:b/>
-          <w:bCs/>
-          <w:sz w:val="28"/>
-          <w:szCs w:val="28"/>
-        </w:rPr>
-        <w:t xml:space="preserve">.1 Изучение данных (Data </w:t>
-      </w:r>
-      <w:proofErr w:type="spellStart"/>
-      <w:r>
-        <w:rPr>
-          <w:rFonts w:ascii="Times New Roman" w:eastAsia="Times New Roman" w:hAnsi="Times New Roman" w:cs="Times New Roman"/>
-          <w:b/>
-          <w:bCs/>
-          <w:sz w:val="28"/>
-          <w:szCs w:val="28"/>
-        </w:rPr>
-        <w:t>Understanding</w:t>
-      </w:r>
-      <w:proofErr w:type="spellEnd"/>
-      <w:r>
-        <w:rPr>
-          <w:rFonts w:ascii="Times New Roman" w:eastAsia="Times New Roman" w:hAnsi="Times New Roman" w:cs="Times New Roman"/>
-          <w:b/>
-          <w:bCs/>
-          <w:sz w:val="28"/>
-          <w:szCs w:val="28"/>
-        </w:rPr>
-        <w:t>)</w:t>
+          <w:sz w:val="28"/>
+          <w:szCs w:val="28"/>
+        </w:rPr>
+        <w:t>4.2 Подготовка данных (Data Preparation)</w:t>
       </w:r>
     </w:p>
     <w:p>
       <w:pPr>
         <w:numPr>
           <w:ilvl w:val="0"/>
-          <w:numId w:val="11"/>
+          <w:numId w:val="21"/>
         </w:numPr>
-        <w:spacing w:before="100" w:beforeAutospacing="1" w:after="100" w:afterAutospacing="1" w:line="240" w:lineRule="auto"/>
-        <w:rPr>
-          <w:rFonts w:ascii="Times New Roman" w:eastAsia="Times New Roman" w:hAnsi="Times New Roman" w:cs="Times New Roman"/>
-          <w:sz w:val="28"/>
-          <w:szCs w:val="28"/>
-        </w:rPr>
-      </w:pPr>
-      <w:r>
-        <w:rPr>
-          <w:rFonts w:ascii="Times New Roman" w:eastAsia="Times New Roman" w:hAnsi="Times New Roman" w:cs="Times New Roman"/>
-          <w:sz w:val="28"/>
-          <w:szCs w:val="28"/>
-        </w:rPr>
-        <w:t>Сбор данных из доступных источников, включая базы данных университета, опросы студентов и административные записи.</w:t>
+        <w:spacing w:after="0" w:line="360" w:lineRule="auto"/>
+        <w:jc w:val="both"/>
+        <w:rPr>
+          <w:rFonts w:ascii="Times New Roman" w:eastAsia="Times New Roman" w:hAnsi="Times New Roman" w:cs="Times New Roman"/>
+          <w:bCs/>
+          <w:sz w:val="28"/>
+          <w:szCs w:val="28"/>
+        </w:rPr>
+      </w:pPr>
+      <w:r>
+        <w:rPr>
+          <w:rFonts w:ascii="Times New Roman" w:eastAsia="Times New Roman" w:hAnsi="Times New Roman" w:cs="Times New Roman"/>
+          <w:bCs/>
+          <w:sz w:val="28"/>
+          <w:szCs w:val="28"/>
+        </w:rPr>
+        <w:t>Отбор признаков: Определение наиболее значимых признаков, которые влияют на решение о кредите.</w:t>
       </w:r>
     </w:p>
     <w:p>
       <w:pPr>
         <w:numPr>
           <w:ilvl w:val="0"/>
-          <w:numId w:val="11"/>
+          <w:numId w:val="21"/>
         </w:numPr>
-        <w:spacing w:before="100" w:beforeAutospacing="1" w:after="100" w:afterAutospacing="1" w:line="240" w:lineRule="auto"/>
-        <w:rPr>
-          <w:rFonts w:ascii="Times New Roman" w:eastAsia="Times New Roman" w:hAnsi="Times New Roman" w:cs="Times New Roman"/>
-          <w:sz w:val="28"/>
-          <w:szCs w:val="28"/>
-        </w:rPr>
-      </w:pPr>
-      <w:r>
-        <w:rPr>
-          <w:rFonts w:ascii="Times New Roman" w:eastAsia="Times New Roman" w:hAnsi="Times New Roman" w:cs="Times New Roman"/>
-          <w:sz w:val="28"/>
-          <w:szCs w:val="28"/>
-        </w:rPr>
-        <w:t>Описание данных (число записей, атрибуты, статистики по признакам, распределение значений).</w:t>
+        <w:spacing w:after="0" w:line="360" w:lineRule="auto"/>
+        <w:jc w:val="both"/>
+        <w:rPr>
+          <w:rFonts w:ascii="Times New Roman" w:eastAsia="Times New Roman" w:hAnsi="Times New Roman" w:cs="Times New Roman"/>
+          <w:bCs/>
+          <w:sz w:val="28"/>
+          <w:szCs w:val="28"/>
+        </w:rPr>
+      </w:pPr>
+      <w:r>
+        <w:rPr>
+          <w:rFonts w:ascii="Times New Roman" w:eastAsia="Times New Roman" w:hAnsi="Times New Roman" w:cs="Times New Roman"/>
+          <w:bCs/>
+          <w:sz w:val="28"/>
+          <w:szCs w:val="28"/>
+        </w:rPr>
+        <w:t>Очистка данных: Обработка пропусков, устранение выбросов и аномальных значений.</w:t>
       </w:r>
     </w:p>
     <w:p>
       <w:pPr>
         <w:numPr>
           <w:ilvl w:val="0"/>
-          <w:numId w:val="11"/>
+          <w:numId w:val="21"/>
         </w:numPr>
-        <w:spacing w:before="100" w:beforeAutospacing="1" w:after="100" w:afterAutospacing="1" w:line="240" w:lineRule="auto"/>
-        <w:rPr>
-          <w:rFonts w:ascii="Times New Roman" w:eastAsia="Times New Roman" w:hAnsi="Times New Roman" w:cs="Times New Roman"/>
-          <w:sz w:val="28"/>
-          <w:szCs w:val="28"/>
-        </w:rPr>
-      </w:pPr>
-      <w:r>
-        <w:rPr>
-          <w:rFonts w:ascii="Times New Roman" w:eastAsia="Times New Roman" w:hAnsi="Times New Roman" w:cs="Times New Roman"/>
-          <w:sz w:val="28"/>
-          <w:szCs w:val="28"/>
-        </w:rPr>
-        <w:t>Исследование данных: анализ возможных закономерностей, выявление пропусков, оценка корреляций между переменными, построение графиков распределения данных.</w:t>
+        <w:spacing w:after="0" w:line="360" w:lineRule="auto"/>
+        <w:jc w:val="both"/>
+        <w:rPr>
+          <w:rFonts w:ascii="Times New Roman" w:eastAsia="Times New Roman" w:hAnsi="Times New Roman" w:cs="Times New Roman"/>
+          <w:bCs/>
+          <w:sz w:val="28"/>
+          <w:szCs w:val="28"/>
+        </w:rPr>
+      </w:pPr>
+      <w:r>
+        <w:rPr>
+          <w:rFonts w:ascii="Times New Roman" w:eastAsia="Times New Roman" w:hAnsi="Times New Roman" w:cs="Times New Roman"/>
+          <w:bCs/>
+          <w:sz w:val="28"/>
+          <w:szCs w:val="28"/>
+        </w:rPr>
+        <w:t>Преобразование данных: Нормализация числовых переменных, кодирование категориальных признаков, создание новых признаков, если необходимо.</w:t>
       </w:r>
     </w:p>
     <w:p>
       <w:pPr>
         <w:numPr>
           <w:ilvl w:val="0"/>
-          <w:numId w:val="11"/>
+          <w:numId w:val="21"/>
         </w:numPr>
-        <w:spacing w:before="100" w:beforeAutospacing="1" w:after="100" w:afterAutospacing="1" w:line="240" w:lineRule="auto"/>
-        <w:rPr>
-          <w:rFonts w:ascii="Times New Roman" w:eastAsia="Times New Roman" w:hAnsi="Times New Roman" w:cs="Times New Roman"/>
-          <w:sz w:val="28"/>
-          <w:szCs w:val="28"/>
-        </w:rPr>
-      </w:pPr>
-      <w:r>
-        <w:rPr>
-          <w:rFonts w:ascii="Times New Roman" w:eastAsia="Times New Roman" w:hAnsi="Times New Roman" w:cs="Times New Roman"/>
-          <w:sz w:val="28"/>
-          <w:szCs w:val="28"/>
-        </w:rPr>
-        <w:t>Документирование процесса работы с данными: фиксирование всех этапов, включая выявленные проблемы, принятые решения и предварительные выводы.</w:t>
-      </w:r>
-    </w:p>
-    <w:p>
-      <w:pPr>
-        <w:spacing w:before="100" w:beforeAutospacing="1" w:after="100" w:afterAutospacing="1" w:line="240" w:lineRule="auto"/>
-        <w:outlineLvl w:val="2"/>
+        <w:spacing w:after="0" w:line="360" w:lineRule="auto"/>
+        <w:jc w:val="both"/>
+        <w:rPr>
+          <w:rFonts w:ascii="Times New Roman" w:eastAsia="Times New Roman" w:hAnsi="Times New Roman" w:cs="Times New Roman"/>
+          <w:bCs/>
+          <w:sz w:val="28"/>
+          <w:szCs w:val="28"/>
+        </w:rPr>
+      </w:pPr>
+      <w:r>
+        <w:rPr>
+          <w:rFonts w:ascii="Times New Roman" w:eastAsia="Times New Roman" w:hAnsi="Times New Roman" w:cs="Times New Roman"/>
+          <w:bCs/>
+          <w:sz w:val="28"/>
+          <w:szCs w:val="28"/>
+        </w:rPr>
+        <w:t>Генерация новых признаков: Применение методов feature engineering, чтобы улучшить предсказательную способность модели.</w:t>
+      </w:r>
+    </w:p>
+    <w:p>
+      <w:pPr>
+        <w:spacing w:after="0" w:line="360" w:lineRule="auto"/>
+        <w:ind w:left="720"/>
+        <w:jc w:val="both"/>
+        <w:rPr>
+          <w:rFonts w:ascii="Times New Roman" w:eastAsia="Times New Roman" w:hAnsi="Times New Roman" w:cs="Times New Roman"/>
+          <w:bCs/>
+          <w:sz w:val="28"/>
+          <w:szCs w:val="28"/>
+        </w:rPr>
+      </w:pPr>
+    </w:p>
+    <w:p>
+      <w:pPr>
+        <w:spacing w:after="0" w:line="360" w:lineRule="auto"/>
+        <w:jc w:val="both"/>
         <w:rPr>
           <w:rFonts w:ascii="Times New Roman" w:eastAsia="Times New Roman" w:hAnsi="Times New Roman" w:cs="Times New Roman"/>
           <w:b/>
@@ -1803,159 +1634,156 @@
           <w:sz w:val="28"/>
           <w:szCs w:val="28"/>
         </w:rPr>
-        <w:t xml:space="preserve">4.2 Подготовка данных (Data </w:t>
-      </w:r>
-      <w:proofErr w:type="spellStart"/>
-      <w:r>
-        <w:rPr>
-          <w:rFonts w:ascii="Times New Roman" w:eastAsia="Times New Roman" w:hAnsi="Times New Roman" w:cs="Times New Roman"/>
-          <w:b/>
-          <w:bCs/>
-          <w:sz w:val="28"/>
-          <w:szCs w:val="28"/>
-        </w:rPr>
-        <w:t>Preparation</w:t>
-      </w:r>
-      <w:proofErr w:type="spellEnd"/>
-      <w:r>
-        <w:rPr>
-          <w:rFonts w:ascii="Times New Roman" w:eastAsia="Times New Roman" w:hAnsi="Times New Roman" w:cs="Times New Roman"/>
-          <w:b/>
-          <w:bCs/>
-          <w:sz w:val="28"/>
-          <w:szCs w:val="28"/>
-        </w:rPr>
-        <w:t>)</w:t>
+        <w:t>4.3 Моделирование (Modeling)</w:t>
       </w:r>
     </w:p>
     <w:p>
       <w:pPr>
         <w:numPr>
           <w:ilvl w:val="0"/>
-          <w:numId w:val="12"/>
+          <w:numId w:val="22"/>
         </w:numPr>
-        <w:spacing w:before="100" w:beforeAutospacing="1" w:after="100" w:afterAutospacing="1" w:line="240" w:lineRule="auto"/>
-        <w:rPr>
-          <w:rFonts w:ascii="Times New Roman" w:eastAsia="Times New Roman" w:hAnsi="Times New Roman" w:cs="Times New Roman"/>
-          <w:sz w:val="28"/>
-          <w:szCs w:val="28"/>
-        </w:rPr>
-      </w:pPr>
-      <w:r>
-        <w:rPr>
-          <w:rFonts w:ascii="Times New Roman" w:eastAsia="Times New Roman" w:hAnsi="Times New Roman" w:cs="Times New Roman"/>
-          <w:sz w:val="28"/>
-          <w:szCs w:val="28"/>
-        </w:rPr>
-        <w:t>Отбор релевантных признаков, влияющих на целевую переменную.</w:t>
+        <w:spacing w:after="0" w:line="360" w:lineRule="auto"/>
+        <w:jc w:val="both"/>
+        <w:rPr>
+          <w:rFonts w:ascii="Times New Roman" w:eastAsia="Times New Roman" w:hAnsi="Times New Roman" w:cs="Times New Roman"/>
+          <w:bCs/>
+          <w:sz w:val="28"/>
+          <w:szCs w:val="28"/>
+        </w:rPr>
+      </w:pPr>
+      <w:r>
+        <w:rPr>
+          <w:rFonts w:ascii="Times New Roman" w:eastAsia="Times New Roman" w:hAnsi="Times New Roman" w:cs="Times New Roman"/>
+          <w:bCs/>
+          <w:sz w:val="28"/>
+          <w:szCs w:val="28"/>
+        </w:rPr>
+        <w:lastRenderedPageBreak/>
+        <w:t xml:space="preserve">Выбор алгоритмов: Логистическая регрессия, </w:t>
+      </w:r>
+      <w:r>
+        <w:rPr>
+          <w:rFonts w:ascii="Times New Roman" w:eastAsia="Times New Roman" w:hAnsi="Times New Roman" w:cs="Times New Roman"/>
+          <w:bCs/>
+          <w:sz w:val="28"/>
+          <w:szCs w:val="28"/>
+        </w:rPr>
+        <w:t>ближайших соседей</w:t>
+      </w:r>
+      <w:r>
+        <w:rPr>
+          <w:rFonts w:ascii="Times New Roman" w:eastAsia="Times New Roman" w:hAnsi="Times New Roman" w:cs="Times New Roman"/>
+          <w:bCs/>
+          <w:sz w:val="28"/>
+          <w:szCs w:val="28"/>
+        </w:rPr>
+        <w:t>,</w:t>
+      </w:r>
+      <w:bookmarkStart w:id="0" w:name="_GoBack"/>
+      <w:bookmarkEnd w:id="0"/>
+      <w:r>
+        <w:rPr>
+          <w:rFonts w:ascii="Times New Roman" w:eastAsia="Times New Roman" w:hAnsi="Times New Roman" w:cs="Times New Roman"/>
+          <w:bCs/>
+          <w:sz w:val="28"/>
+          <w:szCs w:val="28"/>
+        </w:rPr>
+        <w:t xml:space="preserve"> и другие методы для классификации.</w:t>
       </w:r>
     </w:p>
     <w:p>
       <w:pPr>
         <w:numPr>
           <w:ilvl w:val="0"/>
-          <w:numId w:val="12"/>
+          <w:numId w:val="22"/>
         </w:numPr>
-        <w:spacing w:before="100" w:beforeAutospacing="1" w:after="100" w:afterAutospacing="1" w:line="240" w:lineRule="auto"/>
-        <w:rPr>
-          <w:rFonts w:ascii="Times New Roman" w:eastAsia="Times New Roman" w:hAnsi="Times New Roman" w:cs="Times New Roman"/>
-          <w:sz w:val="28"/>
-          <w:szCs w:val="28"/>
-        </w:rPr>
-      </w:pPr>
-      <w:r>
-        <w:rPr>
-          <w:rFonts w:ascii="Times New Roman" w:eastAsia="Times New Roman" w:hAnsi="Times New Roman" w:cs="Times New Roman"/>
-          <w:sz w:val="28"/>
-          <w:szCs w:val="28"/>
-        </w:rPr>
-        <w:t>Очистка данных: удаление выбросов, обработка пропущенных значений, устранение ошибок в данных.</w:t>
+        <w:spacing w:after="0" w:line="360" w:lineRule="auto"/>
+        <w:jc w:val="both"/>
+        <w:rPr>
+          <w:rFonts w:ascii="Times New Roman" w:eastAsia="Times New Roman" w:hAnsi="Times New Roman" w:cs="Times New Roman"/>
+          <w:bCs/>
+          <w:sz w:val="28"/>
+          <w:szCs w:val="28"/>
+        </w:rPr>
+      </w:pPr>
+      <w:r>
+        <w:rPr>
+          <w:rFonts w:ascii="Times New Roman" w:eastAsia="Times New Roman" w:hAnsi="Times New Roman" w:cs="Times New Roman"/>
+          <w:bCs/>
+          <w:sz w:val="28"/>
+          <w:szCs w:val="28"/>
+        </w:rPr>
+        <w:t>Разделение данных: Деление данных на обучающую, валидационную и тестовую выборки для предотвращения переобучения.</w:t>
       </w:r>
     </w:p>
     <w:p>
       <w:pPr>
         <w:numPr>
           <w:ilvl w:val="0"/>
-          <w:numId w:val="12"/>
+          <w:numId w:val="22"/>
         </w:numPr>
-        <w:spacing w:before="100" w:beforeAutospacing="1" w:after="100" w:afterAutospacing="1" w:line="240" w:lineRule="auto"/>
-        <w:rPr>
-          <w:rFonts w:ascii="Times New Roman" w:eastAsia="Times New Roman" w:hAnsi="Times New Roman" w:cs="Times New Roman"/>
-          <w:sz w:val="28"/>
-          <w:szCs w:val="28"/>
-        </w:rPr>
-      </w:pPr>
-      <w:r>
-        <w:rPr>
-          <w:rFonts w:ascii="Times New Roman" w:eastAsia="Times New Roman" w:hAnsi="Times New Roman" w:cs="Times New Roman"/>
-          <w:sz w:val="28"/>
-          <w:szCs w:val="28"/>
-        </w:rPr>
-        <w:t>Преобразование данных: нормализация числовых переменных, кодирование категориальных признаков, создание новых переменных при необходимости.</w:t>
+        <w:spacing w:after="0" w:line="360" w:lineRule="auto"/>
+        <w:jc w:val="both"/>
+        <w:rPr>
+          <w:rFonts w:ascii="Times New Roman" w:eastAsia="Times New Roman" w:hAnsi="Times New Roman" w:cs="Times New Roman"/>
+          <w:bCs/>
+          <w:sz w:val="28"/>
+          <w:szCs w:val="28"/>
+        </w:rPr>
+      </w:pPr>
+      <w:r>
+        <w:rPr>
+          <w:rFonts w:ascii="Times New Roman" w:eastAsia="Times New Roman" w:hAnsi="Times New Roman" w:cs="Times New Roman"/>
+          <w:bCs/>
+          <w:sz w:val="28"/>
+          <w:szCs w:val="28"/>
+        </w:rPr>
+        <w:t>Обучение моделей: Построение и обучение нескольких моделей, оценка их производительности по выбранным метрикам.</w:t>
       </w:r>
     </w:p>
     <w:p>
       <w:pPr>
         <w:numPr>
           <w:ilvl w:val="0"/>
-          <w:numId w:val="12"/>
+          <w:numId w:val="22"/>
         </w:numPr>
-        <w:spacing w:before="100" w:beforeAutospacing="1" w:after="100" w:afterAutospacing="1" w:line="240" w:lineRule="auto"/>
-        <w:rPr>
-          <w:rFonts w:ascii="Times New Roman" w:eastAsia="Times New Roman" w:hAnsi="Times New Roman" w:cs="Times New Roman"/>
-          <w:sz w:val="28"/>
-          <w:szCs w:val="28"/>
-        </w:rPr>
-      </w:pPr>
-      <w:r>
-        <w:rPr>
-          <w:rFonts w:ascii="Times New Roman" w:eastAsia="Times New Roman" w:hAnsi="Times New Roman" w:cs="Times New Roman"/>
-          <w:sz w:val="28"/>
-          <w:szCs w:val="28"/>
-        </w:rPr>
-        <w:t xml:space="preserve">Генерация новых признаков: применение методов </w:t>
-      </w:r>
-      <w:proofErr w:type="spellStart"/>
-      <w:r>
-        <w:rPr>
-          <w:rFonts w:ascii="Times New Roman" w:eastAsia="Times New Roman" w:hAnsi="Times New Roman" w:cs="Times New Roman"/>
-          <w:sz w:val="28"/>
-          <w:szCs w:val="28"/>
-        </w:rPr>
-        <w:t>feature</w:t>
-      </w:r>
-      <w:proofErr w:type="spellEnd"/>
-      <w:r>
-        <w:rPr>
-          <w:rFonts w:ascii="Times New Roman" w:eastAsia="Times New Roman" w:hAnsi="Times New Roman" w:cs="Times New Roman"/>
-          <w:sz w:val="28"/>
-          <w:szCs w:val="28"/>
-        </w:rPr>
-        <w:t xml:space="preserve"> </w:t>
-      </w:r>
-      <w:proofErr w:type="spellStart"/>
-      <w:r>
-        <w:rPr>
-          <w:rFonts w:ascii="Times New Roman" w:eastAsia="Times New Roman" w:hAnsi="Times New Roman" w:cs="Times New Roman"/>
-          <w:sz w:val="28"/>
-          <w:szCs w:val="28"/>
-        </w:rPr>
-        <w:t>engineering</w:t>
-      </w:r>
-      <w:proofErr w:type="spellEnd"/>
-      <w:r>
-        <w:rPr>
-          <w:rFonts w:ascii="Times New Roman" w:eastAsia="Times New Roman" w:hAnsi="Times New Roman" w:cs="Times New Roman"/>
-          <w:sz w:val="28"/>
-          <w:szCs w:val="28"/>
-        </w:rPr>
-        <w:t xml:space="preserve"> для улучшения предсказательной способности модели.</w:t>
-      </w:r>
-    </w:p>
-    <w:p>
-      <w:pPr>
-        <w:spacing w:before="100" w:beforeAutospacing="1" w:after="100" w:afterAutospacing="1" w:line="240" w:lineRule="auto"/>
-        <w:outlineLvl w:val="2"/>
+        <w:spacing w:after="0" w:line="360" w:lineRule="auto"/>
+        <w:jc w:val="both"/>
+        <w:rPr>
+          <w:rFonts w:ascii="Times New Roman" w:eastAsia="Times New Roman" w:hAnsi="Times New Roman" w:cs="Times New Roman"/>
+          <w:bCs/>
+          <w:sz w:val="28"/>
+          <w:szCs w:val="28"/>
+        </w:rPr>
+      </w:pPr>
+      <w:r>
+        <w:rPr>
+          <w:rFonts w:ascii="Times New Roman" w:eastAsia="Times New Roman" w:hAnsi="Times New Roman" w:cs="Times New Roman"/>
+          <w:bCs/>
+          <w:sz w:val="28"/>
+          <w:szCs w:val="28"/>
+        </w:rPr>
+        <w:t>Анализ важности признаков: Оценка того, какие признаки наиболее влияют на результат модели.</w:t>
+      </w:r>
+    </w:p>
+    <w:p>
+      <w:pPr>
+        <w:spacing w:after="0" w:line="360" w:lineRule="auto"/>
+        <w:ind w:left="360"/>
+        <w:jc w:val="both"/>
+        <w:rPr>
+          <w:rFonts w:ascii="Times New Roman" w:eastAsia="Times New Roman" w:hAnsi="Times New Roman" w:cs="Times New Roman"/>
+          <w:bCs/>
+          <w:sz w:val="28"/>
+          <w:szCs w:val="28"/>
+        </w:rPr>
+      </w:pPr>
+    </w:p>
+    <w:p>
+      <w:pPr>
+        <w:spacing w:after="0" w:line="360" w:lineRule="auto"/>
+        <w:jc w:val="both"/>
         <w:rPr>
           <w:rFonts w:ascii="Times New Roman" w:eastAsia="Times New Roman" w:hAnsi="Times New Roman" w:cs="Times New Roman"/>
           <w:b/>
@@ -1972,557 +1800,317 @@
           <w:sz w:val="28"/>
           <w:szCs w:val="28"/>
         </w:rPr>
-        <w:t>4.3 Моделирование (</w:t>
-      </w:r>
-      <w:proofErr w:type="spellStart"/>
-      <w:r>
-        <w:rPr>
-          <w:rFonts w:ascii="Times New Roman" w:eastAsia="Times New Roman" w:hAnsi="Times New Roman" w:cs="Times New Roman"/>
-          <w:b/>
-          <w:bCs/>
-          <w:sz w:val="28"/>
-          <w:szCs w:val="28"/>
-        </w:rPr>
-        <w:t>Modeling</w:t>
-      </w:r>
-      <w:proofErr w:type="spellEnd"/>
-      <w:r>
-        <w:rPr>
-          <w:rFonts w:ascii="Times New Roman" w:eastAsia="Times New Roman" w:hAnsi="Times New Roman" w:cs="Times New Roman"/>
-          <w:b/>
-          <w:bCs/>
-          <w:sz w:val="28"/>
-          <w:szCs w:val="28"/>
-        </w:rPr>
-        <w:t>)</w:t>
+        <w:t>4.4 Оценка (Evaluation)</w:t>
       </w:r>
     </w:p>
     <w:p>
       <w:pPr>
         <w:numPr>
           <w:ilvl w:val="0"/>
-          <w:numId w:val="13"/>
+          <w:numId w:val="23"/>
         </w:numPr>
-        <w:spacing w:before="100" w:beforeAutospacing="1" w:after="100" w:afterAutospacing="1" w:line="240" w:lineRule="auto"/>
-        <w:rPr>
-          <w:rFonts w:ascii="Times New Roman" w:eastAsia="Times New Roman" w:hAnsi="Times New Roman" w:cs="Times New Roman"/>
-          <w:sz w:val="28"/>
-          <w:szCs w:val="28"/>
-        </w:rPr>
-      </w:pPr>
-      <w:r>
-        <w:rPr>
-          <w:rFonts w:ascii="Times New Roman" w:eastAsia="Times New Roman" w:hAnsi="Times New Roman" w:cs="Times New Roman"/>
-          <w:sz w:val="28"/>
-          <w:szCs w:val="28"/>
-        </w:rPr>
-        <w:lastRenderedPageBreak/>
-        <w:t xml:space="preserve">Выбор алгоритмов: логистическая регрессия, деревья решений, случайный лес, градиентный </w:t>
-      </w:r>
-      <w:proofErr w:type="spellStart"/>
-      <w:r>
-        <w:rPr>
-          <w:rFonts w:ascii="Times New Roman" w:eastAsia="Times New Roman" w:hAnsi="Times New Roman" w:cs="Times New Roman"/>
-          <w:sz w:val="28"/>
-          <w:szCs w:val="28"/>
-        </w:rPr>
-        <w:t>бустинг</w:t>
-      </w:r>
-      <w:proofErr w:type="spellEnd"/>
-      <w:r>
-        <w:rPr>
-          <w:rFonts w:ascii="Times New Roman" w:eastAsia="Times New Roman" w:hAnsi="Times New Roman" w:cs="Times New Roman"/>
-          <w:sz w:val="28"/>
-          <w:szCs w:val="28"/>
-        </w:rPr>
-        <w:t>, нейронные сети и другие подходы.</w:t>
+        <w:spacing w:after="0" w:line="360" w:lineRule="auto"/>
+        <w:jc w:val="both"/>
+        <w:rPr>
+          <w:rFonts w:ascii="Times New Roman" w:eastAsia="Times New Roman" w:hAnsi="Times New Roman" w:cs="Times New Roman"/>
+          <w:bCs/>
+          <w:sz w:val="28"/>
+          <w:szCs w:val="28"/>
+        </w:rPr>
+      </w:pPr>
+      <w:r>
+        <w:rPr>
+          <w:rFonts w:ascii="Times New Roman" w:eastAsia="Times New Roman" w:hAnsi="Times New Roman" w:cs="Times New Roman"/>
+          <w:bCs/>
+          <w:sz w:val="28"/>
+          <w:szCs w:val="28"/>
+        </w:rPr>
+        <w:t>Оценка качества модели: Оценка точности предсказания модели и ее соответствие бизнес-целям.</w:t>
       </w:r>
     </w:p>
     <w:p>
       <w:pPr>
         <w:numPr>
           <w:ilvl w:val="0"/>
-          <w:numId w:val="13"/>
+          <w:numId w:val="23"/>
         </w:numPr>
-        <w:spacing w:before="100" w:beforeAutospacing="1" w:after="100" w:afterAutospacing="1" w:line="240" w:lineRule="auto"/>
-        <w:rPr>
-          <w:rFonts w:ascii="Times New Roman" w:eastAsia="Times New Roman" w:hAnsi="Times New Roman" w:cs="Times New Roman"/>
-          <w:sz w:val="28"/>
-          <w:szCs w:val="28"/>
-        </w:rPr>
-      </w:pPr>
-      <w:r>
-        <w:rPr>
-          <w:rFonts w:ascii="Times New Roman" w:eastAsia="Times New Roman" w:hAnsi="Times New Roman" w:cs="Times New Roman"/>
-          <w:sz w:val="28"/>
-          <w:szCs w:val="28"/>
-        </w:rPr>
-        <w:t xml:space="preserve">Разделение данных на обучающую, </w:t>
-      </w:r>
-      <w:proofErr w:type="spellStart"/>
-      <w:r>
-        <w:rPr>
-          <w:rFonts w:ascii="Times New Roman" w:eastAsia="Times New Roman" w:hAnsi="Times New Roman" w:cs="Times New Roman"/>
-          <w:sz w:val="28"/>
-          <w:szCs w:val="28"/>
-        </w:rPr>
-        <w:t>валидационную</w:t>
-      </w:r>
-      <w:proofErr w:type="spellEnd"/>
-      <w:r>
-        <w:rPr>
-          <w:rFonts w:ascii="Times New Roman" w:eastAsia="Times New Roman" w:hAnsi="Times New Roman" w:cs="Times New Roman"/>
-          <w:sz w:val="28"/>
-          <w:szCs w:val="28"/>
-        </w:rPr>
-        <w:t xml:space="preserve"> и тестовую выборки с целью предотвращения переобучения.</w:t>
+        <w:spacing w:after="0" w:line="360" w:lineRule="auto"/>
+        <w:jc w:val="both"/>
+        <w:rPr>
+          <w:rFonts w:ascii="Times New Roman" w:eastAsia="Times New Roman" w:hAnsi="Times New Roman" w:cs="Times New Roman"/>
+          <w:bCs/>
+          <w:sz w:val="28"/>
+          <w:szCs w:val="28"/>
+        </w:rPr>
+      </w:pPr>
+      <w:r>
+        <w:rPr>
+          <w:rFonts w:ascii="Times New Roman" w:eastAsia="Times New Roman" w:hAnsi="Times New Roman" w:cs="Times New Roman"/>
+          <w:bCs/>
+          <w:sz w:val="28"/>
+          <w:szCs w:val="28"/>
+        </w:rPr>
+        <w:t>Анализ результатов: Анализ сильных и слабых сторон моделей, проверка на переобучение и ошибки.</w:t>
       </w:r>
     </w:p>
     <w:p>
       <w:pPr>
         <w:numPr>
           <w:ilvl w:val="0"/>
-          <w:numId w:val="13"/>
+          <w:numId w:val="23"/>
         </w:numPr>
-        <w:spacing w:before="100" w:beforeAutospacing="1" w:after="100" w:afterAutospacing="1" w:line="240" w:lineRule="auto"/>
-        <w:rPr>
-          <w:rFonts w:ascii="Times New Roman" w:eastAsia="Times New Roman" w:hAnsi="Times New Roman" w:cs="Times New Roman"/>
-          <w:sz w:val="28"/>
-          <w:szCs w:val="28"/>
-        </w:rPr>
-      </w:pPr>
-      <w:r>
-        <w:rPr>
-          <w:rFonts w:ascii="Times New Roman" w:eastAsia="Times New Roman" w:hAnsi="Times New Roman" w:cs="Times New Roman"/>
-          <w:sz w:val="28"/>
-          <w:szCs w:val="28"/>
-        </w:rPr>
-        <w:t>Обучение моделей и их оценка по выбранным метрикам.</w:t>
+        <w:spacing w:after="0" w:line="360" w:lineRule="auto"/>
+        <w:jc w:val="both"/>
+        <w:rPr>
+          <w:rFonts w:ascii="Times New Roman" w:eastAsia="Times New Roman" w:hAnsi="Times New Roman" w:cs="Times New Roman"/>
+          <w:bCs/>
+          <w:sz w:val="28"/>
+          <w:szCs w:val="28"/>
+        </w:rPr>
+      </w:pPr>
+      <w:r>
+        <w:rPr>
+          <w:rFonts w:ascii="Times New Roman" w:eastAsia="Times New Roman" w:hAnsi="Times New Roman" w:cs="Times New Roman"/>
+          <w:bCs/>
+          <w:sz w:val="28"/>
+          <w:szCs w:val="28"/>
+        </w:rPr>
+        <w:t>Выбор лучшей модели: Определение модели, которая обеспечит наилучшее сочетание точности и вычислительной эффективности.</w:t>
+      </w:r>
+    </w:p>
+    <w:p>
+      <w:pPr>
+        <w:spacing w:after="0" w:line="360" w:lineRule="auto"/>
+        <w:ind w:left="720"/>
+        <w:jc w:val="both"/>
+        <w:rPr>
+          <w:rFonts w:ascii="Times New Roman" w:eastAsia="Times New Roman" w:hAnsi="Times New Roman" w:cs="Times New Roman"/>
+          <w:bCs/>
+          <w:sz w:val="28"/>
+          <w:szCs w:val="28"/>
+        </w:rPr>
+      </w:pPr>
+    </w:p>
+    <w:p>
+      <w:pPr>
+        <w:spacing w:after="0" w:line="360" w:lineRule="auto"/>
+        <w:jc w:val="both"/>
+        <w:rPr>
+          <w:rFonts w:ascii="Times New Roman" w:eastAsia="Times New Roman" w:hAnsi="Times New Roman" w:cs="Times New Roman"/>
+          <w:b/>
+          <w:bCs/>
+          <w:sz w:val="28"/>
+          <w:szCs w:val="28"/>
+        </w:rPr>
+      </w:pPr>
+      <w:r>
+        <w:rPr>
+          <w:rFonts w:ascii="Times New Roman" w:eastAsia="Times New Roman" w:hAnsi="Times New Roman" w:cs="Times New Roman"/>
+          <w:b/>
+          <w:bCs/>
+          <w:sz w:val="28"/>
+          <w:szCs w:val="28"/>
+        </w:rPr>
+        <w:t>4.5 Внедрение (Deployment)</w:t>
       </w:r>
     </w:p>
     <w:p>
       <w:pPr>
         <w:numPr>
           <w:ilvl w:val="0"/>
-          <w:numId w:val="13"/>
+          <w:numId w:val="24"/>
         </w:numPr>
-        <w:spacing w:before="100" w:beforeAutospacing="1" w:after="100" w:afterAutospacing="1" w:line="240" w:lineRule="auto"/>
-        <w:rPr>
-          <w:rFonts w:ascii="Times New Roman" w:eastAsia="Times New Roman" w:hAnsi="Times New Roman" w:cs="Times New Roman"/>
-          <w:sz w:val="28"/>
-          <w:szCs w:val="28"/>
-        </w:rPr>
-      </w:pPr>
-      <w:r>
-        <w:rPr>
-          <w:rFonts w:ascii="Times New Roman" w:eastAsia="Times New Roman" w:hAnsi="Times New Roman" w:cs="Times New Roman"/>
-          <w:sz w:val="28"/>
-          <w:szCs w:val="28"/>
-        </w:rPr>
-        <w:t>Анализ важности признаков: определение факторов, наиболее влияющих на предсказания модели.</w:t>
-      </w:r>
-    </w:p>
-    <w:p>
-      <w:pPr>
-        <w:spacing w:before="100" w:beforeAutospacing="1" w:after="100" w:afterAutospacing="1" w:line="240" w:lineRule="auto"/>
-        <w:outlineLvl w:val="2"/>
-        <w:rPr>
-          <w:rFonts w:ascii="Times New Roman" w:eastAsia="Times New Roman" w:hAnsi="Times New Roman" w:cs="Times New Roman"/>
-          <w:b/>
-          <w:bCs/>
-          <w:sz w:val="28"/>
-          <w:szCs w:val="28"/>
-        </w:rPr>
-      </w:pPr>
-      <w:r>
-        <w:rPr>
-          <w:rFonts w:ascii="Times New Roman" w:eastAsia="Times New Roman" w:hAnsi="Times New Roman" w:cs="Times New Roman"/>
-          <w:b/>
-          <w:bCs/>
-          <w:sz w:val="28"/>
-          <w:szCs w:val="28"/>
-        </w:rPr>
-        <w:t>4.4 Оценка (</w:t>
-      </w:r>
-      <w:proofErr w:type="spellStart"/>
-      <w:r>
-        <w:rPr>
-          <w:rFonts w:ascii="Times New Roman" w:eastAsia="Times New Roman" w:hAnsi="Times New Roman" w:cs="Times New Roman"/>
-          <w:b/>
-          <w:bCs/>
-          <w:sz w:val="28"/>
-          <w:szCs w:val="28"/>
-        </w:rPr>
-        <w:t>Evaluation</w:t>
-      </w:r>
-      <w:proofErr w:type="spellEnd"/>
-      <w:r>
-        <w:rPr>
-          <w:rFonts w:ascii="Times New Roman" w:eastAsia="Times New Roman" w:hAnsi="Times New Roman" w:cs="Times New Roman"/>
-          <w:b/>
-          <w:bCs/>
-          <w:sz w:val="28"/>
-          <w:szCs w:val="28"/>
-        </w:rPr>
-        <w:t>)</w:t>
+        <w:spacing w:after="0" w:line="360" w:lineRule="auto"/>
+        <w:jc w:val="both"/>
+        <w:rPr>
+          <w:rFonts w:ascii="Times New Roman" w:eastAsia="Times New Roman" w:hAnsi="Times New Roman" w:cs="Times New Roman"/>
+          <w:bCs/>
+          <w:sz w:val="28"/>
+          <w:szCs w:val="28"/>
+        </w:rPr>
+      </w:pPr>
+      <w:r>
+        <w:rPr>
+          <w:rFonts w:ascii="Times New Roman" w:eastAsia="Times New Roman" w:hAnsi="Times New Roman" w:cs="Times New Roman"/>
+          <w:bCs/>
+          <w:sz w:val="28"/>
+          <w:szCs w:val="28"/>
+        </w:rPr>
+        <w:t>Разработка прототипа: Разработка приложения или внедрение модели в существующую систему для реальных кредитных решений.</w:t>
       </w:r>
     </w:p>
     <w:p>
       <w:pPr>
         <w:numPr>
           <w:ilvl w:val="0"/>
-          <w:numId w:val="14"/>
+          <w:numId w:val="24"/>
         </w:numPr>
-        <w:spacing w:before="100" w:beforeAutospacing="1" w:after="100" w:afterAutospacing="1" w:line="240" w:lineRule="auto"/>
-        <w:rPr>
-          <w:rFonts w:ascii="Times New Roman" w:eastAsia="Times New Roman" w:hAnsi="Times New Roman" w:cs="Times New Roman"/>
-          <w:sz w:val="28"/>
-          <w:szCs w:val="28"/>
-        </w:rPr>
-      </w:pPr>
-      <w:r>
-        <w:rPr>
-          <w:rFonts w:ascii="Times New Roman" w:eastAsia="Times New Roman" w:hAnsi="Times New Roman" w:cs="Times New Roman"/>
-          <w:sz w:val="28"/>
-          <w:szCs w:val="28"/>
-        </w:rPr>
-        <w:t>Оценка точности моделей с точки зрения бизнеса: насколько предсказания модели соответствуют реальным оценкам качества преподавания.</w:t>
+        <w:spacing w:after="0" w:line="360" w:lineRule="auto"/>
+        <w:jc w:val="both"/>
+        <w:rPr>
+          <w:rFonts w:ascii="Times New Roman" w:eastAsia="Times New Roman" w:hAnsi="Times New Roman" w:cs="Times New Roman"/>
+          <w:bCs/>
+          <w:sz w:val="28"/>
+          <w:szCs w:val="28"/>
+        </w:rPr>
+      </w:pPr>
+      <w:r>
+        <w:rPr>
+          <w:rFonts w:ascii="Times New Roman" w:eastAsia="Times New Roman" w:hAnsi="Times New Roman" w:cs="Times New Roman"/>
+          <w:bCs/>
+          <w:sz w:val="28"/>
+          <w:szCs w:val="28"/>
+        </w:rPr>
+        <w:t>Мониторинг качества модели: Регулярное отслеживание точности предсказаний модели и адаптация к изменениям данных.</w:t>
       </w:r>
     </w:p>
     <w:p>
       <w:pPr>
         <w:numPr>
           <w:ilvl w:val="0"/>
-          <w:numId w:val="14"/>
+          <w:numId w:val="24"/>
         </w:numPr>
-        <w:spacing w:before="100" w:beforeAutospacing="1" w:after="100" w:afterAutospacing="1" w:line="240" w:lineRule="auto"/>
-        <w:rPr>
-          <w:rFonts w:ascii="Times New Roman" w:eastAsia="Times New Roman" w:hAnsi="Times New Roman" w:cs="Times New Roman"/>
-          <w:sz w:val="28"/>
-          <w:szCs w:val="28"/>
-        </w:rPr>
-      </w:pPr>
-      <w:r>
-        <w:rPr>
-          <w:rFonts w:ascii="Times New Roman" w:eastAsia="Times New Roman" w:hAnsi="Times New Roman" w:cs="Times New Roman"/>
-          <w:sz w:val="28"/>
-          <w:szCs w:val="28"/>
-        </w:rPr>
-        <w:t>Анализ результатов: выявление сильных и слабых сторон моделей, анализ возможных источников ошибок.</w:t>
+        <w:spacing w:after="0" w:line="360" w:lineRule="auto"/>
+        <w:jc w:val="both"/>
+        <w:rPr>
+          <w:rFonts w:ascii="Times New Roman" w:eastAsia="Times New Roman" w:hAnsi="Times New Roman" w:cs="Times New Roman"/>
+          <w:bCs/>
+          <w:sz w:val="28"/>
+          <w:szCs w:val="28"/>
+        </w:rPr>
+      </w:pPr>
+      <w:r>
+        <w:rPr>
+          <w:rFonts w:ascii="Times New Roman" w:eastAsia="Times New Roman" w:hAnsi="Times New Roman" w:cs="Times New Roman"/>
+          <w:bCs/>
+          <w:sz w:val="28"/>
+          <w:szCs w:val="28"/>
+        </w:rPr>
+        <w:t>Обновление модели: Модификация модели по мере появления новых данных или изменений в финансовых условиях.</w:t>
+      </w:r>
+    </w:p>
+    <w:p>
+      <w:pPr>
+        <w:spacing w:after="0" w:line="360" w:lineRule="auto"/>
+        <w:ind w:firstLine="708"/>
+        <w:jc w:val="both"/>
+        <w:rPr>
+          <w:rFonts w:ascii="Times New Roman" w:eastAsia="Times New Roman" w:hAnsi="Times New Roman" w:cs="Times New Roman"/>
+          <w:bCs/>
+          <w:sz w:val="28"/>
+          <w:szCs w:val="28"/>
+        </w:rPr>
+      </w:pPr>
+      <w:r>
+        <w:rPr>
+          <w:rFonts w:ascii="Times New Roman" w:eastAsia="Times New Roman" w:hAnsi="Times New Roman" w:cs="Times New Roman"/>
+          <w:bCs/>
+          <w:sz w:val="28"/>
+          <w:szCs w:val="28"/>
+        </w:rPr>
+        <w:t>Критерии устаревания модели:</w:t>
       </w:r>
     </w:p>
     <w:p>
       <w:pPr>
         <w:numPr>
           <w:ilvl w:val="0"/>
-          <w:numId w:val="14"/>
+          <w:numId w:val="25"/>
         </w:numPr>
-        <w:spacing w:before="100" w:beforeAutospacing="1" w:after="100" w:afterAutospacing="1" w:line="240" w:lineRule="auto"/>
-        <w:rPr>
-          <w:rFonts w:ascii="Times New Roman" w:eastAsia="Times New Roman" w:hAnsi="Times New Roman" w:cs="Times New Roman"/>
-          <w:sz w:val="28"/>
-          <w:szCs w:val="28"/>
-        </w:rPr>
-      </w:pPr>
-      <w:r>
-        <w:rPr>
-          <w:rFonts w:ascii="Times New Roman" w:eastAsia="Times New Roman" w:hAnsi="Times New Roman" w:cs="Times New Roman"/>
-          <w:sz w:val="28"/>
-          <w:szCs w:val="28"/>
-        </w:rPr>
-        <w:t>Выбор наилучшей модели, обеспечивающей баланс между точностью, интерпретируемостью и вычислительной эффективностью.</w:t>
-      </w:r>
-    </w:p>
-    <w:p>
-      <w:pPr>
-        <w:spacing w:before="100" w:beforeAutospacing="1" w:after="100" w:afterAutospacing="1" w:line="240" w:lineRule="auto"/>
-        <w:outlineLvl w:val="2"/>
-        <w:rPr>
-          <w:rFonts w:ascii="Times New Roman" w:eastAsia="Times New Roman" w:hAnsi="Times New Roman" w:cs="Times New Roman"/>
-          <w:b/>
-          <w:bCs/>
-          <w:sz w:val="28"/>
-          <w:szCs w:val="28"/>
-        </w:rPr>
-      </w:pPr>
-      <w:r>
-        <w:rPr>
-          <w:rFonts w:ascii="Times New Roman" w:eastAsia="Times New Roman" w:hAnsi="Times New Roman" w:cs="Times New Roman"/>
-          <w:b/>
-          <w:bCs/>
-          <w:sz w:val="28"/>
-          <w:szCs w:val="28"/>
-        </w:rPr>
-        <w:t>4.5 Внедрение (</w:t>
-      </w:r>
-      <w:proofErr w:type="spellStart"/>
-      <w:r>
-        <w:rPr>
-          <w:rFonts w:ascii="Times New Roman" w:eastAsia="Times New Roman" w:hAnsi="Times New Roman" w:cs="Times New Roman"/>
-          <w:b/>
-          <w:bCs/>
-          <w:sz w:val="28"/>
-          <w:szCs w:val="28"/>
-        </w:rPr>
-        <w:t>Deployment</w:t>
-      </w:r>
-      <w:proofErr w:type="spellEnd"/>
-      <w:r>
-        <w:rPr>
-          <w:rFonts w:ascii="Times New Roman" w:eastAsia="Times New Roman" w:hAnsi="Times New Roman" w:cs="Times New Roman"/>
-          <w:b/>
-          <w:bCs/>
-          <w:sz w:val="28"/>
-          <w:szCs w:val="28"/>
-        </w:rPr>
-        <w:t>)</w:t>
+        <w:spacing w:after="0" w:line="360" w:lineRule="auto"/>
+        <w:jc w:val="both"/>
+        <w:rPr>
+          <w:rFonts w:ascii="Times New Roman" w:eastAsia="Times New Roman" w:hAnsi="Times New Roman" w:cs="Times New Roman"/>
+          <w:bCs/>
+          <w:sz w:val="28"/>
+          <w:szCs w:val="28"/>
+        </w:rPr>
+      </w:pPr>
+      <w:r>
+        <w:rPr>
+          <w:rFonts w:ascii="Times New Roman" w:eastAsia="Times New Roman" w:hAnsi="Times New Roman" w:cs="Times New Roman"/>
+          <w:bCs/>
+          <w:sz w:val="28"/>
+          <w:szCs w:val="28"/>
+        </w:rPr>
+        <w:t>Снижение точности предсказаний.</w:t>
       </w:r>
     </w:p>
     <w:p>
       <w:pPr>
         <w:numPr>
           <w:ilvl w:val="0"/>
-          <w:numId w:val="15"/>
+          <w:numId w:val="25"/>
         </w:numPr>
-        <w:spacing w:before="100" w:beforeAutospacing="1" w:after="100" w:afterAutospacing="1" w:line="240" w:lineRule="auto"/>
-        <w:rPr>
-          <w:rFonts w:ascii="Times New Roman" w:eastAsia="Times New Roman" w:hAnsi="Times New Roman" w:cs="Times New Roman"/>
-          <w:sz w:val="28"/>
-          <w:szCs w:val="28"/>
-        </w:rPr>
-      </w:pPr>
-      <w:r>
-        <w:rPr>
-          <w:rFonts w:ascii="Times New Roman" w:eastAsia="Times New Roman" w:hAnsi="Times New Roman" w:cs="Times New Roman"/>
-          <w:sz w:val="28"/>
-          <w:szCs w:val="28"/>
-        </w:rPr>
-        <w:t>Разработка прототипа приложения или интеграция модели в существующие системы.</w:t>
+        <w:spacing w:after="0" w:line="360" w:lineRule="auto"/>
+        <w:jc w:val="both"/>
+        <w:rPr>
+          <w:rFonts w:ascii="Times New Roman" w:eastAsia="Times New Roman" w:hAnsi="Times New Roman" w:cs="Times New Roman"/>
+          <w:bCs/>
+          <w:sz w:val="28"/>
+          <w:szCs w:val="28"/>
+        </w:rPr>
+      </w:pPr>
+      <w:r>
+        <w:rPr>
+          <w:rFonts w:ascii="Times New Roman" w:eastAsia="Times New Roman" w:hAnsi="Times New Roman" w:cs="Times New Roman"/>
+          <w:bCs/>
+          <w:sz w:val="28"/>
+          <w:szCs w:val="28"/>
+        </w:rPr>
+        <w:t>Изменения в финансовых характеристиках клиентов или политике кредитования.</w:t>
       </w:r>
     </w:p>
     <w:p>
       <w:pPr>
         <w:numPr>
           <w:ilvl w:val="0"/>
-          <w:numId w:val="15"/>
+          <w:numId w:val="25"/>
         </w:numPr>
-        <w:spacing w:before="100" w:beforeAutospacing="1" w:after="100" w:afterAutospacing="1" w:line="240" w:lineRule="auto"/>
-        <w:rPr>
-          <w:rFonts w:ascii="Times New Roman" w:eastAsia="Times New Roman" w:hAnsi="Times New Roman" w:cs="Times New Roman"/>
-          <w:sz w:val="28"/>
-          <w:szCs w:val="28"/>
-        </w:rPr>
-      </w:pPr>
-      <w:r>
-        <w:rPr>
-          <w:rFonts w:ascii="Times New Roman" w:eastAsia="Times New Roman" w:hAnsi="Times New Roman" w:cs="Times New Roman"/>
-          <w:sz w:val="28"/>
-          <w:szCs w:val="28"/>
-        </w:rPr>
-        <w:t>Мониторинг качества модели в реальных условиях</w:t>
-      </w:r>
-      <w:r>
-        <w:rPr>
-          <w:rFonts w:ascii="Times New Roman" w:eastAsia="Times New Roman" w:hAnsi="Times New Roman" w:cs="Times New Roman"/>
-          <w:sz w:val="28"/>
-          <w:szCs w:val="28"/>
-        </w:rPr>
-        <w:t>.</w:t>
+        <w:spacing w:after="0" w:line="360" w:lineRule="auto"/>
+        <w:jc w:val="both"/>
+        <w:rPr>
+          <w:rFonts w:ascii="Times New Roman" w:eastAsia="Times New Roman" w:hAnsi="Times New Roman" w:cs="Times New Roman"/>
+          <w:bCs/>
+          <w:sz w:val="28"/>
+          <w:szCs w:val="28"/>
+        </w:rPr>
+      </w:pPr>
+      <w:r>
+        <w:rPr>
+          <w:rFonts w:ascii="Times New Roman" w:eastAsia="Times New Roman" w:hAnsi="Times New Roman" w:cs="Times New Roman"/>
+          <w:bCs/>
+          <w:sz w:val="28"/>
+          <w:szCs w:val="28"/>
+        </w:rPr>
+        <w:t>Появление более эффективных алгоритмов.</w:t>
       </w:r>
     </w:p>
     <w:p>
       <w:pPr>
         <w:numPr>
           <w:ilvl w:val="0"/>
-          <w:numId w:val="15"/>
+          <w:numId w:val="25"/>
         </w:numPr>
-        <w:spacing w:before="100" w:beforeAutospacing="1" w:after="100" w:afterAutospacing="1" w:line="240" w:lineRule="auto"/>
-        <w:rPr>
-          <w:rFonts w:ascii="Times New Roman" w:eastAsia="Times New Roman" w:hAnsi="Times New Roman" w:cs="Times New Roman"/>
-          <w:sz w:val="28"/>
-          <w:szCs w:val="28"/>
-        </w:rPr>
-      </w:pPr>
-      <w:r>
-        <w:rPr>
-          <w:rFonts w:ascii="Times New Roman" w:eastAsia="Times New Roman" w:hAnsi="Times New Roman" w:cs="Times New Roman"/>
-          <w:sz w:val="28"/>
-          <w:szCs w:val="28"/>
-        </w:rPr>
-        <w:t>Обновление модели в случае изменения стандартов оценки качества преподавания или появления новых данных.</w:t>
-      </w:r>
-    </w:p>
-    <w:p>
-      <w:pPr>
-        <w:pStyle w:val="2"/>
-        <w:jc w:val="left"/>
-        <w:rPr>
-          <w:b/>
-          <w:bCs/>
-        </w:rPr>
-      </w:pPr>
-      <w:r>
-        <w:rPr>
-          <w:b/>
-          <w:bCs/>
-        </w:rPr>
-        <w:t>Критерии устаревания модели</w:t>
-      </w:r>
-    </w:p>
-    <w:p>
-      <w:pPr>
-        <w:pStyle w:val="a5"/>
-        <w:numPr>
-          <w:ilvl w:val="0"/>
-          <w:numId w:val="16"/>
-        </w:numPr>
-        <w:rPr>
-          <w:sz w:val="28"/>
-          <w:szCs w:val="28"/>
-        </w:rPr>
-      </w:pPr>
-      <w:r>
-        <w:rPr>
-          <w:rStyle w:val="a6"/>
-          <w:rFonts w:eastAsiaTheme="majorEastAsia"/>
-          <w:sz w:val="28"/>
-          <w:szCs w:val="28"/>
-        </w:rPr>
-        <w:t>Снижение точности предсказаний</w:t>
-      </w:r>
-      <w:r>
-        <w:rPr>
-          <w:sz w:val="28"/>
-          <w:szCs w:val="28"/>
-        </w:rPr>
-        <w:t>: если модель начинает показывать результаты ниже установленного порога качества, ее необходимо пересмотреть.</w:t>
-      </w:r>
-    </w:p>
-    <w:p>
-      <w:pPr>
-        <w:pStyle w:val="a5"/>
-        <w:numPr>
-          <w:ilvl w:val="0"/>
-          <w:numId w:val="16"/>
-        </w:numPr>
-        <w:rPr>
-          <w:sz w:val="28"/>
-          <w:szCs w:val="28"/>
-        </w:rPr>
-      </w:pPr>
-      <w:r>
-        <w:rPr>
-          <w:rStyle w:val="a6"/>
-          <w:rFonts w:eastAsiaTheme="majorEastAsia"/>
-          <w:sz w:val="28"/>
-          <w:szCs w:val="28"/>
-        </w:rPr>
-        <w:t>Изменение характеристик данных</w:t>
-      </w:r>
-      <w:r>
-        <w:rPr>
-          <w:sz w:val="28"/>
-          <w:szCs w:val="28"/>
-        </w:rPr>
-        <w:t>: появление новых факторов, влияющих на качество преподавания, или изменения в образовательном процессе могут сделать модель устаревшей.</w:t>
-      </w:r>
-    </w:p>
-    <w:p>
-      <w:pPr>
-        <w:pStyle w:val="a5"/>
-        <w:numPr>
-          <w:ilvl w:val="0"/>
-          <w:numId w:val="16"/>
-        </w:numPr>
-        <w:rPr>
-          <w:sz w:val="28"/>
-          <w:szCs w:val="28"/>
-        </w:rPr>
-      </w:pPr>
-      <w:r>
-        <w:rPr>
-          <w:rStyle w:val="a6"/>
-          <w:rFonts w:eastAsiaTheme="majorEastAsia"/>
-          <w:sz w:val="28"/>
-          <w:szCs w:val="28"/>
-        </w:rPr>
-        <w:t>Обнаружение новых методик анализа</w:t>
-      </w:r>
-      <w:r>
-        <w:rPr>
-          <w:sz w:val="28"/>
-          <w:szCs w:val="28"/>
-        </w:rPr>
-        <w:t>: развитие машинного обучения и появление более эффективных алгоритмов могут потребовать обновления модели.</w:t>
-      </w:r>
-    </w:p>
-    <w:p>
-      <w:pPr>
-        <w:pStyle w:val="a5"/>
-        <w:numPr>
-          <w:ilvl w:val="0"/>
-          <w:numId w:val="16"/>
-        </w:numPr>
-        <w:rPr>
-          <w:sz w:val="28"/>
-          <w:szCs w:val="28"/>
-        </w:rPr>
-      </w:pPr>
-      <w:r>
-        <w:rPr>
-          <w:rStyle w:val="a6"/>
-          <w:rFonts w:eastAsiaTheme="majorEastAsia"/>
-          <w:sz w:val="28"/>
-          <w:szCs w:val="28"/>
-        </w:rPr>
-        <w:t>Обратная связь от пользователей</w:t>
-      </w:r>
-      <w:r>
-        <w:rPr>
-          <w:sz w:val="28"/>
-          <w:szCs w:val="28"/>
-        </w:rPr>
-        <w:t>: если преподаватели или студенты отмечают снижение точности оценок модели, необходимо провести повторный анализ.</w:t>
-      </w:r>
-    </w:p>
-    <w:p>
-      <w:pPr>
-        <w:pStyle w:val="a5"/>
-        <w:numPr>
-          <w:ilvl w:val="0"/>
-          <w:numId w:val="16"/>
-        </w:numPr>
-        <w:rPr>
-          <w:sz w:val="28"/>
-          <w:szCs w:val="28"/>
-        </w:rPr>
-      </w:pPr>
-      <w:r>
-        <w:rPr>
-          <w:rStyle w:val="a6"/>
-          <w:rFonts w:eastAsiaTheme="majorEastAsia"/>
-          <w:sz w:val="28"/>
-          <w:szCs w:val="28"/>
-        </w:rPr>
-        <w:t>Регулярный мониторинг производительности</w:t>
-      </w:r>
-      <w:r>
-        <w:rPr>
-          <w:sz w:val="28"/>
-          <w:szCs w:val="28"/>
-        </w:rPr>
-        <w:t>: периодическая проверка модели на актуальность и корректность ее работы позволит своевременно выявлять устаревание и принимать меры по её обновлению.</w:t>
-      </w:r>
-    </w:p>
-    <w:p>
-      <w:pPr>
-        <w:spacing w:before="100" w:beforeAutospacing="1" w:after="100" w:afterAutospacing="1" w:line="240" w:lineRule="auto"/>
-        <w:rPr>
-          <w:rFonts w:ascii="Times New Roman" w:eastAsia="Times New Roman" w:hAnsi="Times New Roman" w:cs="Times New Roman"/>
-          <w:sz w:val="28"/>
-          <w:szCs w:val="28"/>
-        </w:rPr>
-      </w:pPr>
+        <w:spacing w:after="0" w:line="360" w:lineRule="auto"/>
+        <w:jc w:val="both"/>
+        <w:rPr>
+          <w:rFonts w:ascii="Times New Roman" w:eastAsia="Times New Roman" w:hAnsi="Times New Roman" w:cs="Times New Roman"/>
+          <w:bCs/>
+          <w:sz w:val="28"/>
+          <w:szCs w:val="28"/>
+        </w:rPr>
+      </w:pPr>
+      <w:r>
+        <w:rPr>
+          <w:rFonts w:ascii="Times New Roman" w:eastAsia="Times New Roman" w:hAnsi="Times New Roman" w:cs="Times New Roman"/>
+          <w:bCs/>
+          <w:sz w:val="28"/>
+          <w:szCs w:val="28"/>
+        </w:rPr>
+        <w:lastRenderedPageBreak/>
+        <w:t>Обратная связь от пользователей модели (например, от кредитных экспертов).</w:t>
+      </w:r>
     </w:p>
     <w:p>
       <w:pPr>
@@ -2537,7 +2125,7 @@
       </w:pPr>
       <w:r>
         <w:rPr>
-          <w:rStyle w:val="a6"/>
+          <w:rStyle w:val="a5"/>
           <w:rFonts w:ascii="Times New Roman" w:hAnsi="Times New Roman" w:cs="Times New Roman"/>
           <w:sz w:val="28"/>
           <w:szCs w:val="28"/>
@@ -2574,8 +2162,8 @@
 </file>
 
 <file path=word/numbering.xml><?xml version="1.0" encoding="utf-8"?>
-<w:numbering xmlns:wpc="http://schemas.microsoft.com/office/word/2010/wordprocessingCanvas" xmlns:cx="http://schemas.microsoft.com/office/drawing/2014/chartex" xmlns:cx1="http://schemas.microsoft.com/office/drawing/2015/9/8/chartex" xmlns:cx2="http://schemas.microsoft.com/office/drawing/2015/10/21/chartex" xmlns:cx3="http://schemas.microsoft.com/office/drawing/2016/5/9/chartex" xmlns:cx4="http://schemas.microsoft.com/office/drawing/2016/5/10/chartex" xmlns:cx5="http://schemas.microsoft.com/office/drawing/2016/5/11/chartex" xmlns:cx6="http://schemas.microsoft.com/office/drawing/2016/5/12/chartex" xmlns:cx7="http://schemas.microsoft.com/office/drawing/2016/5/13/chartex" xmlns:cx8="http://schemas.microsoft.com/office/drawing/2016/5/14/chartex" xmlns:mc="http://schemas.openxmlformats.org/markup-compatibility/2006" xmlns:aink="http://schemas.microsoft.com/office/drawing/2016/ink" xmlns:am3d="http://schemas.microsoft.com/office/drawing/2017/model3d" xmlns:o="urn:schemas-microsoft-com:office:office" xmlns:r="http://schemas.openxmlformats.org/officeDocument/2006/relationships" xmlns:m="http://schemas.openxmlformats.org/officeDocument/2006/math" xmlns:v="urn:schemas-microsoft-com:vml" xmlns:wp14="http://schemas.microsoft.com/office/word/2010/wordprocessingDrawing" xmlns:wp="http://schemas.openxmlformats.org/drawingml/2006/wordprocessingDrawing" xmlns:w10="urn:schemas-microsoft-com:office:word" xmlns:w="http://schemas.openxmlformats.org/wordprocessingml/2006/main" xmlns:w14="http://schemas.microsoft.com/office/word/2010/wordml" xmlns:w15="http://schemas.microsoft.com/office/word/2012/wordml" xmlns:w16cex="http://schemas.microsoft.com/office/word/2018/wordml/cex" xmlns:w16cid="http://schemas.microsoft.com/office/word/2016/wordml/cid" xmlns:w16="http://schemas.microsoft.com/office/word/2018/wordml" xmlns:w16sdtdh="http://schemas.microsoft.com/office/word/2020/wordml/sdtdatahash" xmlns:w16se="http://schemas.microsoft.com/office/word/2015/wordml/symex" xmlns:wpg="http://schemas.microsoft.com/office/word/2010/wordprocessingGroup" xmlns:wpi="http://schemas.microsoft.com/office/word/2010/wordprocessingInk" xmlns:wne="http://schemas.microsoft.com/office/word/2006/wordml" xmlns:wps="http://schemas.microsoft.com/office/word/2010/wordprocessingShape" mc:Ignorable="w14 w15 w16se w16cid w16 w16cex w16sdtdh wp14">
-  <w:abstractNum w:abstractNumId="0" w15:restartNumberingAfterBreak="0">
+<w:numbering xmlns:wpc="http://schemas.microsoft.com/office/word/2010/wordprocessingCanvas" xmlns:mc="http://schemas.openxmlformats.org/markup-compatibility/2006" xmlns:o="urn:schemas-microsoft-com:office:office" xmlns:r="http://schemas.openxmlformats.org/officeDocument/2006/relationships" xmlns:m="http://schemas.openxmlformats.org/officeDocument/2006/math" xmlns:v="urn:schemas-microsoft-com:vml" xmlns:wp14="http://schemas.microsoft.com/office/word/2010/wordprocessingDrawing" xmlns:wp="http://schemas.openxmlformats.org/drawingml/2006/wordprocessingDrawing" xmlns:w10="urn:schemas-microsoft-com:office:word" xmlns:w="http://schemas.openxmlformats.org/wordprocessingml/2006/main" xmlns:w14="http://schemas.microsoft.com/office/word/2010/wordml" xmlns:w15="http://schemas.microsoft.com/office/word/2012/wordml" xmlns:wpg="http://schemas.microsoft.com/office/word/2010/wordprocessingGroup" xmlns:wpi="http://schemas.microsoft.com/office/word/2010/wordprocessingInk" xmlns:wne="http://schemas.microsoft.com/office/word/2006/wordml" xmlns:wps="http://schemas.microsoft.com/office/word/2010/wordprocessingShape" mc:Ignorable="w14 w15 wp14">
+  <w:abstractNum w:abstractNumId="0">
     <w:nsid w:val="0C4852AE"/>
     <w:multiLevelType w:val="multilevel"/>
     <w:tmpl w:val="41D27432"/>
@@ -2724,7 +2312,120 @@
       </w:rPr>
     </w:lvl>
   </w:abstractNum>
-  <w:abstractNum w:abstractNumId="1" w15:restartNumberingAfterBreak="0">
+  <w:abstractNum w:abstractNumId="1">
+    <w:nsid w:val="0CEB4E40"/>
+    <w:multiLevelType w:val="multilevel"/>
+    <w:tmpl w:val="673CE256"/>
+    <w:lvl w:ilvl="0">
+      <w:start w:val="1"/>
+      <w:numFmt w:val="decimal"/>
+      <w:lvlText w:val="%1."/>
+      <w:lvlJc w:val="left"/>
+      <w:pPr>
+        <w:tabs>
+          <w:tab w:val="num" w:pos="720"/>
+        </w:tabs>
+        <w:ind w:left="720" w:hanging="360"/>
+      </w:pPr>
+    </w:lvl>
+    <w:lvl w:ilvl="1" w:tentative="1">
+      <w:start w:val="1"/>
+      <w:numFmt w:val="decimal"/>
+      <w:lvlText w:val="%2."/>
+      <w:lvlJc w:val="left"/>
+      <w:pPr>
+        <w:tabs>
+          <w:tab w:val="num" w:pos="1440"/>
+        </w:tabs>
+        <w:ind w:left="1440" w:hanging="360"/>
+      </w:pPr>
+    </w:lvl>
+    <w:lvl w:ilvl="2" w:tentative="1">
+      <w:start w:val="1"/>
+      <w:numFmt w:val="decimal"/>
+      <w:lvlText w:val="%3."/>
+      <w:lvlJc w:val="left"/>
+      <w:pPr>
+        <w:tabs>
+          <w:tab w:val="num" w:pos="2160"/>
+        </w:tabs>
+        <w:ind w:left="2160" w:hanging="360"/>
+      </w:pPr>
+    </w:lvl>
+    <w:lvl w:ilvl="3" w:tentative="1">
+      <w:start w:val="1"/>
+      <w:numFmt w:val="decimal"/>
+      <w:lvlText w:val="%4."/>
+      <w:lvlJc w:val="left"/>
+      <w:pPr>
+        <w:tabs>
+          <w:tab w:val="num" w:pos="2880"/>
+        </w:tabs>
+        <w:ind w:left="2880" w:hanging="360"/>
+      </w:pPr>
+    </w:lvl>
+    <w:lvl w:ilvl="4" w:tentative="1">
+      <w:start w:val="1"/>
+      <w:numFmt w:val="decimal"/>
+      <w:lvlText w:val="%5."/>
+      <w:lvlJc w:val="left"/>
+      <w:pPr>
+        <w:tabs>
+          <w:tab w:val="num" w:pos="3600"/>
+        </w:tabs>
+        <w:ind w:left="3600" w:hanging="360"/>
+      </w:pPr>
+    </w:lvl>
+    <w:lvl w:ilvl="5" w:tentative="1">
+      <w:start w:val="1"/>
+      <w:numFmt w:val="decimal"/>
+      <w:lvlText w:val="%6."/>
+      <w:lvlJc w:val="left"/>
+      <w:pPr>
+        <w:tabs>
+          <w:tab w:val="num" w:pos="4320"/>
+        </w:tabs>
+        <w:ind w:left="4320" w:hanging="360"/>
+      </w:pPr>
+    </w:lvl>
+    <w:lvl w:ilvl="6" w:tentative="1">
+      <w:start w:val="1"/>
+      <w:numFmt w:val="decimal"/>
+      <w:lvlText w:val="%7."/>
+      <w:lvlJc w:val="left"/>
+      <w:pPr>
+        <w:tabs>
+          <w:tab w:val="num" w:pos="5040"/>
+        </w:tabs>
+        <w:ind w:left="5040" w:hanging="360"/>
+      </w:pPr>
+    </w:lvl>
+    <w:lvl w:ilvl="7" w:tentative="1">
+      <w:start w:val="1"/>
+      <w:numFmt w:val="decimal"/>
+      <w:lvlText w:val="%8."/>
+      <w:lvlJc w:val="left"/>
+      <w:pPr>
+        <w:tabs>
+          <w:tab w:val="num" w:pos="5760"/>
+        </w:tabs>
+        <w:ind w:left="5760" w:hanging="360"/>
+      </w:pPr>
+    </w:lvl>
+    <w:lvl w:ilvl="8" w:tentative="1">
+      <w:start w:val="1"/>
+      <w:numFmt w:val="decimal"/>
+      <w:lvlText w:val="%9."/>
+      <w:lvlJc w:val="left"/>
+      <w:pPr>
+        <w:tabs>
+          <w:tab w:val="num" w:pos="6480"/>
+        </w:tabs>
+        <w:ind w:left="6480" w:hanging="360"/>
+      </w:pPr>
+    </w:lvl>
+  </w:abstractNum>
+  <w:abstractNum w:abstractNumId="2">
     <w:nsid w:val="0ED12941"/>
     <w:multiLevelType w:val="multilevel"/>
     <w:tmpl w:val="E05A5AB0"/>
@@ -2873,7 +2574,7 @@
       </w:rPr>
     </w:lvl>
   </w:abstractNum>
-  <w:abstractNum w:abstractNumId="2" w15:restartNumberingAfterBreak="0">
+  <w:abstractNum w:abstractNumId="3">
     <w:nsid w:val="11146E71"/>
     <w:multiLevelType w:val="hybridMultilevel"/>
     <w:tmpl w:val="CC825342"/>
@@ -2963,7 +2664,7 @@
       </w:pPr>
     </w:lvl>
   </w:abstractNum>
-  <w:abstractNum w:abstractNumId="3" w15:restartNumberingAfterBreak="0">
+  <w:abstractNum w:abstractNumId="4">
     <w:nsid w:val="1B9B36B6"/>
     <w:multiLevelType w:val="multilevel"/>
     <w:tmpl w:val="391A2BD4"/>
@@ -3112,7 +2813,7 @@
       </w:rPr>
     </w:lvl>
   </w:abstractNum>
-  <w:abstractNum w:abstractNumId="4" w15:restartNumberingAfterBreak="0">
+  <w:abstractNum w:abstractNumId="5">
     <w:nsid w:val="24952D3E"/>
     <w:multiLevelType w:val="multilevel"/>
     <w:tmpl w:val="D998502E"/>
@@ -3229,7 +2930,7 @@
       </w:pPr>
     </w:lvl>
   </w:abstractNum>
-  <w:abstractNum w:abstractNumId="5" w15:restartNumberingAfterBreak="0">
+  <w:abstractNum w:abstractNumId="6">
     <w:nsid w:val="25D50D3C"/>
     <w:multiLevelType w:val="multilevel"/>
     <w:tmpl w:val="BD74B66C"/>
@@ -3378,7 +3079,7 @@
       </w:rPr>
     </w:lvl>
   </w:abstractNum>
-  <w:abstractNum w:abstractNumId="6" w15:restartNumberingAfterBreak="0">
+  <w:abstractNum w:abstractNumId="7">
     <w:nsid w:val="279F3ECB"/>
     <w:multiLevelType w:val="multilevel"/>
     <w:tmpl w:val="41F83D04"/>
@@ -3527,7 +3228,120 @@
       </w:rPr>
     </w:lvl>
   </w:abstractNum>
-  <w:abstractNum w:abstractNumId="7" w15:restartNumberingAfterBreak="0">
+  <w:abstractNum w:abstractNumId="8">
+    <w:nsid w:val="3C402D16"/>
+    <w:multiLevelType w:val="multilevel"/>
+    <w:tmpl w:val="E43EAA12"/>
+    <w:lvl w:ilvl="0">
+      <w:start w:val="1"/>
+      <w:numFmt w:val="decimal"/>
+      <w:lvlText w:val="%1."/>
+      <w:lvlJc w:val="left"/>
+      <w:pPr>
+        <w:tabs>
+          <w:tab w:val="num" w:pos="720"/>
+        </w:tabs>
+        <w:ind w:left="720" w:hanging="360"/>
+      </w:pPr>
+    </w:lvl>
+    <w:lvl w:ilvl="1" w:tentative="1">
+      <w:start w:val="1"/>
+      <w:numFmt w:val="decimal"/>
+      <w:lvlText w:val="%2."/>
+      <w:lvlJc w:val="left"/>
+      <w:pPr>
+        <w:tabs>
+          <w:tab w:val="num" w:pos="1440"/>
+        </w:tabs>
+        <w:ind w:left="1440" w:hanging="360"/>
+      </w:pPr>
+    </w:lvl>
+    <w:lvl w:ilvl="2" w:tentative="1">
+      <w:start w:val="1"/>
+      <w:numFmt w:val="decimal"/>
+      <w:lvlText w:val="%3."/>
+      <w:lvlJc w:val="left"/>
+      <w:pPr>
+        <w:tabs>
+          <w:tab w:val="num" w:pos="2160"/>
+        </w:tabs>
+        <w:ind w:left="2160" w:hanging="360"/>
+      </w:pPr>
+    </w:lvl>
+    <w:lvl w:ilvl="3" w:tentative="1">
+      <w:start w:val="1"/>
+      <w:numFmt w:val="decimal"/>
+      <w:lvlText w:val="%4."/>
+      <w:lvlJc w:val="left"/>
+      <w:pPr>
+        <w:tabs>
+          <w:tab w:val="num" w:pos="2880"/>
+        </w:tabs>
+        <w:ind w:left="2880" w:hanging="360"/>
+      </w:pPr>
+    </w:lvl>
+    <w:lvl w:ilvl="4" w:tentative="1">
+      <w:start w:val="1"/>
+      <w:numFmt w:val="decimal"/>
+      <w:lvlText w:val="%5."/>
+      <w:lvlJc w:val="left"/>
+      <w:pPr>
+        <w:tabs>
+          <w:tab w:val="num" w:pos="3600"/>
+        </w:tabs>
+        <w:ind w:left="3600" w:hanging="360"/>
+      </w:pPr>
+    </w:lvl>
+    <w:lvl w:ilvl="5" w:tentative="1">
+      <w:start w:val="1"/>
+      <w:numFmt w:val="decimal"/>
+      <w:lvlText w:val="%6."/>
+      <w:lvlJc w:val="left"/>
+      <w:pPr>
+        <w:tabs>
+          <w:tab w:val="num" w:pos="4320"/>
+        </w:tabs>
+        <w:ind w:left="4320" w:hanging="360"/>
+      </w:pPr>
+    </w:lvl>
+    <w:lvl w:ilvl="6" w:tentative="1">
+      <w:start w:val="1"/>
+      <w:numFmt w:val="decimal"/>
+      <w:lvlText w:val="%7."/>
+      <w:lvlJc w:val="left"/>
+      <w:pPr>
+        <w:tabs>
+          <w:tab w:val="num" w:pos="5040"/>
+        </w:tabs>
+        <w:ind w:left="5040" w:hanging="360"/>
+      </w:pPr>
+    </w:lvl>
+    <w:lvl w:ilvl="7" w:tentative="1">
+      <w:start w:val="1"/>
+      <w:numFmt w:val="decimal"/>
+      <w:lvlText w:val="%8."/>
+      <w:lvlJc w:val="left"/>
+      <w:pPr>
+        <w:tabs>
+          <w:tab w:val="num" w:pos="5760"/>
+        </w:tabs>
+        <w:ind w:left="5760" w:hanging="360"/>
+      </w:pPr>
+    </w:lvl>
+    <w:lvl w:ilvl="8" w:tentative="1">
+      <w:start w:val="1"/>
+      <w:numFmt w:val="decimal"/>
+      <w:lvlText w:val="%9."/>
+      <w:lvlJc w:val="left"/>
+      <w:pPr>
+        <w:tabs>
+          <w:tab w:val="num" w:pos="6480"/>
+        </w:tabs>
+        <w:ind w:left="6480" w:hanging="360"/>
+      </w:pPr>
+    </w:lvl>
+  </w:abstractNum>
+  <w:abstractNum w:abstractNumId="9">
     <w:nsid w:val="424A3FD6"/>
     <w:multiLevelType w:val="multilevel"/>
     <w:tmpl w:val="4A7E3948"/>
@@ -3640,7 +3454,7 @@
       </w:pPr>
     </w:lvl>
   </w:abstractNum>
-  <w:abstractNum w:abstractNumId="8" w15:restartNumberingAfterBreak="0">
+  <w:abstractNum w:abstractNumId="10">
     <w:nsid w:val="468C2393"/>
     <w:multiLevelType w:val="multilevel"/>
     <w:tmpl w:val="E220A28E"/>
@@ -3753,7 +3567,233 @@
       </w:pPr>
     </w:lvl>
   </w:abstractNum>
-  <w:abstractNum w:abstractNumId="9" w15:restartNumberingAfterBreak="0">
+  <w:abstractNum w:abstractNumId="11">
+    <w:nsid w:val="48A642F0"/>
+    <w:multiLevelType w:val="multilevel"/>
+    <w:tmpl w:val="52B8E014"/>
+    <w:lvl w:ilvl="0">
+      <w:start w:val="1"/>
+      <w:numFmt w:val="decimal"/>
+      <w:lvlText w:val="%1."/>
+      <w:lvlJc w:val="left"/>
+      <w:pPr>
+        <w:tabs>
+          <w:tab w:val="num" w:pos="720"/>
+        </w:tabs>
+        <w:ind w:left="720" w:hanging="360"/>
+      </w:pPr>
+    </w:lvl>
+    <w:lvl w:ilvl="1" w:tentative="1">
+      <w:start w:val="1"/>
+      <w:numFmt w:val="decimal"/>
+      <w:lvlText w:val="%2."/>
+      <w:lvlJc w:val="left"/>
+      <w:pPr>
+        <w:tabs>
+          <w:tab w:val="num" w:pos="1440"/>
+        </w:tabs>
+        <w:ind w:left="1440" w:hanging="360"/>
+      </w:pPr>
+    </w:lvl>
+    <w:lvl w:ilvl="2" w:tentative="1">
+      <w:start w:val="1"/>
+      <w:numFmt w:val="decimal"/>
+      <w:lvlText w:val="%3."/>
+      <w:lvlJc w:val="left"/>
+      <w:pPr>
+        <w:tabs>
+          <w:tab w:val="num" w:pos="2160"/>
+        </w:tabs>
+        <w:ind w:left="2160" w:hanging="360"/>
+      </w:pPr>
+    </w:lvl>
+    <w:lvl w:ilvl="3" w:tentative="1">
+      <w:start w:val="1"/>
+      <w:numFmt w:val="decimal"/>
+      <w:lvlText w:val="%4."/>
+      <w:lvlJc w:val="left"/>
+      <w:pPr>
+        <w:tabs>
+          <w:tab w:val="num" w:pos="2880"/>
+        </w:tabs>
+        <w:ind w:left="2880" w:hanging="360"/>
+      </w:pPr>
+    </w:lvl>
+    <w:lvl w:ilvl="4" w:tentative="1">
+      <w:start w:val="1"/>
+      <w:numFmt w:val="decimal"/>
+      <w:lvlText w:val="%5."/>
+      <w:lvlJc w:val="left"/>
+      <w:pPr>
+        <w:tabs>
+          <w:tab w:val="num" w:pos="3600"/>
+        </w:tabs>
+        <w:ind w:left="3600" w:hanging="360"/>
+      </w:pPr>
+    </w:lvl>
+    <w:lvl w:ilvl="5" w:tentative="1">
+      <w:start w:val="1"/>
+      <w:numFmt w:val="decimal"/>
+      <w:lvlText w:val="%6."/>
+      <w:lvlJc w:val="left"/>
+      <w:pPr>
+        <w:tabs>
+          <w:tab w:val="num" w:pos="4320"/>
+        </w:tabs>
+        <w:ind w:left="4320" w:hanging="360"/>
+      </w:pPr>
+    </w:lvl>
+    <w:lvl w:ilvl="6" w:tentative="1">
+      <w:start w:val="1"/>
+      <w:numFmt w:val="decimal"/>
+      <w:lvlText w:val="%7."/>
+      <w:lvlJc w:val="left"/>
+      <w:pPr>
+        <w:tabs>
+          <w:tab w:val="num" w:pos="5040"/>
+        </w:tabs>
+        <w:ind w:left="5040" w:hanging="360"/>
+      </w:pPr>
+    </w:lvl>
+    <w:lvl w:ilvl="7" w:tentative="1">
+      <w:start w:val="1"/>
+      <w:numFmt w:val="decimal"/>
+      <w:lvlText w:val="%8."/>
+      <w:lvlJc w:val="left"/>
+      <w:pPr>
+        <w:tabs>
+          <w:tab w:val="num" w:pos="5760"/>
+        </w:tabs>
+        <w:ind w:left="5760" w:hanging="360"/>
+      </w:pPr>
+    </w:lvl>
+    <w:lvl w:ilvl="8" w:tentative="1">
+      <w:start w:val="1"/>
+      <w:numFmt w:val="decimal"/>
+      <w:lvlText w:val="%9."/>
+      <w:lvlJc w:val="left"/>
+      <w:pPr>
+        <w:tabs>
+          <w:tab w:val="num" w:pos="6480"/>
+        </w:tabs>
+        <w:ind w:left="6480" w:hanging="360"/>
+      </w:pPr>
+    </w:lvl>
+  </w:abstractNum>
+  <w:abstractNum w:abstractNumId="12">
+    <w:nsid w:val="4AE90D53"/>
+    <w:multiLevelType w:val="multilevel"/>
+    <w:tmpl w:val="9B86CD2A"/>
+    <w:lvl w:ilvl="0">
+      <w:start w:val="1"/>
+      <w:numFmt w:val="decimal"/>
+      <w:lvlText w:val="%1."/>
+      <w:lvlJc w:val="left"/>
+      <w:pPr>
+        <w:tabs>
+          <w:tab w:val="num" w:pos="720"/>
+        </w:tabs>
+        <w:ind w:left="720" w:hanging="360"/>
+      </w:pPr>
+    </w:lvl>
+    <w:lvl w:ilvl="1" w:tentative="1">
+      <w:start w:val="1"/>
+      <w:numFmt w:val="decimal"/>
+      <w:lvlText w:val="%2."/>
+      <w:lvlJc w:val="left"/>
+      <w:pPr>
+        <w:tabs>
+          <w:tab w:val="num" w:pos="1440"/>
+        </w:tabs>
+        <w:ind w:left="1440" w:hanging="360"/>
+      </w:pPr>
+    </w:lvl>
+    <w:lvl w:ilvl="2" w:tentative="1">
+      <w:start w:val="1"/>
+      <w:numFmt w:val="decimal"/>
+      <w:lvlText w:val="%3."/>
+      <w:lvlJc w:val="left"/>
+      <w:pPr>
+        <w:tabs>
+          <w:tab w:val="num" w:pos="2160"/>
+        </w:tabs>
+        <w:ind w:left="2160" w:hanging="360"/>
+      </w:pPr>
+    </w:lvl>
+    <w:lvl w:ilvl="3" w:tentative="1">
+      <w:start w:val="1"/>
+      <w:numFmt w:val="decimal"/>
+      <w:lvlText w:val="%4."/>
+      <w:lvlJc w:val="left"/>
+      <w:pPr>
+        <w:tabs>
+          <w:tab w:val="num" w:pos="2880"/>
+        </w:tabs>
+        <w:ind w:left="2880" w:hanging="360"/>
+      </w:pPr>
+    </w:lvl>
+    <w:lvl w:ilvl="4" w:tentative="1">
+      <w:start w:val="1"/>
+      <w:numFmt w:val="decimal"/>
+      <w:lvlText w:val="%5."/>
+      <w:lvlJc w:val="left"/>
+      <w:pPr>
+        <w:tabs>
+          <w:tab w:val="num" w:pos="3600"/>
+        </w:tabs>
+        <w:ind w:left="3600" w:hanging="360"/>
+      </w:pPr>
+    </w:lvl>
+    <w:lvl w:ilvl="5" w:tentative="1">
+      <w:start w:val="1"/>
+      <w:numFmt w:val="decimal"/>
+      <w:lvlText w:val="%6."/>
+      <w:lvlJc w:val="left"/>
+      <w:pPr>
+        <w:tabs>
+          <w:tab w:val="num" w:pos="4320"/>
+        </w:tabs>
+        <w:ind w:left="4320" w:hanging="360"/>
+      </w:pPr>
+    </w:lvl>
+    <w:lvl w:ilvl="6" w:tentative="1">
+      <w:start w:val="1"/>
+      <w:numFmt w:val="decimal"/>
+      <w:lvlText w:val="%7."/>
+      <w:lvlJc w:val="left"/>
+      <w:pPr>
+        <w:tabs>
+          <w:tab w:val="num" w:pos="5040"/>
+        </w:tabs>
+        <w:ind w:left="5040" w:hanging="360"/>
+      </w:pPr>
+    </w:lvl>
+    <w:lvl w:ilvl="7" w:tentative="1">
+      <w:start w:val="1"/>
+      <w:numFmt w:val="decimal"/>
+      <w:lvlText w:val="%8."/>
+      <w:lvlJc w:val="left"/>
+      <w:pPr>
+        <w:tabs>
+          <w:tab w:val="num" w:pos="5760"/>
+        </w:tabs>
+        <w:ind w:left="5760" w:hanging="360"/>
+      </w:pPr>
+    </w:lvl>
+    <w:lvl w:ilvl="8" w:tentative="1">
+      <w:start w:val="1"/>
+      <w:numFmt w:val="decimal"/>
+      <w:lvlText w:val="%9."/>
+      <w:lvlJc w:val="left"/>
+      <w:pPr>
+        <w:tabs>
+          <w:tab w:val="num" w:pos="6480"/>
+        </w:tabs>
+        <w:ind w:left="6480" w:hanging="360"/>
+      </w:pPr>
+    </w:lvl>
+  </w:abstractNum>
+  <w:abstractNum w:abstractNumId="13">
     <w:nsid w:val="4EE84F89"/>
     <w:multiLevelType w:val="multilevel"/>
     <w:tmpl w:val="F0ACAFA2"/>
@@ -3866,7 +3906,156 @@
       </w:pPr>
     </w:lvl>
   </w:abstractNum>
-  <w:abstractNum w:abstractNumId="10" w15:restartNumberingAfterBreak="0">
+  <w:abstractNum w:abstractNumId="14">
+    <w:nsid w:val="50B50540"/>
+    <w:multiLevelType w:val="multilevel"/>
+    <w:tmpl w:val="37A6449E"/>
+    <w:lvl w:ilvl="0">
+      <w:start w:val="1"/>
+      <w:numFmt w:val="bullet"/>
+      <w:lvlText w:val=""/>
+      <w:lvlJc w:val="left"/>
+      <w:pPr>
+        <w:tabs>
+          <w:tab w:val="num" w:pos="720"/>
+        </w:tabs>
+        <w:ind w:left="720" w:hanging="360"/>
+      </w:pPr>
+      <w:rPr>
+        <w:rFonts w:ascii="Symbol" w:hAnsi="Symbol" w:hint="default"/>
+        <w:sz w:val="20"/>
+      </w:rPr>
+    </w:lvl>
+    <w:lvl w:ilvl="1" w:tentative="1">
+      <w:start w:val="1"/>
+      <w:numFmt w:val="bullet"/>
+      <w:lvlText w:val="o"/>
+      <w:lvlJc w:val="left"/>
+      <w:pPr>
+        <w:tabs>
+          <w:tab w:val="num" w:pos="1440"/>
+        </w:tabs>
+        <w:ind w:left="1440" w:hanging="360"/>
+      </w:pPr>
+      <w:rPr>
+        <w:rFonts w:ascii="Courier New" w:hAnsi="Courier New" w:hint="default"/>
+        <w:sz w:val="20"/>
+      </w:rPr>
+    </w:lvl>
+    <w:lvl w:ilvl="2" w:tentative="1">
+      <w:start w:val="1"/>
+      <w:numFmt w:val="bullet"/>
+      <w:lvlText w:val=""/>
+      <w:lvlJc w:val="left"/>
+      <w:pPr>
+        <w:tabs>
+          <w:tab w:val="num" w:pos="2160"/>
+        </w:tabs>
+        <w:ind w:left="2160" w:hanging="360"/>
+      </w:pPr>
+      <w:rPr>
+        <w:rFonts w:ascii="Wingdings" w:hAnsi="Wingdings" w:hint="default"/>
+        <w:sz w:val="20"/>
+      </w:rPr>
+    </w:lvl>
+    <w:lvl w:ilvl="3" w:tentative="1">
+      <w:start w:val="1"/>
+      <w:numFmt w:val="bullet"/>
+      <w:lvlText w:val=""/>
+      <w:lvlJc w:val="left"/>
+      <w:pPr>
+        <w:tabs>
+          <w:tab w:val="num" w:pos="2880"/>
+        </w:tabs>
+        <w:ind w:left="2880" w:hanging="360"/>
+      </w:pPr>
+      <w:rPr>
+        <w:rFonts w:ascii="Wingdings" w:hAnsi="Wingdings" w:hint="default"/>
+        <w:sz w:val="20"/>
+      </w:rPr>
+    </w:lvl>
+    <w:lvl w:ilvl="4" w:tentative="1">
+      <w:start w:val="1"/>
+      <w:numFmt w:val="bullet"/>
+      <w:lvlText w:val=""/>
+      <w:lvlJc w:val="left"/>
+      <w:pPr>
+        <w:tabs>
+          <w:tab w:val="num" w:pos="3600"/>
+        </w:tabs>
+        <w:ind w:left="3600" w:hanging="360"/>
+      </w:pPr>
+      <w:rPr>
+        <w:rFonts w:ascii="Wingdings" w:hAnsi="Wingdings" w:hint="default"/>
+        <w:sz w:val="20"/>
+      </w:rPr>
+    </w:lvl>
+    <w:lvl w:ilvl="5" w:tentative="1">
+      <w:start w:val="1"/>
+      <w:numFmt w:val="bullet"/>
+      <w:lvlText w:val=""/>
+      <w:lvlJc w:val="left"/>
+      <w:pPr>
+        <w:tabs>
+          <w:tab w:val="num" w:pos="4320"/>
+        </w:tabs>
+        <w:ind w:left="4320" w:hanging="360"/>
+      </w:pPr>
+      <w:rPr>
+        <w:rFonts w:ascii="Wingdings" w:hAnsi="Wingdings" w:hint="default"/>
+        <w:sz w:val="20"/>
+      </w:rPr>
+    </w:lvl>
+    <w:lvl w:ilvl="6" w:tentative="1">
+      <w:start w:val="1"/>
+      <w:numFmt w:val="bullet"/>
+      <w:lvlText w:val=""/>
+      <w:lvlJc w:val="left"/>
+      <w:pPr>
+        <w:tabs>
+          <w:tab w:val="num" w:pos="5040"/>
+        </w:tabs>
+        <w:ind w:left="5040" w:hanging="360"/>
+      </w:pPr>
+      <w:rPr>
+        <w:rFonts w:ascii="Wingdings" w:hAnsi="Wingdings" w:hint="default"/>
+        <w:sz w:val="20"/>
+      </w:rPr>
+    </w:lvl>
+    <w:lvl w:ilvl="7" w:tentative="1">
+      <w:start w:val="1"/>
+      <w:numFmt w:val="bullet"/>
+      <w:lvlText w:val=""/>
+      <w:lvlJc w:val="left"/>
+      <w:pPr>
+        <w:tabs>
+          <w:tab w:val="num" w:pos="5760"/>
+        </w:tabs>
+        <w:ind w:left="5760" w:hanging="360"/>
+      </w:pPr>
+      <w:rPr>
+        <w:rFonts w:ascii="Wingdings" w:hAnsi="Wingdings" w:hint="default"/>
+        <w:sz w:val="20"/>
+      </w:rPr>
+    </w:lvl>
+    <w:lvl w:ilvl="8" w:tentative="1">
+      <w:start w:val="1"/>
+      <w:numFmt w:val="bullet"/>
+      <w:lvlText w:val=""/>
+      <w:lvlJc w:val="left"/>
+      <w:pPr>
+        <w:tabs>
+          <w:tab w:val="num" w:pos="6480"/>
+        </w:tabs>
+        <w:ind w:left="6480" w:hanging="360"/>
+      </w:pPr>
+      <w:rPr>
+        <w:rFonts w:ascii="Wingdings" w:hAnsi="Wingdings" w:hint="default"/>
+        <w:sz w:val="20"/>
+      </w:rPr>
+    </w:lvl>
+  </w:abstractNum>
+  <w:abstractNum w:abstractNumId="15">
     <w:nsid w:val="5B5A4606"/>
     <w:multiLevelType w:val="multilevel"/>
     <w:tmpl w:val="41548D9E"/>
@@ -4015,7 +4204,7 @@
       </w:rPr>
     </w:lvl>
   </w:abstractNum>
-  <w:abstractNum w:abstractNumId="11" w15:restartNumberingAfterBreak="0">
+  <w:abstractNum w:abstractNumId="16">
     <w:nsid w:val="64FE1FAE"/>
     <w:multiLevelType w:val="multilevel"/>
     <w:tmpl w:val="3642FFCC"/>
@@ -4128,7 +4317,7 @@
       </w:pPr>
     </w:lvl>
   </w:abstractNum>
-  <w:abstractNum w:abstractNumId="12" w15:restartNumberingAfterBreak="0">
+  <w:abstractNum w:abstractNumId="17">
     <w:nsid w:val="67D77574"/>
     <w:multiLevelType w:val="multilevel"/>
     <w:tmpl w:val="4EC0A3F4"/>
@@ -4245,7 +4434,7 @@
       </w:pPr>
     </w:lvl>
   </w:abstractNum>
-  <w:abstractNum w:abstractNumId="13" w15:restartNumberingAfterBreak="0">
+  <w:abstractNum w:abstractNumId="18">
     <w:nsid w:val="68BC4974"/>
     <w:multiLevelType w:val="multilevel"/>
     <w:tmpl w:val="48CAFB36"/>
@@ -4358,7 +4547,305 @@
       </w:pPr>
     </w:lvl>
   </w:abstractNum>
-  <w:abstractNum w:abstractNumId="14" w15:restartNumberingAfterBreak="0">
+  <w:abstractNum w:abstractNumId="19">
+    <w:nsid w:val="698316F3"/>
+    <w:multiLevelType w:val="multilevel"/>
+    <w:tmpl w:val="4B3A6C26"/>
+    <w:lvl w:ilvl="0">
+      <w:start w:val="1"/>
+      <w:numFmt w:val="bullet"/>
+      <w:lvlText w:val=""/>
+      <w:lvlJc w:val="left"/>
+      <w:pPr>
+        <w:tabs>
+          <w:tab w:val="num" w:pos="720"/>
+        </w:tabs>
+        <w:ind w:left="720" w:hanging="360"/>
+      </w:pPr>
+      <w:rPr>
+        <w:rFonts w:ascii="Symbol" w:hAnsi="Symbol" w:hint="default"/>
+        <w:sz w:val="20"/>
+      </w:rPr>
+    </w:lvl>
+    <w:lvl w:ilvl="1" w:tentative="1">
+      <w:start w:val="1"/>
+      <w:numFmt w:val="bullet"/>
+      <w:lvlText w:val="o"/>
+      <w:lvlJc w:val="left"/>
+      <w:pPr>
+        <w:tabs>
+          <w:tab w:val="num" w:pos="1440"/>
+        </w:tabs>
+        <w:ind w:left="1440" w:hanging="360"/>
+      </w:pPr>
+      <w:rPr>
+        <w:rFonts w:ascii="Courier New" w:hAnsi="Courier New" w:hint="default"/>
+        <w:sz w:val="20"/>
+      </w:rPr>
+    </w:lvl>
+    <w:lvl w:ilvl="2" w:tentative="1">
+      <w:start w:val="1"/>
+      <w:numFmt w:val="bullet"/>
+      <w:lvlText w:val=""/>
+      <w:lvlJc w:val="left"/>
+      <w:pPr>
+        <w:tabs>
+          <w:tab w:val="num" w:pos="2160"/>
+        </w:tabs>
+        <w:ind w:left="2160" w:hanging="360"/>
+      </w:pPr>
+      <w:rPr>
+        <w:rFonts w:ascii="Wingdings" w:hAnsi="Wingdings" w:hint="default"/>
+        <w:sz w:val="20"/>
+      </w:rPr>
+    </w:lvl>
+    <w:lvl w:ilvl="3" w:tentative="1">
+      <w:start w:val="1"/>
+      <w:numFmt w:val="bullet"/>
+      <w:lvlText w:val=""/>
+      <w:lvlJc w:val="left"/>
+      <w:pPr>
+        <w:tabs>
+          <w:tab w:val="num" w:pos="2880"/>
+        </w:tabs>
+        <w:ind w:left="2880" w:hanging="360"/>
+      </w:pPr>
+      <w:rPr>
+        <w:rFonts w:ascii="Wingdings" w:hAnsi="Wingdings" w:hint="default"/>
+        <w:sz w:val="20"/>
+      </w:rPr>
+    </w:lvl>
+    <w:lvl w:ilvl="4" w:tentative="1">
+      <w:start w:val="1"/>
+      <w:numFmt w:val="bullet"/>
+      <w:lvlText w:val=""/>
+      <w:lvlJc w:val="left"/>
+      <w:pPr>
+        <w:tabs>
+          <w:tab w:val="num" w:pos="3600"/>
+        </w:tabs>
+        <w:ind w:left="3600" w:hanging="360"/>
+      </w:pPr>
+      <w:rPr>
+        <w:rFonts w:ascii="Wingdings" w:hAnsi="Wingdings" w:hint="default"/>
+        <w:sz w:val="20"/>
+      </w:rPr>
+    </w:lvl>
+    <w:lvl w:ilvl="5" w:tentative="1">
+      <w:start w:val="1"/>
+      <w:numFmt w:val="bullet"/>
+      <w:lvlText w:val=""/>
+      <w:lvlJc w:val="left"/>
+      <w:pPr>
+        <w:tabs>
+          <w:tab w:val="num" w:pos="4320"/>
+        </w:tabs>
+        <w:ind w:left="4320" w:hanging="360"/>
+      </w:pPr>
+      <w:rPr>
+        <w:rFonts w:ascii="Wingdings" w:hAnsi="Wingdings" w:hint="default"/>
+        <w:sz w:val="20"/>
+      </w:rPr>
+    </w:lvl>
+    <w:lvl w:ilvl="6" w:tentative="1">
+      <w:start w:val="1"/>
+      <w:numFmt w:val="bullet"/>
+      <w:lvlText w:val=""/>
+      <w:lvlJc w:val="left"/>
+      <w:pPr>
+        <w:tabs>
+          <w:tab w:val="num" w:pos="5040"/>
+        </w:tabs>
+        <w:ind w:left="5040" w:hanging="360"/>
+      </w:pPr>
+      <w:rPr>
+        <w:rFonts w:ascii="Wingdings" w:hAnsi="Wingdings" w:hint="default"/>
+        <w:sz w:val="20"/>
+      </w:rPr>
+    </w:lvl>
+    <w:lvl w:ilvl="7" w:tentative="1">
+      <w:start w:val="1"/>
+      <w:numFmt w:val="bullet"/>
+      <w:lvlText w:val=""/>
+      <w:lvlJc w:val="left"/>
+      <w:pPr>
+        <w:tabs>
+          <w:tab w:val="num" w:pos="5760"/>
+        </w:tabs>
+        <w:ind w:left="5760" w:hanging="360"/>
+      </w:pPr>
+      <w:rPr>
+        <w:rFonts w:ascii="Wingdings" w:hAnsi="Wingdings" w:hint="default"/>
+        <w:sz w:val="20"/>
+      </w:rPr>
+    </w:lvl>
+    <w:lvl w:ilvl="8" w:tentative="1">
+      <w:start w:val="1"/>
+      <w:numFmt w:val="bullet"/>
+      <w:lvlText w:val=""/>
+      <w:lvlJc w:val="left"/>
+      <w:pPr>
+        <w:tabs>
+          <w:tab w:val="num" w:pos="6480"/>
+        </w:tabs>
+        <w:ind w:left="6480" w:hanging="360"/>
+      </w:pPr>
+      <w:rPr>
+        <w:rFonts w:ascii="Wingdings" w:hAnsi="Wingdings" w:hint="default"/>
+        <w:sz w:val="20"/>
+      </w:rPr>
+    </w:lvl>
+  </w:abstractNum>
+  <w:abstractNum w:abstractNumId="20">
+    <w:nsid w:val="69F11B2C"/>
+    <w:multiLevelType w:val="multilevel"/>
+    <w:tmpl w:val="2A6CD646"/>
+    <w:lvl w:ilvl="0">
+      <w:start w:val="1"/>
+      <w:numFmt w:val="bullet"/>
+      <w:lvlText w:val=""/>
+      <w:lvlJc w:val="left"/>
+      <w:pPr>
+        <w:tabs>
+          <w:tab w:val="num" w:pos="720"/>
+        </w:tabs>
+        <w:ind w:left="720" w:hanging="360"/>
+      </w:pPr>
+      <w:rPr>
+        <w:rFonts w:ascii="Symbol" w:hAnsi="Symbol" w:hint="default"/>
+        <w:sz w:val="20"/>
+      </w:rPr>
+    </w:lvl>
+    <w:lvl w:ilvl="1" w:tentative="1">
+      <w:start w:val="1"/>
+      <w:numFmt w:val="bullet"/>
+      <w:lvlText w:val="o"/>
+      <w:lvlJc w:val="left"/>
+      <w:pPr>
+        <w:tabs>
+          <w:tab w:val="num" w:pos="1440"/>
+        </w:tabs>
+        <w:ind w:left="1440" w:hanging="360"/>
+      </w:pPr>
+      <w:rPr>
+        <w:rFonts w:ascii="Courier New" w:hAnsi="Courier New" w:hint="default"/>
+        <w:sz w:val="20"/>
+      </w:rPr>
+    </w:lvl>
+    <w:lvl w:ilvl="2" w:tentative="1">
+      <w:start w:val="1"/>
+      <w:numFmt w:val="bullet"/>
+      <w:lvlText w:val=""/>
+      <w:lvlJc w:val="left"/>
+      <w:pPr>
+        <w:tabs>
+          <w:tab w:val="num" w:pos="2160"/>
+        </w:tabs>
+        <w:ind w:left="2160" w:hanging="360"/>
+      </w:pPr>
+      <w:rPr>
+        <w:rFonts w:ascii="Wingdings" w:hAnsi="Wingdings" w:hint="default"/>
+        <w:sz w:val="20"/>
+      </w:rPr>
+    </w:lvl>
+    <w:lvl w:ilvl="3" w:tentative="1">
+      <w:start w:val="1"/>
+      <w:numFmt w:val="bullet"/>
+      <w:lvlText w:val=""/>
+      <w:lvlJc w:val="left"/>
+      <w:pPr>
+        <w:tabs>
+          <w:tab w:val="num" w:pos="2880"/>
+        </w:tabs>
+        <w:ind w:left="2880" w:hanging="360"/>
+      </w:pPr>
+      <w:rPr>
+        <w:rFonts w:ascii="Wingdings" w:hAnsi="Wingdings" w:hint="default"/>
+        <w:sz w:val="20"/>
+      </w:rPr>
+    </w:lvl>
+    <w:lvl w:ilvl="4" w:tentative="1">
+      <w:start w:val="1"/>
+      <w:numFmt w:val="bullet"/>
+      <w:lvlText w:val=""/>
+      <w:lvlJc w:val="left"/>
+      <w:pPr>
+        <w:tabs>
+          <w:tab w:val="num" w:pos="3600"/>
+        </w:tabs>
+        <w:ind w:left="3600" w:hanging="360"/>
+      </w:pPr>
+      <w:rPr>
+        <w:rFonts w:ascii="Wingdings" w:hAnsi="Wingdings" w:hint="default"/>
+        <w:sz w:val="20"/>
+      </w:rPr>
+    </w:lvl>
+    <w:lvl w:ilvl="5" w:tentative="1">
+      <w:start w:val="1"/>
+      <w:numFmt w:val="bullet"/>
+      <w:lvlText w:val=""/>
+      <w:lvlJc w:val="left"/>
+      <w:pPr>
+        <w:tabs>
+          <w:tab w:val="num" w:pos="4320"/>
+        </w:tabs>
+        <w:ind w:left="4320" w:hanging="360"/>
+      </w:pPr>
+      <w:rPr>
+        <w:rFonts w:ascii="Wingdings" w:hAnsi="Wingdings" w:hint="default"/>
+        <w:sz w:val="20"/>
+      </w:rPr>
+    </w:lvl>
+    <w:lvl w:ilvl="6" w:tentative="1">
+      <w:start w:val="1"/>
+      <w:numFmt w:val="bullet"/>
+      <w:lvlText w:val=""/>
+      <w:lvlJc w:val="left"/>
+      <w:pPr>
+        <w:tabs>
+          <w:tab w:val="num" w:pos="5040"/>
+        </w:tabs>
+        <w:ind w:left="5040" w:hanging="360"/>
+      </w:pPr>
+      <w:rPr>
+        <w:rFonts w:ascii="Wingdings" w:hAnsi="Wingdings" w:hint="default"/>
+        <w:sz w:val="20"/>
+      </w:rPr>
+    </w:lvl>
+    <w:lvl w:ilvl="7" w:tentative="1">
+      <w:start w:val="1"/>
+      <w:numFmt w:val="bullet"/>
+      <w:lvlText w:val=""/>
+      <w:lvlJc w:val="left"/>
+      <w:pPr>
+        <w:tabs>
+          <w:tab w:val="num" w:pos="5760"/>
+        </w:tabs>
+        <w:ind w:left="5760" w:hanging="360"/>
+      </w:pPr>
+      <w:rPr>
+        <w:rFonts w:ascii="Wingdings" w:hAnsi="Wingdings" w:hint="default"/>
+        <w:sz w:val="20"/>
+      </w:rPr>
+    </w:lvl>
+    <w:lvl w:ilvl="8" w:tentative="1">
+      <w:start w:val="1"/>
+      <w:numFmt w:val="bullet"/>
+      <w:lvlText w:val=""/>
+      <w:lvlJc w:val="left"/>
+      <w:pPr>
+        <w:tabs>
+          <w:tab w:val="num" w:pos="6480"/>
+        </w:tabs>
+        <w:ind w:left="6480" w:hanging="360"/>
+      </w:pPr>
+      <w:rPr>
+        <w:rFonts w:ascii="Wingdings" w:hAnsi="Wingdings" w:hint="default"/>
+        <w:sz w:val="20"/>
+      </w:rPr>
+    </w:lvl>
+  </w:abstractNum>
+  <w:abstractNum w:abstractNumId="21">
     <w:nsid w:val="705A0940"/>
     <w:multiLevelType w:val="multilevel"/>
     <w:tmpl w:val="355ECB0E"/>
@@ -4471,7 +4958,233 @@
       </w:pPr>
     </w:lvl>
   </w:abstractNum>
-  <w:abstractNum w:abstractNumId="15" w15:restartNumberingAfterBreak="0">
+  <w:abstractNum w:abstractNumId="22">
+    <w:nsid w:val="74355B2E"/>
+    <w:multiLevelType w:val="multilevel"/>
+    <w:tmpl w:val="9890548C"/>
+    <w:lvl w:ilvl="0">
+      <w:start w:val="1"/>
+      <w:numFmt w:val="decimal"/>
+      <w:lvlText w:val="%1."/>
+      <w:lvlJc w:val="left"/>
+      <w:pPr>
+        <w:tabs>
+          <w:tab w:val="num" w:pos="720"/>
+        </w:tabs>
+        <w:ind w:left="720" w:hanging="360"/>
+      </w:pPr>
+    </w:lvl>
+    <w:lvl w:ilvl="1" w:tentative="1">
+      <w:start w:val="1"/>
+      <w:numFmt w:val="decimal"/>
+      <w:lvlText w:val="%2."/>
+      <w:lvlJc w:val="left"/>
+      <w:pPr>
+        <w:tabs>
+          <w:tab w:val="num" w:pos="1440"/>
+        </w:tabs>
+        <w:ind w:left="1440" w:hanging="360"/>
+      </w:pPr>
+    </w:lvl>
+    <w:lvl w:ilvl="2" w:tentative="1">
+      <w:start w:val="1"/>
+      <w:numFmt w:val="decimal"/>
+      <w:lvlText w:val="%3."/>
+      <w:lvlJc w:val="left"/>
+      <w:pPr>
+        <w:tabs>
+          <w:tab w:val="num" w:pos="2160"/>
+        </w:tabs>
+        <w:ind w:left="2160" w:hanging="360"/>
+      </w:pPr>
+    </w:lvl>
+    <w:lvl w:ilvl="3" w:tentative="1">
+      <w:start w:val="1"/>
+      <w:numFmt w:val="decimal"/>
+      <w:lvlText w:val="%4."/>
+      <w:lvlJc w:val="left"/>
+      <w:pPr>
+        <w:tabs>
+          <w:tab w:val="num" w:pos="2880"/>
+        </w:tabs>
+        <w:ind w:left="2880" w:hanging="360"/>
+      </w:pPr>
+    </w:lvl>
+    <w:lvl w:ilvl="4" w:tentative="1">
+      <w:start w:val="1"/>
+      <w:numFmt w:val="decimal"/>
+      <w:lvlText w:val="%5."/>
+      <w:lvlJc w:val="left"/>
+      <w:pPr>
+        <w:tabs>
+          <w:tab w:val="num" w:pos="3600"/>
+        </w:tabs>
+        <w:ind w:left="3600" w:hanging="360"/>
+      </w:pPr>
+    </w:lvl>
+    <w:lvl w:ilvl="5" w:tentative="1">
+      <w:start w:val="1"/>
+      <w:numFmt w:val="decimal"/>
+      <w:lvlText w:val="%6."/>
+      <w:lvlJc w:val="left"/>
+      <w:pPr>
+        <w:tabs>
+          <w:tab w:val="num" w:pos="4320"/>
+        </w:tabs>
+        <w:ind w:left="4320" w:hanging="360"/>
+      </w:pPr>
+    </w:lvl>
+    <w:lvl w:ilvl="6" w:tentative="1">
+      <w:start w:val="1"/>
+      <w:numFmt w:val="decimal"/>
+      <w:lvlText w:val="%7."/>
+      <w:lvlJc w:val="left"/>
+      <w:pPr>
+        <w:tabs>
+          <w:tab w:val="num" w:pos="5040"/>
+        </w:tabs>
+        <w:ind w:left="5040" w:hanging="360"/>
+      </w:pPr>
+    </w:lvl>
+    <w:lvl w:ilvl="7" w:tentative="1">
+      <w:start w:val="1"/>
+      <w:numFmt w:val="decimal"/>
+      <w:lvlText w:val="%8."/>
+      <w:lvlJc w:val="left"/>
+      <w:pPr>
+        <w:tabs>
+          <w:tab w:val="num" w:pos="5760"/>
+        </w:tabs>
+        <w:ind w:left="5760" w:hanging="360"/>
+      </w:pPr>
+    </w:lvl>
+    <w:lvl w:ilvl="8" w:tentative="1">
+      <w:start w:val="1"/>
+      <w:numFmt w:val="decimal"/>
+      <w:lvlText w:val="%9."/>
+      <w:lvlJc w:val="left"/>
+      <w:pPr>
+        <w:tabs>
+          <w:tab w:val="num" w:pos="6480"/>
+        </w:tabs>
+        <w:ind w:left="6480" w:hanging="360"/>
+      </w:pPr>
+    </w:lvl>
+  </w:abstractNum>
+  <w:abstractNum w:abstractNumId="23">
+    <w:nsid w:val="7DD062A6"/>
+    <w:multiLevelType w:val="multilevel"/>
+    <w:tmpl w:val="6FB273B0"/>
+    <w:lvl w:ilvl="0">
+      <w:start w:val="1"/>
+      <w:numFmt w:val="decimal"/>
+      <w:lvlText w:val="%1."/>
+      <w:lvlJc w:val="left"/>
+      <w:pPr>
+        <w:tabs>
+          <w:tab w:val="num" w:pos="720"/>
+        </w:tabs>
+        <w:ind w:left="720" w:hanging="360"/>
+      </w:pPr>
+    </w:lvl>
+    <w:lvl w:ilvl="1" w:tentative="1">
+      <w:start w:val="1"/>
+      <w:numFmt w:val="decimal"/>
+      <w:lvlText w:val="%2."/>
+      <w:lvlJc w:val="left"/>
+      <w:pPr>
+        <w:tabs>
+          <w:tab w:val="num" w:pos="1440"/>
+        </w:tabs>
+        <w:ind w:left="1440" w:hanging="360"/>
+      </w:pPr>
+    </w:lvl>
+    <w:lvl w:ilvl="2" w:tentative="1">
+      <w:start w:val="1"/>
+      <w:numFmt w:val="decimal"/>
+      <w:lvlText w:val="%3."/>
+      <w:lvlJc w:val="left"/>
+      <w:pPr>
+        <w:tabs>
+          <w:tab w:val="num" w:pos="2160"/>
+        </w:tabs>
+        <w:ind w:left="2160" w:hanging="360"/>
+      </w:pPr>
+    </w:lvl>
+    <w:lvl w:ilvl="3" w:tentative="1">
+      <w:start w:val="1"/>
+      <w:numFmt w:val="decimal"/>
+      <w:lvlText w:val="%4."/>
+      <w:lvlJc w:val="left"/>
+      <w:pPr>
+        <w:tabs>
+          <w:tab w:val="num" w:pos="2880"/>
+        </w:tabs>
+        <w:ind w:left="2880" w:hanging="360"/>
+      </w:pPr>
+    </w:lvl>
+    <w:lvl w:ilvl="4" w:tentative="1">
+      <w:start w:val="1"/>
+      <w:numFmt w:val="decimal"/>
+      <w:lvlText w:val="%5."/>
+      <w:lvlJc w:val="left"/>
+      <w:pPr>
+        <w:tabs>
+          <w:tab w:val="num" w:pos="3600"/>
+        </w:tabs>
+        <w:ind w:left="3600" w:hanging="360"/>
+      </w:pPr>
+    </w:lvl>
+    <w:lvl w:ilvl="5" w:tentative="1">
+      <w:start w:val="1"/>
+      <w:numFmt w:val="decimal"/>
+      <w:lvlText w:val="%6."/>
+      <w:lvlJc w:val="left"/>
+      <w:pPr>
+        <w:tabs>
+          <w:tab w:val="num" w:pos="4320"/>
+        </w:tabs>
+        <w:ind w:left="4320" w:hanging="360"/>
+      </w:pPr>
+    </w:lvl>
+    <w:lvl w:ilvl="6" w:tentative="1">
+      <w:start w:val="1"/>
+      <w:numFmt w:val="decimal"/>
+      <w:lvlText w:val="%7."/>
+      <w:lvlJc w:val="left"/>
+      <w:pPr>
+        <w:tabs>
+          <w:tab w:val="num" w:pos="5040"/>
+        </w:tabs>
+        <w:ind w:left="5040" w:hanging="360"/>
+      </w:pPr>
+    </w:lvl>
+    <w:lvl w:ilvl="7" w:tentative="1">
+      <w:start w:val="1"/>
+      <w:numFmt w:val="decimal"/>
+      <w:lvlText w:val="%8."/>
+      <w:lvlJc w:val="left"/>
+      <w:pPr>
+        <w:tabs>
+          <w:tab w:val="num" w:pos="5760"/>
+        </w:tabs>
+        <w:ind w:left="5760" w:hanging="360"/>
+      </w:pPr>
+    </w:lvl>
+    <w:lvl w:ilvl="8" w:tentative="1">
+      <w:start w:val="1"/>
+      <w:numFmt w:val="decimal"/>
+      <w:lvlText w:val="%9."/>
+      <w:lvlJc w:val="left"/>
+      <w:pPr>
+        <w:tabs>
+          <w:tab w:val="num" w:pos="6480"/>
+        </w:tabs>
+        <w:ind w:left="6480" w:hanging="360"/>
+      </w:pPr>
+    </w:lvl>
+  </w:abstractNum>
+  <w:abstractNum w:abstractNumId="24">
     <w:nsid w:val="7E624B62"/>
     <w:multiLevelType w:val="multilevel"/>
     <w:tmpl w:val="686C5C0A"/>
@@ -4624,55 +5337,82 @@
     <w:abstractNumId w:val="0"/>
   </w:num>
   <w:num w:numId="2">
+    <w:abstractNumId w:val="4"/>
+  </w:num>
+  <w:num w:numId="3">
+    <w:abstractNumId w:val="15"/>
+  </w:num>
+  <w:num w:numId="4">
+    <w:abstractNumId w:val="5"/>
+  </w:num>
+  <w:num w:numId="5">
+    <w:abstractNumId w:val="6"/>
+  </w:num>
+  <w:num w:numId="6">
+    <w:abstractNumId w:val="17"/>
+  </w:num>
+  <w:num w:numId="7">
     <w:abstractNumId w:val="3"/>
   </w:num>
-  <w:num w:numId="3">
+  <w:num w:numId="8">
+    <w:abstractNumId w:val="24"/>
+  </w:num>
+  <w:num w:numId="9">
+    <w:abstractNumId w:val="7"/>
+  </w:num>
+  <w:num w:numId="10">
+    <w:abstractNumId w:val="2"/>
+  </w:num>
+  <w:num w:numId="11">
     <w:abstractNumId w:val="10"/>
   </w:num>
-  <w:num w:numId="4">
-    <w:abstractNumId w:val="4"/>
+  <w:num w:numId="12">
+    <w:abstractNumId w:val="13"/>
   </w:num>
-  <w:num w:numId="5">
-    <w:abstractNumId w:val="5"/>
+  <w:num w:numId="13">
+    <w:abstractNumId w:val="9"/>
   </w:num>
-  <w:num w:numId="6">
-    <w:abstractNumId w:val="12"/>
+  <w:num w:numId="14">
+    <w:abstractNumId w:val="16"/>
   </w:num>
-  <w:num w:numId="7">
-    <w:abstractNumId w:val="2"/>
+  <w:num w:numId="15">
+    <w:abstractNumId w:val="21"/>
   </w:num>
-  <w:num w:numId="8">
-    <w:abstractNumId w:val="15"/>
+  <w:num w:numId="16">
+    <w:abstractNumId w:val="18"/>
   </w:num>
-  <w:num w:numId="9">
-    <w:abstractNumId w:val="6"/>
+  <w:num w:numId="17">
+    <w:abstractNumId w:val="14"/>
   </w:num>
-  <w:num w:numId="10">
+  <w:num w:numId="18">
+    <w:abstractNumId w:val="20"/>
+  </w:num>
+  <w:num w:numId="19">
+    <w:abstractNumId w:val="19"/>
+  </w:num>
+  <w:num w:numId="20">
+    <w:abstractNumId w:val="8"/>
+  </w:num>
+  <w:num w:numId="21">
+    <w:abstractNumId w:val="23"/>
+  </w:num>
+  <w:num w:numId="22">
+    <w:abstractNumId w:val="11"/>
+  </w:num>
+  <w:num w:numId="23">
+    <w:abstractNumId w:val="22"/>
+  </w:num>
+  <w:num w:numId="24">
     <w:abstractNumId w:val="1"/>
   </w:num>
-  <w:num w:numId="11">
-    <w:abstractNumId w:val="8"/>
-  </w:num>
-  <w:num w:numId="12">
-    <w:abstractNumId w:val="9"/>
-  </w:num>
-  <w:num w:numId="13">
-    <w:abstractNumId w:val="7"/>
-  </w:num>
-  <w:num w:numId="14">
-    <w:abstractNumId w:val="11"/>
-  </w:num>
-  <w:num w:numId="15">
-    <w:abstractNumId w:val="14"/>
-  </w:num>
-  <w:num w:numId="16">
-    <w:abstractNumId w:val="13"/>
+  <w:num w:numId="25">
+    <w:abstractNumId w:val="12"/>
   </w:num>
 </w:numbering>
 </file>
 
 <file path=word/styles.xml><?xml version="1.0" encoding="utf-8"?>
-<w:styles xmlns:mc="http://schemas.openxmlformats.org/markup-compatibility/2006" xmlns:r="http://schemas.openxmlformats.org/officeDocument/2006/relationships" xmlns:w="http://schemas.openxmlformats.org/wordprocessingml/2006/main" xmlns:w14="http://schemas.microsoft.com/office/word/2010/wordml" xmlns:w15="http://schemas.microsoft.com/office/word/2012/wordml" xmlns:w16cex="http://schemas.microsoft.com/office/word/2018/wordml/cex" xmlns:w16cid="http://schemas.microsoft.com/office/word/2016/wordml/cid" xmlns:w16="http://schemas.microsoft.com/office/word/2018/wordml" xmlns:w16sdtdh="http://schemas.microsoft.com/office/word/2020/wordml/sdtdatahash" xmlns:w16se="http://schemas.microsoft.com/office/word/2015/wordml/symex" mc:Ignorable="w14 w15 w16se w16cid w16 w16cex w16sdtdh">
+<w:styles xmlns:mc="http://schemas.openxmlformats.org/markup-compatibility/2006" xmlns:r="http://schemas.openxmlformats.org/officeDocument/2006/relationships" xmlns:w="http://schemas.openxmlformats.org/wordprocessingml/2006/main" xmlns:w14="http://schemas.microsoft.com/office/word/2010/wordml" xmlns:w15="http://schemas.microsoft.com/office/word/2012/wordml" mc:Ignorable="w14 w15">
   <w:docDefaults>
     <w:rPrDefault>
       <w:rPr>
@@ -4688,7 +5428,7 @@
       </w:pPr>
     </w:pPrDefault>
   </w:docDefaults>
-  <w:latentStyles w:defLockedState="0" w:defUIPriority="99" w:defSemiHidden="0" w:defUnhideWhenUsed="0" w:defQFormat="0" w:count="376">
+  <w:latentStyles w:defLockedState="0" w:defUIPriority="99" w:defSemiHidden="0" w:defUnhideWhenUsed="0" w:defQFormat="0" w:count="371">
     <w:lsdException w:name="Normal" w:uiPriority="0" w:qFormat="1"/>
     <w:lsdException w:name="heading 1" w:uiPriority="9" w:qFormat="1"/>
     <w:lsdException w:name="heading 2" w:semiHidden="1" w:uiPriority="0" w:unhideWhenUsed="1" w:qFormat="1"/>
@@ -5060,11 +5800,6 @@
     <w:lsdException w:name="List Table 5 Dark Accent 6" w:uiPriority="50"/>
     <w:lsdException w:name="List Table 6 Colorful Accent 6" w:uiPriority="51"/>
     <w:lsdException w:name="List Table 7 Colorful Accent 6" w:uiPriority="52"/>
-    <w:lsdException w:name="Mention" w:semiHidden="1" w:unhideWhenUsed="1"/>
-    <w:lsdException w:name="Smart Hyperlink" w:semiHidden="1" w:unhideWhenUsed="1"/>
-    <w:lsdException w:name="Hashtag" w:semiHidden="1" w:unhideWhenUsed="1"/>
-    <w:lsdException w:name="Unresolved Mention" w:semiHidden="1" w:unhideWhenUsed="1"/>
-    <w:lsdException w:name="Smart Link" w:semiHidden="1" w:unhideWhenUsed="1"/>
   </w:latentStyles>
   <w:style w:type="paragraph" w:default="1" w:styleId="a">
     <w:name w:val="Normal"/>
@@ -5191,7 +5926,7 @@
       <w:u w:val="single"/>
     </w:rPr>
   </w:style>
-  <w:style w:type="character" w:styleId="a4">
+  <w:style w:type="character" w:customStyle="1" w:styleId="UnresolvedMention">
     <w:name w:val="Unresolved Mention"/>
     <w:basedOn w:val="a0"/>
     <w:uiPriority w:val="99"/>
@@ -5217,7 +5952,7 @@
       <w:lang w:eastAsia="ru-RU"/>
     </w:rPr>
   </w:style>
-  <w:style w:type="paragraph" w:styleId="a5">
+  <w:style w:type="paragraph" w:styleId="a4">
     <w:name w:val="Normal (Web)"/>
     <w:basedOn w:val="a"/>
     <w:uiPriority w:val="99"/>
@@ -5232,7 +5967,7 @@
       <w:szCs w:val="24"/>
     </w:rPr>
   </w:style>
-  <w:style w:type="character" w:styleId="a6">
+  <w:style w:type="character" w:styleId="a5">
     <w:name w:val="Strong"/>
     <w:basedOn w:val="a0"/>
     <w:uiPriority w:val="22"/>
@@ -5258,7 +5993,7 @@
       <w:lang w:eastAsia="ru-RU"/>
     </w:rPr>
   </w:style>
-  <w:style w:type="paragraph" w:styleId="a7">
+  <w:style w:type="paragraph" w:styleId="a6">
     <w:name w:val="List Paragraph"/>
     <w:basedOn w:val="a"/>
     <w:uiPriority w:val="34"/>
@@ -5268,6 +6003,109 @@
       <w:ind w:left="720"/>
       <w:contextualSpacing/>
     </w:pPr>
+  </w:style>
+  <w:style w:type="character" w:styleId="a7">
+    <w:name w:val="annotation reference"/>
+    <w:basedOn w:val="a0"/>
+    <w:uiPriority w:val="99"/>
+    <w:semiHidden/>
+    <w:unhideWhenUsed/>
+    <w:rsid w:val="00876015"/>
+    <w:rPr>
+      <w:sz w:val="16"/>
+      <w:szCs w:val="16"/>
+    </w:rPr>
+  </w:style>
+  <w:style w:type="paragraph" w:styleId="a8">
+    <w:name w:val="annotation text"/>
+    <w:basedOn w:val="a"/>
+    <w:link w:val="a9"/>
+    <w:uiPriority w:val="99"/>
+    <w:semiHidden/>
+    <w:unhideWhenUsed/>
+    <w:rsid w:val="00876015"/>
+    <w:pPr>
+      <w:spacing w:line="240" w:lineRule="auto"/>
+    </w:pPr>
+    <w:rPr>
+      <w:sz w:val="20"/>
+      <w:szCs w:val="20"/>
+    </w:rPr>
+  </w:style>
+  <w:style w:type="character" w:customStyle="1" w:styleId="a9">
+    <w:name w:val="Текст примечания Знак"/>
+    <w:basedOn w:val="a0"/>
+    <w:link w:val="a8"/>
+    <w:uiPriority w:val="99"/>
+    <w:semiHidden/>
+    <w:rsid w:val="00876015"/>
+    <w:rPr>
+      <w:rFonts w:eastAsiaTheme="minorEastAsia"/>
+      <w:sz w:val="20"/>
+      <w:szCs w:val="20"/>
+      <w:lang w:eastAsia="ru-RU"/>
+    </w:rPr>
+  </w:style>
+  <w:style w:type="paragraph" w:styleId="aa">
+    <w:name w:val="annotation subject"/>
+    <w:basedOn w:val="a8"/>
+    <w:next w:val="a8"/>
+    <w:link w:val="ab"/>
+    <w:uiPriority w:val="99"/>
+    <w:semiHidden/>
+    <w:unhideWhenUsed/>
+    <w:rsid w:val="00876015"/>
+    <w:rPr>
+      <w:b/>
+      <w:bCs/>
+    </w:rPr>
+  </w:style>
+  <w:style w:type="character" w:customStyle="1" w:styleId="ab">
+    <w:name w:val="Тема примечания Знак"/>
+    <w:basedOn w:val="a9"/>
+    <w:link w:val="aa"/>
+    <w:uiPriority w:val="99"/>
+    <w:semiHidden/>
+    <w:rsid w:val="00876015"/>
+    <w:rPr>
+      <w:rFonts w:eastAsiaTheme="minorEastAsia"/>
+      <w:b/>
+      <w:bCs/>
+      <w:sz w:val="20"/>
+      <w:szCs w:val="20"/>
+      <w:lang w:eastAsia="ru-RU"/>
+    </w:rPr>
+  </w:style>
+  <w:style w:type="paragraph" w:styleId="ac">
+    <w:name w:val="Balloon Text"/>
+    <w:basedOn w:val="a"/>
+    <w:link w:val="ad"/>
+    <w:uiPriority w:val="99"/>
+    <w:semiHidden/>
+    <w:unhideWhenUsed/>
+    <w:rsid w:val="00876015"/>
+    <w:pPr>
+      <w:spacing w:after="0" w:line="240" w:lineRule="auto"/>
+    </w:pPr>
+    <w:rPr>
+      <w:rFonts w:ascii="Segoe UI" w:hAnsi="Segoe UI" w:cs="Segoe UI"/>
+      <w:sz w:val="18"/>
+      <w:szCs w:val="18"/>
+    </w:rPr>
+  </w:style>
+  <w:style w:type="character" w:customStyle="1" w:styleId="ad">
+    <w:name w:val="Текст выноски Знак"/>
+    <w:basedOn w:val="a0"/>
+    <w:link w:val="ac"/>
+    <w:uiPriority w:val="99"/>
+    <w:semiHidden/>
+    <w:rsid w:val="00876015"/>
+    <w:rPr>
+      <w:rFonts w:ascii="Segoe UI" w:eastAsiaTheme="minorEastAsia" w:hAnsi="Segoe UI" w:cs="Segoe UI"/>
+      <w:sz w:val="18"/>
+      <w:szCs w:val="18"/>
+      <w:lang w:eastAsia="ru-RU"/>
+    </w:rPr>
   </w:style>
 </w:styles>
 </file>
@@ -5565,4 +6403,16 @@
     </a:ext>
   </a:extLst>
 </a:theme>
+</file>
+
+<file path=customXml/item1.xml><?xml version="1.0" encoding="utf-8"?>
+<b:Sources xmlns:b="http://schemas.openxmlformats.org/officeDocument/2006/bibliography" xmlns="http://schemas.openxmlformats.org/officeDocument/2006/bibliography" SelectedStyle="\APASixthEditionOfficeOnline.xsl" StyleName="APA" Version="6"/>
+</file>
+
+<file path=customXml/itemProps1.xml><?xml version="1.0" encoding="utf-8"?>
+<ds:datastoreItem xmlns:ds="http://schemas.openxmlformats.org/officeDocument/2006/customXml" ds:itemID="{D9B36653-4220-4919-9220-826F4DB63C48}">
+  <ds:schemaRefs>
+    <ds:schemaRef ds:uri="http://schemas.openxmlformats.org/officeDocument/2006/bibliography"/>
+  </ds:schemaRefs>
+</ds:datastoreItem>
 </file>
</xml_diff>